<commit_message>
arreglando un temita con los indices
</commit_message>
<xml_diff>
--- a/docs/SRS.docx
+++ b/docs/SRS.docx
@@ -548,10 +548,10 @@
         <w:tblStyle w:val="Tablaconcuadrcula"/>
         <w:tblW w:w="9209" w:type="dxa"/>
         <w:jc w:val="left"/>
-        <w:tblInd w:w="-5" w:type="dxa"/>
+        <w:tblInd w:w="-10" w:type="dxa"/>
         <w:tblCellMar>
           <w:top w:w="0" w:type="dxa"/>
-          <w:left w:w="103" w:type="dxa"/>
+          <w:left w:w="98" w:type="dxa"/>
           <w:bottom w:w="0" w:type="dxa"/>
           <w:right w:w="108" w:type="dxa"/>
         </w:tblCellMar>
@@ -571,7 +571,7 @@
             <w:tcBorders/>
             <w:shd w:color="auto" w:fill="auto" w:val="clear"/>
             <w:tcMar>
-              <w:left w:w="103" w:type="dxa"/>
+              <w:left w:w="98" w:type="dxa"/>
             </w:tcMar>
           </w:tcPr>
           <w:p>
@@ -606,7 +606,7 @@
             <w:tcBorders/>
             <w:shd w:color="auto" w:fill="auto" w:val="clear"/>
             <w:tcMar>
-              <w:left w:w="103" w:type="dxa"/>
+              <w:left w:w="98" w:type="dxa"/>
             </w:tcMar>
           </w:tcPr>
           <w:p>
@@ -641,7 +641,7 @@
             <w:tcBorders/>
             <w:shd w:color="auto" w:fill="auto" w:val="clear"/>
             <w:tcMar>
-              <w:left w:w="103" w:type="dxa"/>
+              <w:left w:w="98" w:type="dxa"/>
             </w:tcMar>
           </w:tcPr>
           <w:p>
@@ -676,7 +676,7 @@
             <w:tcBorders/>
             <w:shd w:color="auto" w:fill="auto" w:val="clear"/>
             <w:tcMar>
-              <w:left w:w="103" w:type="dxa"/>
+              <w:left w:w="98" w:type="dxa"/>
             </w:tcMar>
           </w:tcPr>
           <w:p>
@@ -714,7 +714,7 @@
             <w:tcBorders/>
             <w:shd w:color="auto" w:fill="auto" w:val="clear"/>
             <w:tcMar>
-              <w:left w:w="103" w:type="dxa"/>
+              <w:left w:w="98" w:type="dxa"/>
             </w:tcMar>
           </w:tcPr>
           <w:p>
@@ -746,7 +746,7 @@
             <w:tcBorders/>
             <w:shd w:color="auto" w:fill="auto" w:val="clear"/>
             <w:tcMar>
-              <w:left w:w="103" w:type="dxa"/>
+              <w:left w:w="98" w:type="dxa"/>
             </w:tcMar>
           </w:tcPr>
           <w:p>
@@ -778,7 +778,7 @@
             <w:tcBorders/>
             <w:shd w:color="auto" w:fill="auto" w:val="clear"/>
             <w:tcMar>
-              <w:left w:w="103" w:type="dxa"/>
+              <w:left w:w="98" w:type="dxa"/>
             </w:tcMar>
           </w:tcPr>
           <w:p>
@@ -810,7 +810,7 @@
             <w:tcBorders/>
             <w:shd w:color="auto" w:fill="auto" w:val="clear"/>
             <w:tcMar>
-              <w:left w:w="103" w:type="dxa"/>
+              <w:left w:w="98" w:type="dxa"/>
             </w:tcMar>
           </w:tcPr>
           <w:p>
@@ -1088,44 +1088,17 @@
       <w:pPr>
         <w:pStyle w:val="Normal"/>
         <w:jc w:val="center"/>
-        <w:rPr>
-          <w:rFonts w:ascii="Arial" w:hAnsi="Arial" w:cs="Arial"/>
-          <w:b/>
+        <w:rPr/>
+      </w:pPr>
+      <w:r>
+        <w:rPr>
+          <w:rFonts w:cs="Arial" w:ascii="Arial" w:hAnsi="Arial"/>
           <w:b/>
           <w:sz w:val="50"/>
           <w:szCs w:val="50"/>
           <w:lang w:val="es-AR"/>
         </w:rPr>
-      </w:pPr>
-      <w:r>
-        <w:rPr>
-          <w:rFonts w:cs="Arial" w:ascii="Arial" w:hAnsi="Arial"/>
-          <w:b/>
-          <w:sz w:val="50"/>
-          <w:szCs w:val="50"/>
-          <w:lang w:val="es-AR"/>
-        </w:rPr>
         <w:t>Índice</w:t>
-      </w:r>
-      <w:r>
-        <w:br w:type="page"/>
-      </w:r>
-    </w:p>
-    <w:p>
-      <w:pPr>
-        <w:pStyle w:val="Normal"/>
-        <w:jc w:val="center"/>
-        <w:rPr>
-          <w:rFonts w:ascii="Arial" w:hAnsi="Arial" w:cs="Arial"/>
-          <w:b/>
-          <w:b/>
-          <w:sz w:val="50"/>
-          <w:szCs w:val="50"/>
-          <w:lang w:val="es-AR"/>
-        </w:rPr>
-      </w:pPr>
-      <w:r>
-        <w:rPr/>
       </w:r>
     </w:p>
     <w:p>
@@ -3490,7 +3463,12 @@
         </w:rPr>
       </w:pPr>
       <w:r>
-        <w:rPr/>
+        <w:rPr>
+          <w:rFonts w:cs="Liberation Sans"/>
+          <w:b w:val="false"/>
+          <w:sz w:val="24"/>
+          <w:szCs w:val="24"/>
+        </w:rPr>
       </w:r>
     </w:p>
     <w:p>
@@ -3668,7 +3646,7 @@
           <w:ilvl w:val="3"/>
           <w:numId w:val="2"/>
         </w:numPr>
-        <w:ind w:hanging="0"/>
+        <w:ind w:left="1080" w:hanging="0"/>
         <w:rPr/>
       </w:pPr>
       <w:r>
@@ -3870,7 +3848,7 @@
       <w:pPr>
         <w:pStyle w:val="Heading2"/>
         <w:numPr>
-          <w:ilvl w:val="3"/>
+          <w:ilvl w:val="4"/>
           <w:numId w:val="2"/>
         </w:numPr>
         <w:ind w:left="360" w:hanging="360"/>
@@ -3901,7 +3879,7 @@
       <w:pPr>
         <w:pStyle w:val="Heading2"/>
         <w:numPr>
-          <w:ilvl w:val="3"/>
+          <w:ilvl w:val="4"/>
           <w:numId w:val="2"/>
         </w:numPr>
         <w:ind w:left="360" w:hanging="360"/>
@@ -3926,7 +3904,7 @@
       <w:pPr>
         <w:pStyle w:val="Heading2"/>
         <w:numPr>
-          <w:ilvl w:val="3"/>
+          <w:ilvl w:val="4"/>
           <w:numId w:val="2"/>
         </w:numPr>
         <w:ind w:left="360" w:hanging="360"/>
@@ -3951,7 +3929,7 @@
       <w:pPr>
         <w:pStyle w:val="Heading2"/>
         <w:numPr>
-          <w:ilvl w:val="3"/>
+          <w:ilvl w:val="4"/>
           <w:numId w:val="2"/>
         </w:numPr>
         <w:ind w:left="360" w:hanging="360"/>
@@ -3976,7 +3954,7 @@
       <w:pPr>
         <w:pStyle w:val="Heading2"/>
         <w:numPr>
-          <w:ilvl w:val="3"/>
+          <w:ilvl w:val="4"/>
           <w:numId w:val="2"/>
         </w:numPr>
         <w:ind w:left="360" w:hanging="360"/>
@@ -4001,7 +3979,7 @@
       <w:pPr>
         <w:pStyle w:val="Heading2"/>
         <w:numPr>
-          <w:ilvl w:val="3"/>
+          <w:ilvl w:val="4"/>
           <w:numId w:val="2"/>
         </w:numPr>
         <w:ind w:left="360" w:hanging="360"/>
@@ -4020,6 +3998,28 @@
       <w:r>
         <w:rPr/>
         <w:t>En caso de que alguna cadena ingresada en los formularios no cumpla con las condiciones anteriormente descriptas, se debe mostrar el mensaje de error correspondiente y retornar al formulario de registro.</w:t>
+      </w:r>
+    </w:p>
+    <w:p>
+      <w:pPr>
+        <w:pStyle w:val="ListParagraph"/>
+        <w:ind w:left="360" w:hanging="0"/>
+        <w:jc w:val="both"/>
+        <w:rPr/>
+      </w:pPr>
+      <w:r>
+        <w:rPr/>
+      </w:r>
+    </w:p>
+    <w:p>
+      <w:pPr>
+        <w:pStyle w:val="ListParagraph"/>
+        <w:ind w:left="360" w:hanging="0"/>
+        <w:jc w:val="both"/>
+        <w:rPr/>
+      </w:pPr>
+      <w:r>
+        <w:rPr/>
       </w:r>
     </w:p>
     <w:p>
@@ -4254,7 +4254,7 @@
         <w:docPartGallery w:val="Page Numbers (Bottom of Page)"/>
         <w:docPartUnique w:val="true"/>
       </w:docPartObj>
-      <w:id w:val="26718567"/>
+      <w:id w:val="1776122665"/>
     </w:sdtPr>
     <w:sdtContent>
       <w:p>
@@ -6713,7 +6713,6 @@
     <w:rPrDefault>
       <w:rPr>
         <w:rFonts w:ascii="Calibri" w:hAnsi="Calibri" w:eastAsia="Calibri" w:cs="" w:asciiTheme="minorHAnsi" w:cstheme="minorBidi" w:eastAsiaTheme="minorHAnsi" w:hAnsiTheme="minorHAnsi"/>
-        <w:sz w:val="22"/>
         <w:szCs w:val="22"/>
         <w:lang w:val="es-AR" w:eastAsia="en-US" w:bidi="ar-SA"/>
       </w:rPr>
@@ -7106,7 +7105,7 @@
     </w:pPr>
     <w:rPr>
       <w:rFonts w:ascii="Calibri" w:hAnsi="Calibri" w:eastAsia="Calibri" w:cs="" w:asciiTheme="minorHAnsi" w:cstheme="minorBidi" w:eastAsiaTheme="minorHAnsi" w:hAnsiTheme="minorHAnsi"/>
-      <w:color w:val="auto"/>
+      <w:color w:val="00000A"/>
       <w:sz w:val="22"/>
       <w:szCs w:val="22"/>
       <w:lang w:val="es-ES" w:eastAsia="en-US" w:bidi="ar-SA"/>
@@ -7143,10 +7142,6 @@
     <w:basedOn w:val="Heading"/>
     <w:qFormat/>
     <w:pPr>
-      <w:numPr>
-        <w:ilvl w:val="0"/>
-        <w:numId w:val="2"/>
-      </w:numPr>
       <w:ind w:left="360" w:hanging="360"/>
       <w:jc w:val="both"/>
       <w:outlineLvl w:val="1"/>
@@ -8252,6 +8247,898 @@
   </w:style>
   <w:style w:type="character" w:styleId="ListLabel258">
     <w:name w:val="ListLabel 258"/>
+    <w:qFormat/>
+    <w:rPr>
+      <w:rFonts w:cs="OpenSymbol"/>
+    </w:rPr>
+  </w:style>
+  <w:style w:type="character" w:styleId="ListLabel259">
+    <w:name w:val="ListLabel 259"/>
+    <w:qFormat/>
+    <w:rPr>
+      <w:rFonts w:cs="OpenSymbol"/>
+    </w:rPr>
+  </w:style>
+  <w:style w:type="character" w:styleId="ListLabel260">
+    <w:name w:val="ListLabel 260"/>
+    <w:qFormat/>
+    <w:rPr>
+      <w:rFonts w:cs="OpenSymbol"/>
+    </w:rPr>
+  </w:style>
+  <w:style w:type="character" w:styleId="ListLabel261">
+    <w:name w:val="ListLabel 261"/>
+    <w:qFormat/>
+    <w:rPr>
+      <w:rFonts w:cs="OpenSymbol"/>
+    </w:rPr>
+  </w:style>
+  <w:style w:type="character" w:styleId="ListLabel262">
+    <w:name w:val="ListLabel 262"/>
+    <w:qFormat/>
+    <w:rPr>
+      <w:rFonts w:cs="OpenSymbol"/>
+    </w:rPr>
+  </w:style>
+  <w:style w:type="character" w:styleId="ListLabel263">
+    <w:name w:val="ListLabel 263"/>
+    <w:qFormat/>
+    <w:rPr>
+      <w:rFonts w:cs="OpenSymbol"/>
+    </w:rPr>
+  </w:style>
+  <w:style w:type="character" w:styleId="ListLabel264">
+    <w:name w:val="ListLabel 264"/>
+    <w:qFormat/>
+    <w:rPr>
+      <w:rFonts w:cs="OpenSymbol"/>
+    </w:rPr>
+  </w:style>
+  <w:style w:type="character" w:styleId="ListLabel265">
+    <w:name w:val="ListLabel 265"/>
+    <w:qFormat/>
+    <w:rPr>
+      <w:rFonts w:cs="OpenSymbol"/>
+    </w:rPr>
+  </w:style>
+  <w:style w:type="character" w:styleId="ListLabel266">
+    <w:name w:val="ListLabel 266"/>
+    <w:qFormat/>
+    <w:rPr>
+      <w:rFonts w:cs="OpenSymbol"/>
+    </w:rPr>
+  </w:style>
+  <w:style w:type="character" w:styleId="ListLabel267">
+    <w:name w:val="ListLabel 267"/>
+    <w:qFormat/>
+    <w:rPr>
+      <w:rFonts w:cs="OpenSymbol"/>
+    </w:rPr>
+  </w:style>
+  <w:style w:type="character" w:styleId="ListLabel268">
+    <w:name w:val="ListLabel 268"/>
+    <w:qFormat/>
+    <w:rPr>
+      <w:rFonts w:cs="OpenSymbol"/>
+    </w:rPr>
+  </w:style>
+  <w:style w:type="character" w:styleId="ListLabel269">
+    <w:name w:val="ListLabel 269"/>
+    <w:qFormat/>
+    <w:rPr>
+      <w:rFonts w:cs="OpenSymbol"/>
+    </w:rPr>
+  </w:style>
+  <w:style w:type="character" w:styleId="ListLabel270">
+    <w:name w:val="ListLabel 270"/>
+    <w:qFormat/>
+    <w:rPr>
+      <w:rFonts w:cs="OpenSymbol"/>
+    </w:rPr>
+  </w:style>
+  <w:style w:type="character" w:styleId="ListLabel271">
+    <w:name w:val="ListLabel 271"/>
+    <w:qFormat/>
+    <w:rPr>
+      <w:rFonts w:cs="OpenSymbol"/>
+    </w:rPr>
+  </w:style>
+  <w:style w:type="character" w:styleId="ListLabel272">
+    <w:name w:val="ListLabel 272"/>
+    <w:qFormat/>
+    <w:rPr>
+      <w:rFonts w:cs="OpenSymbol"/>
+    </w:rPr>
+  </w:style>
+  <w:style w:type="character" w:styleId="ListLabel273">
+    <w:name w:val="ListLabel 273"/>
+    <w:qFormat/>
+    <w:rPr>
+      <w:rFonts w:cs="OpenSymbol"/>
+    </w:rPr>
+  </w:style>
+  <w:style w:type="character" w:styleId="ListLabel274">
+    <w:name w:val="ListLabel 274"/>
+    <w:qFormat/>
+    <w:rPr>
+      <w:rFonts w:cs="OpenSymbol"/>
+    </w:rPr>
+  </w:style>
+  <w:style w:type="character" w:styleId="ListLabel275">
+    <w:name w:val="ListLabel 275"/>
+    <w:qFormat/>
+    <w:rPr>
+      <w:rFonts w:cs="OpenSymbol"/>
+    </w:rPr>
+  </w:style>
+  <w:style w:type="character" w:styleId="ListLabel276">
+    <w:name w:val="ListLabel 276"/>
+    <w:qFormat/>
+    <w:rPr>
+      <w:rFonts w:cs="OpenSymbol"/>
+    </w:rPr>
+  </w:style>
+  <w:style w:type="character" w:styleId="ListLabel277">
+    <w:name w:val="ListLabel 277"/>
+    <w:qFormat/>
+    <w:rPr>
+      <w:rFonts w:cs="OpenSymbol"/>
+    </w:rPr>
+  </w:style>
+  <w:style w:type="character" w:styleId="ListLabel278">
+    <w:name w:val="ListLabel 278"/>
+    <w:qFormat/>
+    <w:rPr>
+      <w:rFonts w:cs="OpenSymbol"/>
+    </w:rPr>
+  </w:style>
+  <w:style w:type="character" w:styleId="ListLabel279">
+    <w:name w:val="ListLabel 279"/>
+    <w:qFormat/>
+    <w:rPr>
+      <w:rFonts w:cs="OpenSymbol"/>
+    </w:rPr>
+  </w:style>
+  <w:style w:type="character" w:styleId="ListLabel280">
+    <w:name w:val="ListLabel 280"/>
+    <w:qFormat/>
+    <w:rPr>
+      <w:rFonts w:cs="OpenSymbol"/>
+    </w:rPr>
+  </w:style>
+  <w:style w:type="character" w:styleId="ListLabel281">
+    <w:name w:val="ListLabel 281"/>
+    <w:qFormat/>
+    <w:rPr>
+      <w:rFonts w:cs="OpenSymbol"/>
+    </w:rPr>
+  </w:style>
+  <w:style w:type="character" w:styleId="ListLabel282">
+    <w:name w:val="ListLabel 282"/>
+    <w:qFormat/>
+    <w:rPr>
+      <w:rFonts w:cs="OpenSymbol"/>
+    </w:rPr>
+  </w:style>
+  <w:style w:type="character" w:styleId="ListLabel283">
+    <w:name w:val="ListLabel 283"/>
+    <w:qFormat/>
+    <w:rPr>
+      <w:rFonts w:cs="OpenSymbol"/>
+    </w:rPr>
+  </w:style>
+  <w:style w:type="character" w:styleId="ListLabel284">
+    <w:name w:val="ListLabel 284"/>
+    <w:qFormat/>
+    <w:rPr>
+      <w:rFonts w:cs="OpenSymbol"/>
+    </w:rPr>
+  </w:style>
+  <w:style w:type="character" w:styleId="ListLabel285">
+    <w:name w:val="ListLabel 285"/>
+    <w:qFormat/>
+    <w:rPr>
+      <w:rFonts w:cs="OpenSymbol"/>
+    </w:rPr>
+  </w:style>
+  <w:style w:type="character" w:styleId="ListLabel286">
+    <w:name w:val="ListLabel 286"/>
+    <w:qFormat/>
+    <w:rPr>
+      <w:rFonts w:cs="OpenSymbol"/>
+    </w:rPr>
+  </w:style>
+  <w:style w:type="character" w:styleId="ListLabel287">
+    <w:name w:val="ListLabel 287"/>
+    <w:qFormat/>
+    <w:rPr>
+      <w:rFonts w:cs="OpenSymbol"/>
+    </w:rPr>
+  </w:style>
+  <w:style w:type="character" w:styleId="ListLabel288">
+    <w:name w:val="ListLabel 288"/>
+    <w:qFormat/>
+    <w:rPr>
+      <w:rFonts w:cs="OpenSymbol"/>
+    </w:rPr>
+  </w:style>
+  <w:style w:type="character" w:styleId="ListLabel289">
+    <w:name w:val="ListLabel 289"/>
+    <w:qFormat/>
+    <w:rPr>
+      <w:rFonts w:cs="OpenSymbol"/>
+    </w:rPr>
+  </w:style>
+  <w:style w:type="character" w:styleId="ListLabel290">
+    <w:name w:val="ListLabel 290"/>
+    <w:qFormat/>
+    <w:rPr>
+      <w:rFonts w:cs="OpenSymbol"/>
+    </w:rPr>
+  </w:style>
+  <w:style w:type="character" w:styleId="ListLabel291">
+    <w:name w:val="ListLabel 291"/>
+    <w:qFormat/>
+    <w:rPr>
+      <w:rFonts w:cs="OpenSymbol"/>
+    </w:rPr>
+  </w:style>
+  <w:style w:type="character" w:styleId="ListLabel292">
+    <w:name w:val="ListLabel 292"/>
+    <w:qFormat/>
+    <w:rPr>
+      <w:rFonts w:cs="OpenSymbol"/>
+    </w:rPr>
+  </w:style>
+  <w:style w:type="character" w:styleId="ListLabel293">
+    <w:name w:val="ListLabel 293"/>
+    <w:qFormat/>
+    <w:rPr>
+      <w:rFonts w:cs="OpenSymbol"/>
+    </w:rPr>
+  </w:style>
+  <w:style w:type="character" w:styleId="ListLabel294">
+    <w:name w:val="ListLabel 294"/>
+    <w:qFormat/>
+    <w:rPr>
+      <w:rFonts w:cs="OpenSymbol"/>
+    </w:rPr>
+  </w:style>
+  <w:style w:type="character" w:styleId="ListLabel295">
+    <w:name w:val="ListLabel 295"/>
+    <w:qFormat/>
+    <w:rPr>
+      <w:rFonts w:cs="OpenSymbol"/>
+    </w:rPr>
+  </w:style>
+  <w:style w:type="character" w:styleId="ListLabel296">
+    <w:name w:val="ListLabel 296"/>
+    <w:qFormat/>
+    <w:rPr>
+      <w:rFonts w:cs="OpenSymbol"/>
+    </w:rPr>
+  </w:style>
+  <w:style w:type="character" w:styleId="ListLabel297">
+    <w:name w:val="ListLabel 297"/>
+    <w:qFormat/>
+    <w:rPr>
+      <w:rFonts w:cs="OpenSymbol"/>
+    </w:rPr>
+  </w:style>
+  <w:style w:type="character" w:styleId="ListLabel298">
+    <w:name w:val="ListLabel 298"/>
+    <w:qFormat/>
+    <w:rPr>
+      <w:rFonts w:cs="OpenSymbol"/>
+    </w:rPr>
+  </w:style>
+  <w:style w:type="character" w:styleId="ListLabel299">
+    <w:name w:val="ListLabel 299"/>
+    <w:qFormat/>
+    <w:rPr>
+      <w:rFonts w:cs="OpenSymbol"/>
+    </w:rPr>
+  </w:style>
+  <w:style w:type="character" w:styleId="ListLabel300">
+    <w:name w:val="ListLabel 300"/>
+    <w:qFormat/>
+    <w:rPr>
+      <w:rFonts w:cs="OpenSymbol"/>
+    </w:rPr>
+  </w:style>
+  <w:style w:type="character" w:styleId="ListLabel301">
+    <w:name w:val="ListLabel 301"/>
+    <w:qFormat/>
+    <w:rPr>
+      <w:rFonts w:cs="OpenSymbol"/>
+    </w:rPr>
+  </w:style>
+  <w:style w:type="character" w:styleId="ListLabel302">
+    <w:name w:val="ListLabel 302"/>
+    <w:qFormat/>
+    <w:rPr>
+      <w:rFonts w:cs="OpenSymbol"/>
+    </w:rPr>
+  </w:style>
+  <w:style w:type="character" w:styleId="ListLabel303">
+    <w:name w:val="ListLabel 303"/>
+    <w:qFormat/>
+    <w:rPr>
+      <w:rFonts w:cs="OpenSymbol"/>
+    </w:rPr>
+  </w:style>
+  <w:style w:type="character" w:styleId="ListLabel304">
+    <w:name w:val="ListLabel 304"/>
+    <w:qFormat/>
+    <w:rPr>
+      <w:rFonts w:cs="OpenSymbol"/>
+    </w:rPr>
+  </w:style>
+  <w:style w:type="character" w:styleId="ListLabel305">
+    <w:name w:val="ListLabel 305"/>
+    <w:qFormat/>
+    <w:rPr>
+      <w:rFonts w:cs="OpenSymbol"/>
+    </w:rPr>
+  </w:style>
+  <w:style w:type="character" w:styleId="ListLabel306">
+    <w:name w:val="ListLabel 306"/>
+    <w:qFormat/>
+    <w:rPr>
+      <w:rFonts w:cs="OpenSymbol"/>
+    </w:rPr>
+  </w:style>
+  <w:style w:type="character" w:styleId="ListLabel307">
+    <w:name w:val="ListLabel 307"/>
+    <w:qFormat/>
+    <w:rPr>
+      <w:rFonts w:cs="OpenSymbol"/>
+    </w:rPr>
+  </w:style>
+  <w:style w:type="character" w:styleId="ListLabel308">
+    <w:name w:val="ListLabel 308"/>
+    <w:qFormat/>
+    <w:rPr>
+      <w:rFonts w:cs="OpenSymbol"/>
+    </w:rPr>
+  </w:style>
+  <w:style w:type="character" w:styleId="ListLabel309">
+    <w:name w:val="ListLabel 309"/>
+    <w:qFormat/>
+    <w:rPr>
+      <w:rFonts w:cs="OpenSymbol"/>
+    </w:rPr>
+  </w:style>
+  <w:style w:type="character" w:styleId="ListLabel310">
+    <w:name w:val="ListLabel 310"/>
+    <w:qFormat/>
+    <w:rPr>
+      <w:rFonts w:cs="OpenSymbol"/>
+    </w:rPr>
+  </w:style>
+  <w:style w:type="character" w:styleId="ListLabel311">
+    <w:name w:val="ListLabel 311"/>
+    <w:qFormat/>
+    <w:rPr>
+      <w:rFonts w:cs="OpenSymbol"/>
+    </w:rPr>
+  </w:style>
+  <w:style w:type="character" w:styleId="ListLabel312">
+    <w:name w:val="ListLabel 312"/>
+    <w:qFormat/>
+    <w:rPr>
+      <w:rFonts w:cs="OpenSymbol"/>
+    </w:rPr>
+  </w:style>
+  <w:style w:type="character" w:styleId="ListLabel313">
+    <w:name w:val="ListLabel 313"/>
+    <w:qFormat/>
+    <w:rPr>
+      <w:rFonts w:cs="OpenSymbol"/>
+    </w:rPr>
+  </w:style>
+  <w:style w:type="character" w:styleId="ListLabel314">
+    <w:name w:val="ListLabel 314"/>
+    <w:qFormat/>
+    <w:rPr>
+      <w:rFonts w:cs="OpenSymbol"/>
+    </w:rPr>
+  </w:style>
+  <w:style w:type="character" w:styleId="ListLabel315">
+    <w:name w:val="ListLabel 315"/>
+    <w:qFormat/>
+    <w:rPr>
+      <w:rFonts w:cs="OpenSymbol"/>
+    </w:rPr>
+  </w:style>
+  <w:style w:type="character" w:styleId="ListLabel316">
+    <w:name w:val="ListLabel 316"/>
+    <w:qFormat/>
+    <w:rPr>
+      <w:rFonts w:cs="OpenSymbol"/>
+    </w:rPr>
+  </w:style>
+  <w:style w:type="character" w:styleId="ListLabel317">
+    <w:name w:val="ListLabel 317"/>
+    <w:qFormat/>
+    <w:rPr>
+      <w:rFonts w:cs="OpenSymbol"/>
+    </w:rPr>
+  </w:style>
+  <w:style w:type="character" w:styleId="ListLabel318">
+    <w:name w:val="ListLabel 318"/>
+    <w:qFormat/>
+    <w:rPr>
+      <w:rFonts w:cs="OpenSymbol"/>
+    </w:rPr>
+  </w:style>
+  <w:style w:type="character" w:styleId="ListLabel319">
+    <w:name w:val="ListLabel 319"/>
+    <w:qFormat/>
+    <w:rPr>
+      <w:rFonts w:cs="OpenSymbol"/>
+    </w:rPr>
+  </w:style>
+  <w:style w:type="character" w:styleId="ListLabel320">
+    <w:name w:val="ListLabel 320"/>
+    <w:qFormat/>
+    <w:rPr>
+      <w:rFonts w:cs="OpenSymbol"/>
+    </w:rPr>
+  </w:style>
+  <w:style w:type="character" w:styleId="ListLabel321">
+    <w:name w:val="ListLabel 321"/>
+    <w:qFormat/>
+    <w:rPr>
+      <w:rFonts w:cs="OpenSymbol"/>
+    </w:rPr>
+  </w:style>
+  <w:style w:type="character" w:styleId="ListLabel322">
+    <w:name w:val="ListLabel 322"/>
+    <w:qFormat/>
+    <w:rPr>
+      <w:rFonts w:cs="OpenSymbol"/>
+    </w:rPr>
+  </w:style>
+  <w:style w:type="character" w:styleId="ListLabel323">
+    <w:name w:val="ListLabel 323"/>
+    <w:qFormat/>
+    <w:rPr>
+      <w:rFonts w:cs="OpenSymbol"/>
+    </w:rPr>
+  </w:style>
+  <w:style w:type="character" w:styleId="ListLabel324">
+    <w:name w:val="ListLabel 324"/>
+    <w:qFormat/>
+    <w:rPr>
+      <w:rFonts w:cs="OpenSymbol"/>
+    </w:rPr>
+  </w:style>
+  <w:style w:type="character" w:styleId="ListLabel325">
+    <w:name w:val="ListLabel 325"/>
+    <w:qFormat/>
+    <w:rPr>
+      <w:rFonts w:cs="OpenSymbol"/>
+    </w:rPr>
+  </w:style>
+  <w:style w:type="character" w:styleId="ListLabel326">
+    <w:name w:val="ListLabel 326"/>
+    <w:qFormat/>
+    <w:rPr>
+      <w:rFonts w:cs="OpenSymbol"/>
+    </w:rPr>
+  </w:style>
+  <w:style w:type="character" w:styleId="ListLabel327">
+    <w:name w:val="ListLabel 327"/>
+    <w:qFormat/>
+    <w:rPr>
+      <w:rFonts w:cs="OpenSymbol"/>
+    </w:rPr>
+  </w:style>
+  <w:style w:type="character" w:styleId="ListLabel328">
+    <w:name w:val="ListLabel 328"/>
+    <w:qFormat/>
+    <w:rPr>
+      <w:rFonts w:cs="OpenSymbol"/>
+    </w:rPr>
+  </w:style>
+  <w:style w:type="character" w:styleId="ListLabel329">
+    <w:name w:val="ListLabel 329"/>
+    <w:qFormat/>
+    <w:rPr>
+      <w:rFonts w:cs="OpenSymbol"/>
+    </w:rPr>
+  </w:style>
+  <w:style w:type="character" w:styleId="ListLabel330">
+    <w:name w:val="ListLabel 330"/>
+    <w:qFormat/>
+    <w:rPr>
+      <w:rFonts w:cs="OpenSymbol"/>
+    </w:rPr>
+  </w:style>
+  <w:style w:type="character" w:styleId="ListLabel331">
+    <w:name w:val="ListLabel 331"/>
+    <w:qFormat/>
+    <w:rPr>
+      <w:rFonts w:cs="OpenSymbol"/>
+    </w:rPr>
+  </w:style>
+  <w:style w:type="character" w:styleId="ListLabel332">
+    <w:name w:val="ListLabel 332"/>
+    <w:qFormat/>
+    <w:rPr>
+      <w:rFonts w:cs="OpenSymbol"/>
+    </w:rPr>
+  </w:style>
+  <w:style w:type="character" w:styleId="ListLabel333">
+    <w:name w:val="ListLabel 333"/>
+    <w:qFormat/>
+    <w:rPr>
+      <w:rFonts w:cs="OpenSymbol"/>
+    </w:rPr>
+  </w:style>
+  <w:style w:type="character" w:styleId="ListLabel334">
+    <w:name w:val="ListLabel 334"/>
+    <w:qFormat/>
+    <w:rPr>
+      <w:rFonts w:cs="OpenSymbol"/>
+    </w:rPr>
+  </w:style>
+  <w:style w:type="character" w:styleId="ListLabel335">
+    <w:name w:val="ListLabel 335"/>
+    <w:qFormat/>
+    <w:rPr>
+      <w:rFonts w:cs="OpenSymbol"/>
+    </w:rPr>
+  </w:style>
+  <w:style w:type="character" w:styleId="ListLabel336">
+    <w:name w:val="ListLabel 336"/>
+    <w:qFormat/>
+    <w:rPr>
+      <w:rFonts w:cs="OpenSymbol"/>
+    </w:rPr>
+  </w:style>
+  <w:style w:type="character" w:styleId="ListLabel337">
+    <w:name w:val="ListLabel 337"/>
+    <w:qFormat/>
+    <w:rPr>
+      <w:rFonts w:cs="OpenSymbol"/>
+    </w:rPr>
+  </w:style>
+  <w:style w:type="character" w:styleId="ListLabel338">
+    <w:name w:val="ListLabel 338"/>
+    <w:qFormat/>
+    <w:rPr>
+      <w:rFonts w:cs="OpenSymbol"/>
+    </w:rPr>
+  </w:style>
+  <w:style w:type="character" w:styleId="ListLabel339">
+    <w:name w:val="ListLabel 339"/>
+    <w:qFormat/>
+    <w:rPr>
+      <w:rFonts w:cs="OpenSymbol"/>
+    </w:rPr>
+  </w:style>
+  <w:style w:type="character" w:styleId="ListLabel340">
+    <w:name w:val="ListLabel 340"/>
+    <w:qFormat/>
+    <w:rPr>
+      <w:rFonts w:cs="OpenSymbol"/>
+    </w:rPr>
+  </w:style>
+  <w:style w:type="character" w:styleId="ListLabel341">
+    <w:name w:val="ListLabel 341"/>
+    <w:qFormat/>
+    <w:rPr>
+      <w:rFonts w:cs="OpenSymbol"/>
+    </w:rPr>
+  </w:style>
+  <w:style w:type="character" w:styleId="ListLabel342">
+    <w:name w:val="ListLabel 342"/>
+    <w:qFormat/>
+    <w:rPr>
+      <w:rFonts w:cs="OpenSymbol"/>
+    </w:rPr>
+  </w:style>
+  <w:style w:type="character" w:styleId="ListLabel343">
+    <w:name w:val="ListLabel 343"/>
+    <w:qFormat/>
+    <w:rPr>
+      <w:rFonts w:cs="OpenSymbol"/>
+    </w:rPr>
+  </w:style>
+  <w:style w:type="character" w:styleId="ListLabel344">
+    <w:name w:val="ListLabel 344"/>
+    <w:qFormat/>
+    <w:rPr>
+      <w:rFonts w:cs="OpenSymbol"/>
+    </w:rPr>
+  </w:style>
+  <w:style w:type="character" w:styleId="ListLabel345">
+    <w:name w:val="ListLabel 345"/>
+    <w:qFormat/>
+    <w:rPr>
+      <w:rFonts w:cs="OpenSymbol"/>
+    </w:rPr>
+  </w:style>
+  <w:style w:type="character" w:styleId="ListLabel346">
+    <w:name w:val="ListLabel 346"/>
+    <w:qFormat/>
+    <w:rPr>
+      <w:rFonts w:cs="OpenSymbol"/>
+    </w:rPr>
+  </w:style>
+  <w:style w:type="character" w:styleId="ListLabel347">
+    <w:name w:val="ListLabel 347"/>
+    <w:qFormat/>
+    <w:rPr>
+      <w:rFonts w:cs="OpenSymbol"/>
+    </w:rPr>
+  </w:style>
+  <w:style w:type="character" w:styleId="ListLabel348">
+    <w:name w:val="ListLabel 348"/>
+    <w:qFormat/>
+    <w:rPr>
+      <w:rFonts w:cs="OpenSymbol"/>
+    </w:rPr>
+  </w:style>
+  <w:style w:type="character" w:styleId="ListLabel349">
+    <w:name w:val="ListLabel 349"/>
+    <w:qFormat/>
+    <w:rPr>
+      <w:rFonts w:cs="OpenSymbol"/>
+    </w:rPr>
+  </w:style>
+  <w:style w:type="character" w:styleId="ListLabel350">
+    <w:name w:val="ListLabel 350"/>
+    <w:qFormat/>
+    <w:rPr>
+      <w:rFonts w:cs="OpenSymbol"/>
+    </w:rPr>
+  </w:style>
+  <w:style w:type="character" w:styleId="ListLabel351">
+    <w:name w:val="ListLabel 351"/>
+    <w:qFormat/>
+    <w:rPr>
+      <w:rFonts w:cs="OpenSymbol"/>
+    </w:rPr>
+  </w:style>
+  <w:style w:type="character" w:styleId="ListLabel352">
+    <w:name w:val="ListLabel 352"/>
+    <w:qFormat/>
+    <w:rPr>
+      <w:rFonts w:cs="OpenSymbol"/>
+    </w:rPr>
+  </w:style>
+  <w:style w:type="character" w:styleId="ListLabel353">
+    <w:name w:val="ListLabel 353"/>
+    <w:qFormat/>
+    <w:rPr>
+      <w:rFonts w:cs="OpenSymbol"/>
+    </w:rPr>
+  </w:style>
+  <w:style w:type="character" w:styleId="ListLabel354">
+    <w:name w:val="ListLabel 354"/>
+    <w:qFormat/>
+    <w:rPr>
+      <w:rFonts w:cs="OpenSymbol"/>
+    </w:rPr>
+  </w:style>
+  <w:style w:type="character" w:styleId="ListLabel355">
+    <w:name w:val="ListLabel 355"/>
+    <w:qFormat/>
+    <w:rPr>
+      <w:rFonts w:cs="OpenSymbol"/>
+    </w:rPr>
+  </w:style>
+  <w:style w:type="character" w:styleId="ListLabel356">
+    <w:name w:val="ListLabel 356"/>
+    <w:qFormat/>
+    <w:rPr>
+      <w:rFonts w:cs="OpenSymbol"/>
+    </w:rPr>
+  </w:style>
+  <w:style w:type="character" w:styleId="ListLabel357">
+    <w:name w:val="ListLabel 357"/>
+    <w:qFormat/>
+    <w:rPr>
+      <w:rFonts w:cs="OpenSymbol"/>
+    </w:rPr>
+  </w:style>
+  <w:style w:type="character" w:styleId="ListLabel358">
+    <w:name w:val="ListLabel 358"/>
+    <w:qFormat/>
+    <w:rPr>
+      <w:rFonts w:cs="OpenSymbol"/>
+    </w:rPr>
+  </w:style>
+  <w:style w:type="character" w:styleId="ListLabel359">
+    <w:name w:val="ListLabel 359"/>
+    <w:qFormat/>
+    <w:rPr>
+      <w:rFonts w:cs="OpenSymbol"/>
+    </w:rPr>
+  </w:style>
+  <w:style w:type="character" w:styleId="ListLabel360">
+    <w:name w:val="ListLabel 360"/>
+    <w:qFormat/>
+    <w:rPr>
+      <w:rFonts w:cs="OpenSymbol"/>
+    </w:rPr>
+  </w:style>
+  <w:style w:type="character" w:styleId="ListLabel361">
+    <w:name w:val="ListLabel 361"/>
+    <w:qFormat/>
+    <w:rPr>
+      <w:rFonts w:cs="OpenSymbol"/>
+    </w:rPr>
+  </w:style>
+  <w:style w:type="character" w:styleId="ListLabel362">
+    <w:name w:val="ListLabel 362"/>
+    <w:qFormat/>
+    <w:rPr>
+      <w:rFonts w:cs="OpenSymbol"/>
+    </w:rPr>
+  </w:style>
+  <w:style w:type="character" w:styleId="ListLabel363">
+    <w:name w:val="ListLabel 363"/>
+    <w:qFormat/>
+    <w:rPr>
+      <w:rFonts w:cs="OpenSymbol"/>
+    </w:rPr>
+  </w:style>
+  <w:style w:type="character" w:styleId="ListLabel364">
+    <w:name w:val="ListLabel 364"/>
+    <w:qFormat/>
+    <w:rPr>
+      <w:rFonts w:cs="OpenSymbol"/>
+    </w:rPr>
+  </w:style>
+  <w:style w:type="character" w:styleId="ListLabel365">
+    <w:name w:val="ListLabel 365"/>
+    <w:qFormat/>
+    <w:rPr>
+      <w:rFonts w:cs="OpenSymbol"/>
+    </w:rPr>
+  </w:style>
+  <w:style w:type="character" w:styleId="ListLabel366">
+    <w:name w:val="ListLabel 366"/>
+    <w:qFormat/>
+    <w:rPr>
+      <w:rFonts w:cs="OpenSymbol"/>
+    </w:rPr>
+  </w:style>
+  <w:style w:type="character" w:styleId="ListLabel367">
+    <w:name w:val="ListLabel 367"/>
+    <w:qFormat/>
+    <w:rPr>
+      <w:rFonts w:cs="OpenSymbol"/>
+    </w:rPr>
+  </w:style>
+  <w:style w:type="character" w:styleId="ListLabel368">
+    <w:name w:val="ListLabel 368"/>
+    <w:qFormat/>
+    <w:rPr>
+      <w:rFonts w:cs="OpenSymbol"/>
+    </w:rPr>
+  </w:style>
+  <w:style w:type="character" w:styleId="ListLabel369">
+    <w:name w:val="ListLabel 369"/>
+    <w:qFormat/>
+    <w:rPr>
+      <w:rFonts w:cs="OpenSymbol"/>
+    </w:rPr>
+  </w:style>
+  <w:style w:type="character" w:styleId="ListLabel370">
+    <w:name w:val="ListLabel 370"/>
+    <w:qFormat/>
+    <w:rPr>
+      <w:rFonts w:cs="OpenSymbol"/>
+    </w:rPr>
+  </w:style>
+  <w:style w:type="character" w:styleId="ListLabel371">
+    <w:name w:val="ListLabel 371"/>
+    <w:qFormat/>
+    <w:rPr>
+      <w:rFonts w:cs="OpenSymbol"/>
+    </w:rPr>
+  </w:style>
+  <w:style w:type="character" w:styleId="ListLabel372">
+    <w:name w:val="ListLabel 372"/>
+    <w:qFormat/>
+    <w:rPr>
+      <w:rFonts w:cs="OpenSymbol"/>
+    </w:rPr>
+  </w:style>
+  <w:style w:type="character" w:styleId="ListLabel373">
+    <w:name w:val="ListLabel 373"/>
+    <w:qFormat/>
+    <w:rPr>
+      <w:rFonts w:cs="OpenSymbol"/>
+    </w:rPr>
+  </w:style>
+  <w:style w:type="character" w:styleId="ListLabel374">
+    <w:name w:val="ListLabel 374"/>
+    <w:qFormat/>
+    <w:rPr>
+      <w:rFonts w:cs="OpenSymbol"/>
+    </w:rPr>
+  </w:style>
+  <w:style w:type="character" w:styleId="ListLabel375">
+    <w:name w:val="ListLabel 375"/>
+    <w:qFormat/>
+    <w:rPr>
+      <w:rFonts w:cs="OpenSymbol"/>
+    </w:rPr>
+  </w:style>
+  <w:style w:type="character" w:styleId="ListLabel376">
+    <w:name w:val="ListLabel 376"/>
+    <w:qFormat/>
+    <w:rPr>
+      <w:rFonts w:ascii="Arial" w:hAnsi="Arial" w:cs="Arial"/>
+      <w:b/>
+      <w:sz w:val="23"/>
+      <w:szCs w:val="24"/>
+    </w:rPr>
+  </w:style>
+  <w:style w:type="character" w:styleId="ListLabel377">
+    <w:name w:val="ListLabel 377"/>
+    <w:qFormat/>
+    <w:rPr>
+      <w:rFonts w:cs="OpenSymbol"/>
+    </w:rPr>
+  </w:style>
+  <w:style w:type="character" w:styleId="ListLabel378">
+    <w:name w:val="ListLabel 378"/>
+    <w:qFormat/>
+    <w:rPr>
+      <w:rFonts w:cs="OpenSymbol"/>
+    </w:rPr>
+  </w:style>
+  <w:style w:type="character" w:styleId="ListLabel379">
+    <w:name w:val="ListLabel 379"/>
+    <w:qFormat/>
+    <w:rPr>
+      <w:rFonts w:cs="OpenSymbol"/>
+    </w:rPr>
+  </w:style>
+  <w:style w:type="character" w:styleId="ListLabel380">
+    <w:name w:val="ListLabel 380"/>
+    <w:qFormat/>
+    <w:rPr>
+      <w:rFonts w:cs="OpenSymbol"/>
+    </w:rPr>
+  </w:style>
+  <w:style w:type="character" w:styleId="ListLabel381">
+    <w:name w:val="ListLabel 381"/>
+    <w:qFormat/>
+    <w:rPr>
+      <w:rFonts w:cs="OpenSymbol"/>
+    </w:rPr>
+  </w:style>
+  <w:style w:type="character" w:styleId="ListLabel382">
+    <w:name w:val="ListLabel 382"/>
+    <w:qFormat/>
+    <w:rPr>
+      <w:rFonts w:cs="OpenSymbol"/>
+    </w:rPr>
+  </w:style>
+  <w:style w:type="character" w:styleId="ListLabel383">
+    <w:name w:val="ListLabel 383"/>
+    <w:qFormat/>
+    <w:rPr>
+      <w:rFonts w:cs="OpenSymbol"/>
+    </w:rPr>
+  </w:style>
+  <w:style w:type="character" w:styleId="ListLabel384">
+    <w:name w:val="ListLabel 384"/>
+    <w:qFormat/>
+    <w:rPr>
+      <w:rFonts w:cs="OpenSymbol"/>
+    </w:rPr>
+  </w:style>
+  <w:style w:type="character" w:styleId="ListLabel385">
+    <w:name w:val="ListLabel 385"/>
     <w:qFormat/>
     <w:rPr>
       <w:rFonts w:cs="OpenSymbol"/>

</xml_diff>

<commit_message>
Documento y imagenes de Arquitectura
</commit_message>
<xml_diff>
--- a/docs/SRS.docx
+++ b/docs/SRS.docx
@@ -935,21 +935,6 @@
         </w:tc>
       </w:tr>
     </w:tbl>
-    <w:p>
-      <w:pPr>
-        <w:jc w:val="center"/>
-      </w:pPr>
-    </w:p>
-    <w:p>
-      <w:pPr>
-        <w:jc w:val="center"/>
-      </w:pPr>
-    </w:p>
-    <w:p>
-      <w:pPr>
-        <w:jc w:val="center"/>
-      </w:pPr>
-    </w:p>
     <w:p>
       <w:pPr>
         <w:jc w:val="center"/>
@@ -1055,7 +1040,7 @@
           <w:r>
             <w:fldChar w:fldCharType="separate"/>
           </w:r>
-          <w:hyperlink w:anchor="_Toc484397070" w:history="1">
+          <w:hyperlink w:anchor="_Toc486201325" w:history="1">
             <w:r>
               <w:rPr>
                 <w:rStyle w:val="Hipervnculo"/>
@@ -1099,7 +1084,7 @@
                 <w:noProof/>
                 <w:webHidden/>
               </w:rPr>
-              <w:instrText xml:space="preserve"> PAGEREF _Toc484397070 \h </w:instrText>
+              <w:instrText xml:space="preserve"> PAGEREF _Toc486201325 \h </w:instrText>
             </w:r>
             <w:r>
               <w:rPr>
@@ -1119,7 +1104,7 @@
                 <w:noProof/>
                 <w:webHidden/>
               </w:rPr>
-              <w:t>7</w:t>
+              <w:t>6</w:t>
             </w:r>
             <w:r>
               <w:rPr>
@@ -1145,7 +1130,7 @@
               <w:szCs w:val="22"/>
             </w:rPr>
           </w:pPr>
-          <w:hyperlink w:anchor="_Toc484397071" w:history="1">
+          <w:hyperlink w:anchor="_Toc486201326" w:history="1">
             <w:r>
               <w:rPr>
                 <w:rStyle w:val="Hipervnculo"/>
@@ -1189,7 +1174,7 @@
                 <w:noProof/>
                 <w:webHidden/>
               </w:rPr>
-              <w:instrText xml:space="preserve"> PAGEREF _Toc484397071 \h </w:instrText>
+              <w:instrText xml:space="preserve"> PAGEREF _Toc486201326 \h </w:instrText>
             </w:r>
             <w:r>
               <w:rPr>
@@ -1209,7 +1194,7 @@
                 <w:noProof/>
                 <w:webHidden/>
               </w:rPr>
-              <w:t>7</w:t>
+              <w:t>6</w:t>
             </w:r>
             <w:r>
               <w:rPr>
@@ -1235,7 +1220,7 @@
               <w:szCs w:val="22"/>
             </w:rPr>
           </w:pPr>
-          <w:hyperlink w:anchor="_Toc484397072" w:history="1">
+          <w:hyperlink w:anchor="_Toc486201327" w:history="1">
             <w:r>
               <w:rPr>
                 <w:rStyle w:val="Hipervnculo"/>
@@ -1279,7 +1264,7 @@
                 <w:noProof/>
                 <w:webHidden/>
               </w:rPr>
-              <w:instrText xml:space="preserve"> PAGEREF _Toc484397072 \h </w:instrText>
+              <w:instrText xml:space="preserve"> PAGEREF _Toc486201327 \h </w:instrText>
             </w:r>
             <w:r>
               <w:rPr>
@@ -1299,7 +1284,7 @@
                 <w:noProof/>
                 <w:webHidden/>
               </w:rPr>
-              <w:t>7</w:t>
+              <w:t>6</w:t>
             </w:r>
             <w:r>
               <w:rPr>
@@ -1325,7 +1310,7 @@
               <w:szCs w:val="22"/>
             </w:rPr>
           </w:pPr>
-          <w:hyperlink w:anchor="_Toc484397073" w:history="1">
+          <w:hyperlink w:anchor="_Toc486201328" w:history="1">
             <w:r>
               <w:rPr>
                 <w:rStyle w:val="Hipervnculo"/>
@@ -1369,7 +1354,7 @@
                 <w:noProof/>
                 <w:webHidden/>
               </w:rPr>
-              <w:instrText xml:space="preserve"> PAGEREF _Toc484397073 \h </w:instrText>
+              <w:instrText xml:space="preserve"> PAGEREF _Toc486201328 \h </w:instrText>
             </w:r>
             <w:r>
               <w:rPr>
@@ -1389,7 +1374,7 @@
                 <w:noProof/>
                 <w:webHidden/>
               </w:rPr>
-              <w:t>7</w:t>
+              <w:t>6</w:t>
             </w:r>
             <w:r>
               <w:rPr>
@@ -1415,7 +1400,7 @@
               <w:szCs w:val="22"/>
             </w:rPr>
           </w:pPr>
-          <w:hyperlink w:anchor="_Toc484397074" w:history="1">
+          <w:hyperlink w:anchor="_Toc486201329" w:history="1">
             <w:r>
               <w:rPr>
                 <w:rStyle w:val="Hipervnculo"/>
@@ -1459,7 +1444,7 @@
                 <w:noProof/>
                 <w:webHidden/>
               </w:rPr>
-              <w:instrText xml:space="preserve"> PAGEREF _Toc484397074 \h </w:instrText>
+              <w:instrText xml:space="preserve"> PAGEREF _Toc486201329 \h </w:instrText>
             </w:r>
             <w:r>
               <w:rPr>
@@ -1479,7 +1464,7 @@
                 <w:noProof/>
                 <w:webHidden/>
               </w:rPr>
-              <w:t>9</w:t>
+              <w:t>8</w:t>
             </w:r>
             <w:r>
               <w:rPr>
@@ -1505,7 +1490,7 @@
               <w:szCs w:val="22"/>
             </w:rPr>
           </w:pPr>
-          <w:hyperlink w:anchor="_Toc484397075" w:history="1">
+          <w:hyperlink w:anchor="_Toc486201330" w:history="1">
             <w:r>
               <w:rPr>
                 <w:rStyle w:val="Hipervnculo"/>
@@ -1549,7 +1534,7 @@
                 <w:noProof/>
                 <w:webHidden/>
               </w:rPr>
-              <w:instrText xml:space="preserve"> PAGEREF _Toc484397075 \h </w:instrText>
+              <w:instrText xml:space="preserve"> PAGEREF _Toc486201330 \h </w:instrText>
             </w:r>
             <w:r>
               <w:rPr>
@@ -1569,7 +1554,7 @@
                 <w:noProof/>
                 <w:webHidden/>
               </w:rPr>
-              <w:t>9</w:t>
+              <w:t>8</w:t>
             </w:r>
             <w:r>
               <w:rPr>
@@ -1595,7 +1580,7 @@
               <w:szCs w:val="22"/>
             </w:rPr>
           </w:pPr>
-          <w:hyperlink w:anchor="_Toc484397076" w:history="1">
+          <w:hyperlink w:anchor="_Toc486201331" w:history="1">
             <w:r>
               <w:rPr>
                 <w:rStyle w:val="Hipervnculo"/>
@@ -1639,7 +1624,7 @@
                 <w:noProof/>
                 <w:webHidden/>
               </w:rPr>
-              <w:instrText xml:space="preserve"> PAGEREF _Toc484397076 \h </w:instrText>
+              <w:instrText xml:space="preserve"> PAGEREF _Toc486201331 \h </w:instrText>
             </w:r>
             <w:r>
               <w:rPr>
@@ -1659,7 +1644,7 @@
                 <w:noProof/>
                 <w:webHidden/>
               </w:rPr>
-              <w:t>9</w:t>
+              <w:t>8</w:t>
             </w:r>
             <w:r>
               <w:rPr>
@@ -1685,7 +1670,7 @@
               <w:szCs w:val="22"/>
             </w:rPr>
           </w:pPr>
-          <w:hyperlink w:anchor="_Toc484397077" w:history="1">
+          <w:hyperlink w:anchor="_Toc486201332" w:history="1">
             <w:r>
               <w:rPr>
                 <w:rStyle w:val="Hipervnculo"/>
@@ -1729,7 +1714,7 @@
                 <w:noProof/>
                 <w:webHidden/>
               </w:rPr>
-              <w:instrText xml:space="preserve"> PAGEREF _Toc484397077 \h </w:instrText>
+              <w:instrText xml:space="preserve"> PAGEREF _Toc486201332 \h </w:instrText>
             </w:r>
             <w:r>
               <w:rPr>
@@ -1749,7 +1734,7 @@
                 <w:noProof/>
                 <w:webHidden/>
               </w:rPr>
-              <w:t>10</w:t>
+              <w:t>9</w:t>
             </w:r>
             <w:r>
               <w:rPr>
@@ -1775,7 +1760,7 @@
               <w:szCs w:val="22"/>
             </w:rPr>
           </w:pPr>
-          <w:hyperlink w:anchor="_Toc484397078" w:history="1">
+          <w:hyperlink w:anchor="_Toc486201333" w:history="1">
             <w:r>
               <w:rPr>
                 <w:rStyle w:val="Hipervnculo"/>
@@ -1819,7 +1804,7 @@
                 <w:noProof/>
                 <w:webHidden/>
               </w:rPr>
-              <w:instrText xml:space="preserve"> PAGEREF _Toc484397078 \h </w:instrText>
+              <w:instrText xml:space="preserve"> PAGEREF _Toc486201333 \h </w:instrText>
             </w:r>
             <w:r>
               <w:rPr>
@@ -1839,7 +1824,7 @@
                 <w:noProof/>
                 <w:webHidden/>
               </w:rPr>
-              <w:t>13</w:t>
+              <w:t>12</w:t>
             </w:r>
             <w:r>
               <w:rPr>
@@ -1865,7 +1850,7 @@
               <w:szCs w:val="22"/>
             </w:rPr>
           </w:pPr>
-          <w:hyperlink w:anchor="_Toc484397079" w:history="1">
+          <w:hyperlink w:anchor="_Toc486201334" w:history="1">
             <w:r>
               <w:rPr>
                 <w:rStyle w:val="Hipervnculo"/>
@@ -1909,7 +1894,7 @@
                 <w:noProof/>
                 <w:webHidden/>
               </w:rPr>
-              <w:instrText xml:space="preserve"> PAGEREF _Toc484397079 \h </w:instrText>
+              <w:instrText xml:space="preserve"> PAGEREF _Toc486201334 \h </w:instrText>
             </w:r>
             <w:r>
               <w:rPr>
@@ -1929,7 +1914,7 @@
                 <w:noProof/>
                 <w:webHidden/>
               </w:rPr>
-              <w:t>13</w:t>
+              <w:t>12</w:t>
             </w:r>
             <w:r>
               <w:rPr>
@@ -1955,7 +1940,7 @@
               <w:szCs w:val="22"/>
             </w:rPr>
           </w:pPr>
-          <w:hyperlink w:anchor="_Toc484397080" w:history="1">
+          <w:hyperlink w:anchor="_Toc486201335" w:history="1">
             <w:r>
               <w:rPr>
                 <w:rStyle w:val="Hipervnculo"/>
@@ -1999,7 +1984,7 @@
                 <w:noProof/>
                 <w:webHidden/>
               </w:rPr>
-              <w:instrText xml:space="preserve"> PAGEREF _Toc484397080 \h </w:instrText>
+              <w:instrText xml:space="preserve"> PAGEREF _Toc486201335 \h </w:instrText>
             </w:r>
             <w:r>
               <w:rPr>
@@ -2019,7 +2004,7 @@
                 <w:noProof/>
                 <w:webHidden/>
               </w:rPr>
-              <w:t>13</w:t>
+              <w:t>12</w:t>
             </w:r>
             <w:r>
               <w:rPr>
@@ -2045,7 +2030,7 @@
               <w:szCs w:val="22"/>
             </w:rPr>
           </w:pPr>
-          <w:hyperlink w:anchor="_Toc484397081" w:history="1">
+          <w:hyperlink w:anchor="_Toc486201336" w:history="1">
             <w:r>
               <w:rPr>
                 <w:rStyle w:val="Hipervnculo"/>
@@ -2089,7 +2074,7 @@
                 <w:noProof/>
                 <w:webHidden/>
               </w:rPr>
-              <w:instrText xml:space="preserve"> PAGEREF _Toc484397081 \h </w:instrText>
+              <w:instrText xml:space="preserve"> PAGEREF _Toc486201336 \h </w:instrText>
             </w:r>
             <w:r>
               <w:rPr>
@@ -2109,7 +2094,7 @@
                 <w:noProof/>
                 <w:webHidden/>
               </w:rPr>
-              <w:t>14</w:t>
+              <w:t>13</w:t>
             </w:r>
             <w:r>
               <w:rPr>
@@ -2135,7 +2120,7 @@
               <w:szCs w:val="22"/>
             </w:rPr>
           </w:pPr>
-          <w:hyperlink w:anchor="_Toc484397082" w:history="1">
+          <w:hyperlink w:anchor="_Toc486201337" w:history="1">
             <w:r>
               <w:rPr>
                 <w:rStyle w:val="Hipervnculo"/>
@@ -2179,7 +2164,7 @@
                 <w:noProof/>
                 <w:webHidden/>
               </w:rPr>
-              <w:instrText xml:space="preserve"> PAGEREF _Toc484397082 \h </w:instrText>
+              <w:instrText xml:space="preserve"> PAGEREF _Toc486201337 \h </w:instrText>
             </w:r>
             <w:r>
               <w:rPr>
@@ -2199,7 +2184,7 @@
                 <w:noProof/>
                 <w:webHidden/>
               </w:rPr>
-              <w:t>14</w:t>
+              <w:t>13</w:t>
             </w:r>
             <w:r>
               <w:rPr>
@@ -2225,7 +2210,7 @@
               <w:szCs w:val="22"/>
             </w:rPr>
           </w:pPr>
-          <w:hyperlink w:anchor="_Toc484397083" w:history="1">
+          <w:hyperlink w:anchor="_Toc486201338" w:history="1">
             <w:r>
               <w:rPr>
                 <w:rStyle w:val="Hipervnculo"/>
@@ -2269,7 +2254,7 @@
                 <w:noProof/>
                 <w:webHidden/>
               </w:rPr>
-              <w:instrText xml:space="preserve"> PAGEREF _Toc484397083 \h </w:instrText>
+              <w:instrText xml:space="preserve"> PAGEREF _Toc486201338 \h </w:instrText>
             </w:r>
             <w:r>
               <w:rPr>
@@ -2289,7 +2274,7 @@
                 <w:noProof/>
                 <w:webHidden/>
               </w:rPr>
-              <w:t>15</w:t>
+              <w:t>14</w:t>
             </w:r>
             <w:r>
               <w:rPr>
@@ -2315,7 +2300,7 @@
               <w:szCs w:val="22"/>
             </w:rPr>
           </w:pPr>
-          <w:hyperlink w:anchor="_Toc484397084" w:history="1">
+          <w:hyperlink w:anchor="_Toc486201339" w:history="1">
             <w:r>
               <w:rPr>
                 <w:rStyle w:val="Hipervnculo"/>
@@ -2359,7 +2344,7 @@
                 <w:noProof/>
                 <w:webHidden/>
               </w:rPr>
-              <w:instrText xml:space="preserve"> PAGEREF _Toc484397084 \h </w:instrText>
+              <w:instrText xml:space="preserve"> PAGEREF _Toc486201339 \h </w:instrText>
             </w:r>
             <w:r>
               <w:rPr>
@@ -2379,7 +2364,7 @@
                 <w:noProof/>
                 <w:webHidden/>
               </w:rPr>
-              <w:t>15</w:t>
+              <w:t>14</w:t>
             </w:r>
             <w:r>
               <w:rPr>
@@ -2405,7 +2390,7 @@
               <w:szCs w:val="22"/>
             </w:rPr>
           </w:pPr>
-          <w:hyperlink w:anchor="_Toc484397085" w:history="1">
+          <w:hyperlink w:anchor="_Toc486201340" w:history="1">
             <w:r>
               <w:rPr>
                 <w:rStyle w:val="Hipervnculo"/>
@@ -2449,7 +2434,7 @@
                 <w:noProof/>
                 <w:webHidden/>
               </w:rPr>
-              <w:instrText xml:space="preserve"> PAGEREF _Toc484397085 \h </w:instrText>
+              <w:instrText xml:space="preserve"> PAGEREF _Toc486201340 \h </w:instrText>
             </w:r>
             <w:r>
               <w:rPr>
@@ -2469,7 +2454,7 @@
                 <w:noProof/>
                 <w:webHidden/>
               </w:rPr>
-              <w:t>15</w:t>
+              <w:t>14</w:t>
             </w:r>
             <w:r>
               <w:rPr>
@@ -2495,7 +2480,7 @@
               <w:szCs w:val="22"/>
             </w:rPr>
           </w:pPr>
-          <w:hyperlink w:anchor="_Toc484397086" w:history="1">
+          <w:hyperlink w:anchor="_Toc486201341" w:history="1">
             <w:r>
               <w:rPr>
                 <w:rStyle w:val="Hipervnculo"/>
@@ -2539,7 +2524,7 @@
                 <w:noProof/>
                 <w:webHidden/>
               </w:rPr>
-              <w:instrText xml:space="preserve"> PAGEREF _Toc484397086 \h </w:instrText>
+              <w:instrText xml:space="preserve"> PAGEREF _Toc486201341 \h </w:instrText>
             </w:r>
             <w:r>
               <w:rPr>
@@ -2559,7 +2544,7 @@
                 <w:noProof/>
                 <w:webHidden/>
               </w:rPr>
-              <w:t>15</w:t>
+              <w:t>14</w:t>
             </w:r>
             <w:r>
               <w:rPr>
@@ -2585,7 +2570,7 @@
               <w:szCs w:val="22"/>
             </w:rPr>
           </w:pPr>
-          <w:hyperlink w:anchor="_Toc484397087" w:history="1">
+          <w:hyperlink w:anchor="_Toc486201342" w:history="1">
             <w:r>
               <w:rPr>
                 <w:rStyle w:val="Hipervnculo"/>
@@ -2629,7 +2614,7 @@
                 <w:noProof/>
                 <w:webHidden/>
               </w:rPr>
-              <w:instrText xml:space="preserve"> PAGEREF _Toc484397087 \h </w:instrText>
+              <w:instrText xml:space="preserve"> PAGEREF _Toc486201342 \h </w:instrText>
             </w:r>
             <w:r>
               <w:rPr>
@@ -2649,7 +2634,7 @@
                 <w:noProof/>
                 <w:webHidden/>
               </w:rPr>
-              <w:t>15</w:t>
+              <w:t>14</w:t>
             </w:r>
             <w:r>
               <w:rPr>
@@ -2675,7 +2660,7 @@
               <w:szCs w:val="22"/>
             </w:rPr>
           </w:pPr>
-          <w:hyperlink w:anchor="_Toc484397088" w:history="1">
+          <w:hyperlink w:anchor="_Toc486201343" w:history="1">
             <w:r>
               <w:rPr>
                 <w:rStyle w:val="Hipervnculo"/>
@@ -2719,7 +2704,7 @@
                 <w:noProof/>
                 <w:webHidden/>
               </w:rPr>
-              <w:instrText xml:space="preserve"> PAGEREF _Toc484397088 \h </w:instrText>
+              <w:instrText xml:space="preserve"> PAGEREF _Toc486201343 \h </w:instrText>
             </w:r>
             <w:r>
               <w:rPr>
@@ -2739,7 +2724,7 @@
                 <w:noProof/>
                 <w:webHidden/>
               </w:rPr>
-              <w:t>15</w:t>
+              <w:t>14</w:t>
             </w:r>
             <w:r>
               <w:rPr>
@@ -2765,7 +2750,7 @@
               <w:szCs w:val="22"/>
             </w:rPr>
           </w:pPr>
-          <w:hyperlink w:anchor="_Toc484397089" w:history="1">
+          <w:hyperlink w:anchor="_Toc486201344" w:history="1">
             <w:r>
               <w:rPr>
                 <w:rStyle w:val="Hipervnculo"/>
@@ -2809,7 +2794,7 @@
                 <w:noProof/>
                 <w:webHidden/>
               </w:rPr>
-              <w:instrText xml:space="preserve"> PAGEREF _Toc484397089 \h </w:instrText>
+              <w:instrText xml:space="preserve"> PAGEREF _Toc486201344 \h </w:instrText>
             </w:r>
             <w:r>
               <w:rPr>
@@ -2829,7 +2814,7 @@
                 <w:noProof/>
                 <w:webHidden/>
               </w:rPr>
-              <w:t>15</w:t>
+              <w:t>14</w:t>
             </w:r>
             <w:r>
               <w:rPr>
@@ -2855,7 +2840,7 @@
               <w:szCs w:val="22"/>
             </w:rPr>
           </w:pPr>
-          <w:hyperlink w:anchor="_Toc484397090" w:history="1">
+          <w:hyperlink w:anchor="_Toc486201345" w:history="1">
             <w:r>
               <w:rPr>
                 <w:rStyle w:val="Hipervnculo"/>
@@ -2899,7 +2884,7 @@
                 <w:noProof/>
                 <w:webHidden/>
               </w:rPr>
-              <w:instrText xml:space="preserve"> PAGEREF _Toc484397090 \h </w:instrText>
+              <w:instrText xml:space="preserve"> PAGEREF _Toc486201345 \h </w:instrText>
             </w:r>
             <w:r>
               <w:rPr>
@@ -2919,7 +2904,7 @@
                 <w:noProof/>
                 <w:webHidden/>
               </w:rPr>
-              <w:t>15</w:t>
+              <w:t>14</w:t>
             </w:r>
             <w:r>
               <w:rPr>
@@ -2945,7 +2930,7 @@
               <w:szCs w:val="22"/>
             </w:rPr>
           </w:pPr>
-          <w:hyperlink w:anchor="_Toc484397091" w:history="1">
+          <w:hyperlink w:anchor="_Toc486201346" w:history="1">
             <w:r>
               <w:rPr>
                 <w:rStyle w:val="Hipervnculo"/>
@@ -2989,7 +2974,7 @@
                 <w:noProof/>
                 <w:webHidden/>
               </w:rPr>
-              <w:instrText xml:space="preserve"> PAGEREF _Toc484397091 \h </w:instrText>
+              <w:instrText xml:space="preserve"> PAGEREF _Toc486201346 \h </w:instrText>
             </w:r>
             <w:r>
               <w:rPr>
@@ -3009,7 +2994,7 @@
                 <w:noProof/>
                 <w:webHidden/>
               </w:rPr>
-              <w:t>15</w:t>
+              <w:t>14</w:t>
             </w:r>
             <w:r>
               <w:rPr>
@@ -3035,7 +3020,7 @@
               <w:szCs w:val="22"/>
             </w:rPr>
           </w:pPr>
-          <w:hyperlink w:anchor="_Toc484397092" w:history="1">
+          <w:hyperlink w:anchor="_Toc486201347" w:history="1">
             <w:r>
               <w:rPr>
                 <w:rStyle w:val="Hipervnculo"/>
@@ -3079,7 +3064,7 @@
                 <w:noProof/>
                 <w:webHidden/>
               </w:rPr>
-              <w:instrText xml:space="preserve"> PAGEREF _Toc484397092 \h </w:instrText>
+              <w:instrText xml:space="preserve"> PAGEREF _Toc486201347 \h </w:instrText>
             </w:r>
             <w:r>
               <w:rPr>
@@ -3099,7 +3084,7 @@
                 <w:noProof/>
                 <w:webHidden/>
               </w:rPr>
-              <w:t>15</w:t>
+              <w:t>14</w:t>
             </w:r>
             <w:r>
               <w:rPr>
@@ -3125,7 +3110,7 @@
               <w:szCs w:val="22"/>
             </w:rPr>
           </w:pPr>
-          <w:hyperlink w:anchor="_Toc484397093" w:history="1">
+          <w:hyperlink w:anchor="_Toc486201348" w:history="1">
             <w:r>
               <w:rPr>
                 <w:rStyle w:val="Hipervnculo"/>
@@ -3169,7 +3154,7 @@
                 <w:noProof/>
                 <w:webHidden/>
               </w:rPr>
-              <w:instrText xml:space="preserve"> PAGEREF _Toc484397093 \h </w:instrText>
+              <w:instrText xml:space="preserve"> PAGEREF _Toc486201348 \h </w:instrText>
             </w:r>
             <w:r>
               <w:rPr>
@@ -3189,7 +3174,7 @@
                 <w:noProof/>
                 <w:webHidden/>
               </w:rPr>
-              <w:t>16</w:t>
+              <w:t>15</w:t>
             </w:r>
             <w:r>
               <w:rPr>
@@ -3215,7 +3200,7 @@
               <w:szCs w:val="22"/>
             </w:rPr>
           </w:pPr>
-          <w:hyperlink w:anchor="_Toc484397094" w:history="1">
+          <w:hyperlink w:anchor="_Toc486201349" w:history="1">
             <w:r>
               <w:rPr>
                 <w:rStyle w:val="Hipervnculo"/>
@@ -3259,7 +3244,7 @@
                 <w:noProof/>
                 <w:webHidden/>
               </w:rPr>
-              <w:instrText xml:space="preserve"> PAGEREF _Toc484397094 \h </w:instrText>
+              <w:instrText xml:space="preserve"> PAGEREF _Toc486201349 \h </w:instrText>
             </w:r>
             <w:r>
               <w:rPr>
@@ -3279,7 +3264,7 @@
                 <w:noProof/>
                 <w:webHidden/>
               </w:rPr>
-              <w:t>16</w:t>
+              <w:t>15</w:t>
             </w:r>
             <w:r>
               <w:rPr>
@@ -3305,7 +3290,7 @@
               <w:szCs w:val="22"/>
             </w:rPr>
           </w:pPr>
-          <w:hyperlink w:anchor="_Toc484397095" w:history="1">
+          <w:hyperlink w:anchor="_Toc486201350" w:history="1">
             <w:r>
               <w:rPr>
                 <w:rStyle w:val="Hipervnculo"/>
@@ -3349,7 +3334,7 @@
                 <w:noProof/>
                 <w:webHidden/>
               </w:rPr>
-              <w:instrText xml:space="preserve"> PAGEREF _Toc484397095 \h </w:instrText>
+              <w:instrText xml:space="preserve"> PAGEREF _Toc486201350 \h </w:instrText>
             </w:r>
             <w:r>
               <w:rPr>
@@ -3369,7 +3354,7 @@
                 <w:noProof/>
                 <w:webHidden/>
               </w:rPr>
-              <w:t>16</w:t>
+              <w:t>15</w:t>
             </w:r>
             <w:r>
               <w:rPr>
@@ -3395,7 +3380,7 @@
               <w:szCs w:val="22"/>
             </w:rPr>
           </w:pPr>
-          <w:hyperlink w:anchor="_Toc484397096" w:history="1">
+          <w:hyperlink w:anchor="_Toc486201351" w:history="1">
             <w:r>
               <w:rPr>
                 <w:rStyle w:val="Hipervnculo"/>
@@ -3439,7 +3424,7 @@
                 <w:noProof/>
                 <w:webHidden/>
               </w:rPr>
-              <w:instrText xml:space="preserve"> PAGEREF _Toc484397096 \h </w:instrText>
+              <w:instrText xml:space="preserve"> PAGEREF _Toc486201351 \h </w:instrText>
             </w:r>
             <w:r>
               <w:rPr>
@@ -3459,7 +3444,7 @@
                 <w:noProof/>
                 <w:webHidden/>
               </w:rPr>
-              <w:t>16</w:t>
+              <w:t>15</w:t>
             </w:r>
             <w:r>
               <w:rPr>
@@ -3485,7 +3470,7 @@
               <w:szCs w:val="22"/>
             </w:rPr>
           </w:pPr>
-          <w:hyperlink w:anchor="_Toc484397097" w:history="1">
+          <w:hyperlink w:anchor="_Toc486201352" w:history="1">
             <w:r>
               <w:rPr>
                 <w:rStyle w:val="Hipervnculo"/>
@@ -3529,7 +3514,7 @@
                 <w:noProof/>
                 <w:webHidden/>
               </w:rPr>
-              <w:instrText xml:space="preserve"> PAGEREF _Toc484397097 \h </w:instrText>
+              <w:instrText xml:space="preserve"> PAGEREF _Toc486201352 \h </w:instrText>
             </w:r>
             <w:r>
               <w:rPr>
@@ -3549,7 +3534,7 @@
                 <w:noProof/>
                 <w:webHidden/>
               </w:rPr>
-              <w:t>16</w:t>
+              <w:t>15</w:t>
             </w:r>
             <w:r>
               <w:rPr>
@@ -3575,7 +3560,7 @@
               <w:szCs w:val="22"/>
             </w:rPr>
           </w:pPr>
-          <w:hyperlink w:anchor="_Toc484397098" w:history="1">
+          <w:hyperlink w:anchor="_Toc486201353" w:history="1">
             <w:r>
               <w:rPr>
                 <w:rStyle w:val="Hipervnculo"/>
@@ -3619,7 +3604,7 @@
                 <w:noProof/>
                 <w:webHidden/>
               </w:rPr>
-              <w:instrText xml:space="preserve"> PAGEREF _Toc484397098 \h </w:instrText>
+              <w:instrText xml:space="preserve"> PAGEREF _Toc486201353 \h </w:instrText>
             </w:r>
             <w:r>
               <w:rPr>
@@ -3639,7 +3624,7 @@
                 <w:noProof/>
                 <w:webHidden/>
               </w:rPr>
-              <w:t>16</w:t>
+              <w:t>15</w:t>
             </w:r>
             <w:r>
               <w:rPr>
@@ -3665,7 +3650,7 @@
               <w:szCs w:val="22"/>
             </w:rPr>
           </w:pPr>
-          <w:hyperlink w:anchor="_Toc484397099" w:history="1">
+          <w:hyperlink w:anchor="_Toc486201354" w:history="1">
             <w:r>
               <w:rPr>
                 <w:rStyle w:val="Hipervnculo"/>
@@ -3709,7 +3694,7 @@
                 <w:noProof/>
                 <w:webHidden/>
               </w:rPr>
-              <w:instrText xml:space="preserve"> PAGEREF _Toc484397099 \h </w:instrText>
+              <w:instrText xml:space="preserve"> PAGEREF _Toc486201354 \h </w:instrText>
             </w:r>
             <w:r>
               <w:rPr>
@@ -3729,7 +3714,7 @@
                 <w:noProof/>
                 <w:webHidden/>
               </w:rPr>
-              <w:t>16</w:t>
+              <w:t>15</w:t>
             </w:r>
             <w:r>
               <w:rPr>
@@ -3755,7 +3740,7 @@
               <w:szCs w:val="22"/>
             </w:rPr>
           </w:pPr>
-          <w:hyperlink w:anchor="_Toc484397100" w:history="1">
+          <w:hyperlink w:anchor="_Toc486201355" w:history="1">
             <w:r>
               <w:rPr>
                 <w:rStyle w:val="Hipervnculo"/>
@@ -3799,7 +3784,7 @@
                 <w:noProof/>
                 <w:webHidden/>
               </w:rPr>
-              <w:instrText xml:space="preserve"> PAGEREF _Toc484397100 \h </w:instrText>
+              <w:instrText xml:space="preserve"> PAGEREF _Toc486201355 \h </w:instrText>
             </w:r>
             <w:r>
               <w:rPr>
@@ -3819,7 +3804,7 @@
                 <w:noProof/>
                 <w:webHidden/>
               </w:rPr>
-              <w:t>17</w:t>
+              <w:t>16</w:t>
             </w:r>
             <w:r>
               <w:rPr>
@@ -3845,7 +3830,7 @@
               <w:szCs w:val="22"/>
             </w:rPr>
           </w:pPr>
-          <w:hyperlink w:anchor="_Toc484397101" w:history="1">
+          <w:hyperlink w:anchor="_Toc486201356" w:history="1">
             <w:r>
               <w:rPr>
                 <w:rStyle w:val="Hipervnculo"/>
@@ -3889,7 +3874,7 @@
                 <w:noProof/>
                 <w:webHidden/>
               </w:rPr>
-              <w:instrText xml:space="preserve"> PAGEREF _Toc484397101 \h </w:instrText>
+              <w:instrText xml:space="preserve"> PAGEREF _Toc486201356 \h </w:instrText>
             </w:r>
             <w:r>
               <w:rPr>
@@ -3909,7 +3894,7 @@
                 <w:noProof/>
                 <w:webHidden/>
               </w:rPr>
-              <w:t>17</w:t>
+              <w:t>16</w:t>
             </w:r>
             <w:r>
               <w:rPr>
@@ -3935,7 +3920,7 @@
               <w:szCs w:val="22"/>
             </w:rPr>
           </w:pPr>
-          <w:hyperlink w:anchor="_Toc484397102" w:history="1">
+          <w:hyperlink w:anchor="_Toc486201357" w:history="1">
             <w:r>
               <w:rPr>
                 <w:rStyle w:val="Hipervnculo"/>
@@ -3979,7 +3964,7 @@
                 <w:noProof/>
                 <w:webHidden/>
               </w:rPr>
-              <w:instrText xml:space="preserve"> PAGEREF _Toc484397102 \h </w:instrText>
+              <w:instrText xml:space="preserve"> PAGEREF _Toc486201357 \h </w:instrText>
             </w:r>
             <w:r>
               <w:rPr>
@@ -3999,7 +3984,7 @@
                 <w:noProof/>
                 <w:webHidden/>
               </w:rPr>
-              <w:t>17</w:t>
+              <w:t>16</w:t>
             </w:r>
             <w:r>
               <w:rPr>
@@ -4025,7 +4010,7 @@
               <w:szCs w:val="22"/>
             </w:rPr>
           </w:pPr>
-          <w:hyperlink w:anchor="_Toc484397103" w:history="1">
+          <w:hyperlink w:anchor="_Toc486201358" w:history="1">
             <w:r>
               <w:rPr>
                 <w:rStyle w:val="Hipervnculo"/>
@@ -4069,7 +4054,7 @@
                 <w:noProof/>
                 <w:webHidden/>
               </w:rPr>
-              <w:instrText xml:space="preserve"> PAGEREF _Toc484397103 \h </w:instrText>
+              <w:instrText xml:space="preserve"> PAGEREF _Toc486201358 \h </w:instrText>
             </w:r>
             <w:r>
               <w:rPr>
@@ -4089,7 +4074,7 @@
                 <w:noProof/>
                 <w:webHidden/>
               </w:rPr>
-              <w:t>17</w:t>
+              <w:t>16</w:t>
             </w:r>
             <w:r>
               <w:rPr>
@@ -4115,7 +4100,7 @@
               <w:szCs w:val="22"/>
             </w:rPr>
           </w:pPr>
-          <w:hyperlink w:anchor="_Toc484397104" w:history="1">
+          <w:hyperlink w:anchor="_Toc486201359" w:history="1">
             <w:r>
               <w:rPr>
                 <w:rStyle w:val="Hipervnculo"/>
@@ -4159,7 +4144,7 @@
                 <w:noProof/>
                 <w:webHidden/>
               </w:rPr>
-              <w:instrText xml:space="preserve"> PAGEREF _Toc484397104 \h </w:instrText>
+              <w:instrText xml:space="preserve"> PAGEREF _Toc486201359 \h </w:instrText>
             </w:r>
             <w:r>
               <w:rPr>
@@ -4179,99 +4164,7 @@
                 <w:noProof/>
                 <w:webHidden/>
               </w:rPr>
-              <w:t>17</w:t>
-            </w:r>
-            <w:r>
-              <w:rPr>
-                <w:noProof/>
-                <w:webHidden/>
-              </w:rPr>
-              <w:fldChar w:fldCharType="end"/>
-            </w:r>
-          </w:hyperlink>
-          <w:bookmarkStart w:id="1" w:name="_GoBack"/>
-          <w:bookmarkEnd w:id="1"/>
-        </w:p>
-        <w:p>
-          <w:pPr>
-            <w:pStyle w:val="TDC2"/>
-            <w:tabs>
-              <w:tab w:val="left" w:pos="1540"/>
-              <w:tab w:val="right" w:pos="8828"/>
-            </w:tabs>
-            <w:rPr>
-              <w:rFonts w:asciiTheme="minorHAnsi" w:eastAsiaTheme="minorEastAsia" w:hAnsiTheme="minorHAnsi" w:cstheme="minorBidi"/>
-              <w:noProof/>
-              <w:color w:val="auto"/>
-              <w:sz w:val="22"/>
-              <w:szCs w:val="22"/>
-            </w:rPr>
-          </w:pPr>
-          <w:hyperlink w:anchor="_Toc484397105" w:history="1">
-            <w:r>
-              <w:rPr>
-                <w:rStyle w:val="Hipervnculo"/>
-                <w:noProof/>
-              </w:rPr>
-              <w:t>3.1.4</w:t>
-            </w:r>
-            <w:r>
-              <w:rPr>
-                <w:rFonts w:asciiTheme="minorHAnsi" w:eastAsiaTheme="minorEastAsia" w:hAnsiTheme="minorHAnsi" w:cstheme="minorBidi"/>
-                <w:noProof/>
-                <w:color w:val="auto"/>
-                <w:sz w:val="22"/>
-                <w:szCs w:val="22"/>
-              </w:rPr>
-              <w:tab/>
-            </w:r>
-            <w:r>
-              <w:rPr>
-                <w:rStyle w:val="Hipervnculo"/>
-                <w:noProof/>
-              </w:rPr>
-              <w:t xml:space="preserve"> REQUERIMIENTO 4.</w:t>
-            </w:r>
-            <w:r>
-              <w:rPr>
-                <w:noProof/>
-                <w:webHidden/>
-              </w:rPr>
-              <w:tab/>
-            </w:r>
-            <w:r>
-              <w:rPr>
-                <w:noProof/>
-                <w:webHidden/>
-              </w:rPr>
-              <w:fldChar w:fldCharType="begin"/>
-            </w:r>
-            <w:r>
-              <w:rPr>
-                <w:noProof/>
-                <w:webHidden/>
-              </w:rPr>
-              <w:instrText xml:space="preserve"> PAGEREF _Toc484397105 \h </w:instrText>
-            </w:r>
-            <w:r>
-              <w:rPr>
-                <w:noProof/>
-                <w:webHidden/>
-              </w:rPr>
-            </w:r>
-            <w:r>
-              <w:rPr>
-                <w:noProof/>
-                <w:webHidden/>
-              </w:rPr>
-              <w:fldChar w:fldCharType="separate"/>
-            </w:r>
-            <w:r>
-              <w:rPr>
-                <w:noProof/>
-                <w:webHidden/>
-              </w:rPr>
-              <w:t>17</w:t>
+              <w:t>16</w:t>
             </w:r>
             <w:r>
               <w:rPr>
@@ -4297,13 +4190,13 @@
               <w:szCs w:val="22"/>
             </w:rPr>
           </w:pPr>
-          <w:hyperlink w:anchor="_Toc484397106" w:history="1">
+          <w:hyperlink w:anchor="_Toc486201360" w:history="1">
             <w:r>
               <w:rPr>
                 <w:rStyle w:val="Hipervnculo"/>
                 <w:noProof/>
               </w:rPr>
-              <w:t>3.1.5</w:t>
+              <w:t>3.1.4</w:t>
             </w:r>
             <w:r>
               <w:rPr>
@@ -4320,6 +4213,96 @@
                 <w:rStyle w:val="Hipervnculo"/>
                 <w:noProof/>
               </w:rPr>
+              <w:t xml:space="preserve"> REQUERIMIENTO 4.</w:t>
+            </w:r>
+            <w:r>
+              <w:rPr>
+                <w:noProof/>
+                <w:webHidden/>
+              </w:rPr>
+              <w:tab/>
+            </w:r>
+            <w:r>
+              <w:rPr>
+                <w:noProof/>
+                <w:webHidden/>
+              </w:rPr>
+              <w:fldChar w:fldCharType="begin"/>
+            </w:r>
+            <w:r>
+              <w:rPr>
+                <w:noProof/>
+                <w:webHidden/>
+              </w:rPr>
+              <w:instrText xml:space="preserve"> PAGEREF _Toc486201360 \h </w:instrText>
+            </w:r>
+            <w:r>
+              <w:rPr>
+                <w:noProof/>
+                <w:webHidden/>
+              </w:rPr>
+            </w:r>
+            <w:r>
+              <w:rPr>
+                <w:noProof/>
+                <w:webHidden/>
+              </w:rPr>
+              <w:fldChar w:fldCharType="separate"/>
+            </w:r>
+            <w:r>
+              <w:rPr>
+                <w:noProof/>
+                <w:webHidden/>
+              </w:rPr>
+              <w:t>16</w:t>
+            </w:r>
+            <w:r>
+              <w:rPr>
+                <w:noProof/>
+                <w:webHidden/>
+              </w:rPr>
+              <w:fldChar w:fldCharType="end"/>
+            </w:r>
+          </w:hyperlink>
+        </w:p>
+        <w:p>
+          <w:pPr>
+            <w:pStyle w:val="TDC2"/>
+            <w:tabs>
+              <w:tab w:val="left" w:pos="1540"/>
+              <w:tab w:val="right" w:pos="8828"/>
+            </w:tabs>
+            <w:rPr>
+              <w:rFonts w:asciiTheme="minorHAnsi" w:eastAsiaTheme="minorEastAsia" w:hAnsiTheme="minorHAnsi" w:cstheme="minorBidi"/>
+              <w:noProof/>
+              <w:color w:val="auto"/>
+              <w:sz w:val="22"/>
+              <w:szCs w:val="22"/>
+            </w:rPr>
+          </w:pPr>
+          <w:hyperlink w:anchor="_Toc486201361" w:history="1">
+            <w:r>
+              <w:rPr>
+                <w:rStyle w:val="Hipervnculo"/>
+                <w:noProof/>
+              </w:rPr>
+              <w:t>3.1.5</w:t>
+            </w:r>
+            <w:r>
+              <w:rPr>
+                <w:rFonts w:asciiTheme="minorHAnsi" w:eastAsiaTheme="minorEastAsia" w:hAnsiTheme="minorHAnsi" w:cstheme="minorBidi"/>
+                <w:noProof/>
+                <w:color w:val="auto"/>
+                <w:sz w:val="22"/>
+                <w:szCs w:val="22"/>
+              </w:rPr>
+              <w:tab/>
+            </w:r>
+            <w:r>
+              <w:rPr>
+                <w:rStyle w:val="Hipervnculo"/>
+                <w:noProof/>
+              </w:rPr>
               <w:t xml:space="preserve"> REQUERIMIENTO 5.</w:t>
             </w:r>
             <w:r>
@@ -4341,7 +4324,7 @@
                 <w:noProof/>
                 <w:webHidden/>
               </w:rPr>
-              <w:instrText xml:space="preserve"> PAGEREF _Toc484397106 \h </w:instrText>
+              <w:instrText xml:space="preserve"> PAGEREF _Toc486201361 \h </w:instrText>
             </w:r>
             <w:r>
               <w:rPr>
@@ -4361,7 +4344,7 @@
                 <w:noProof/>
                 <w:webHidden/>
               </w:rPr>
-              <w:t>18</w:t>
+              <w:t>17</w:t>
             </w:r>
             <w:r>
               <w:rPr>
@@ -4387,7 +4370,7 @@
               <w:szCs w:val="22"/>
             </w:rPr>
           </w:pPr>
-          <w:hyperlink w:anchor="_Toc484397107" w:history="1">
+          <w:hyperlink w:anchor="_Toc486201362" w:history="1">
             <w:r>
               <w:rPr>
                 <w:rStyle w:val="Hipervnculo"/>
@@ -4431,7 +4414,7 @@
                 <w:noProof/>
                 <w:webHidden/>
               </w:rPr>
-              <w:instrText xml:space="preserve"> PAGEREF _Toc484397107 \h </w:instrText>
+              <w:instrText xml:space="preserve"> PAGEREF _Toc486201362 \h </w:instrText>
             </w:r>
             <w:r>
               <w:rPr>
@@ -4451,7 +4434,7 @@
                 <w:noProof/>
                 <w:webHidden/>
               </w:rPr>
-              <w:t>18</w:t>
+              <w:t>17</w:t>
             </w:r>
             <w:r>
               <w:rPr>
@@ -4476,7 +4459,7 @@
               <w:szCs w:val="22"/>
             </w:rPr>
           </w:pPr>
-          <w:hyperlink w:anchor="_Toc484397108" w:history="1">
+          <w:hyperlink w:anchor="_Toc486201363" w:history="1">
             <w:r>
               <w:rPr>
                 <w:rStyle w:val="Hipervnculo"/>
@@ -4503,7 +4486,7 @@
                 <w:noProof/>
                 <w:webHidden/>
               </w:rPr>
-              <w:instrText xml:space="preserve"> PAGEREF _Toc484397108 \h </w:instrText>
+              <w:instrText xml:space="preserve"> PAGEREF _Toc486201363 \h </w:instrText>
             </w:r>
             <w:r>
               <w:rPr>
@@ -4523,7 +4506,7 @@
                 <w:noProof/>
                 <w:webHidden/>
               </w:rPr>
-              <w:t>18</w:t>
+              <w:t>17</w:t>
             </w:r>
             <w:r>
               <w:rPr>
@@ -4549,7 +4532,7 @@
               <w:szCs w:val="22"/>
             </w:rPr>
           </w:pPr>
-          <w:hyperlink w:anchor="_Toc484397109" w:history="1">
+          <w:hyperlink w:anchor="_Toc486201364" w:history="1">
             <w:r>
               <w:rPr>
                 <w:rStyle w:val="Hipervnculo"/>
@@ -4593,7 +4576,7 @@
                 <w:noProof/>
                 <w:webHidden/>
               </w:rPr>
-              <w:instrText xml:space="preserve"> PAGEREF _Toc484397109 \h </w:instrText>
+              <w:instrText xml:space="preserve"> PAGEREF _Toc486201364 \h </w:instrText>
             </w:r>
             <w:r>
               <w:rPr>
@@ -4613,7 +4596,7 @@
                 <w:noProof/>
                 <w:webHidden/>
               </w:rPr>
-              <w:t>18</w:t>
+              <w:t>17</w:t>
             </w:r>
             <w:r>
               <w:rPr>
@@ -4632,11 +4615,14 @@
               <w:tab w:val="right" w:pos="8828"/>
             </w:tabs>
             <w:rPr>
-              <w:rStyle w:val="Hipervnculo"/>
+              <w:rFonts w:asciiTheme="minorHAnsi" w:eastAsiaTheme="minorEastAsia" w:hAnsiTheme="minorHAnsi" w:cstheme="minorBidi"/>
               <w:noProof/>
+              <w:color w:val="auto"/>
+              <w:sz w:val="22"/>
+              <w:szCs w:val="22"/>
             </w:rPr>
           </w:pPr>
-          <w:hyperlink w:anchor="_Toc484397110" w:history="1">
+          <w:hyperlink w:anchor="_Toc486201365" w:history="1">
             <w:r>
               <w:rPr>
                 <w:rStyle w:val="Hipervnculo"/>
@@ -4680,7 +4666,7 @@
                 <w:noProof/>
                 <w:webHidden/>
               </w:rPr>
-              <w:instrText xml:space="preserve"> PAGEREF _Toc484397110 \h </w:instrText>
+              <w:instrText xml:space="preserve"> PAGEREF _Toc486201365 \h </w:instrText>
             </w:r>
             <w:r>
               <w:rPr>
@@ -4700,7 +4686,7 @@
                 <w:noProof/>
                 <w:webHidden/>
               </w:rPr>
-              <w:t>18</w:t>
+              <w:t>17</w:t>
             </w:r>
             <w:r>
               <w:rPr>
@@ -4710,16 +4696,6 @@
               <w:fldChar w:fldCharType="end"/>
             </w:r>
           </w:hyperlink>
-        </w:p>
-        <w:p>
-          <w:r>
-            <w:t xml:space="preserve">      3.3.1   RESTRICCIÓN 1                                                                                  18 </w:t>
-          </w:r>
-        </w:p>
-        <w:p>
-          <w:r>
-            <w:t xml:space="preserve">      3.3.2   RESTRICCIÓN 2                                                                                  18</w:t>
-          </w:r>
         </w:p>
         <w:p>
           <w:pPr>
@@ -4736,14 +4712,7 @@
               <w:szCs w:val="22"/>
             </w:rPr>
           </w:pPr>
-          <w:r>
-            <w:rPr>
-              <w:rStyle w:val="Hipervnculo"/>
-              <w:noProof/>
-            </w:rPr>
-            <w:t xml:space="preserve">  </w:t>
-          </w:r>
-          <w:hyperlink w:anchor="_Toc484397111" w:history="1">
+          <w:hyperlink w:anchor="_Toc486201366" w:history="1">
             <w:r>
               <w:rPr>
                 <w:rStyle w:val="Hipervnculo"/>
@@ -4787,7 +4756,7 @@
                 <w:noProof/>
                 <w:webHidden/>
               </w:rPr>
-              <w:instrText xml:space="preserve"> PAGEREF _Toc484397111 \h </w:instrText>
+              <w:instrText xml:space="preserve"> PAGEREF _Toc486201366 \h </w:instrText>
             </w:r>
             <w:r>
               <w:rPr>
@@ -4807,7 +4776,7 @@
                 <w:noProof/>
                 <w:webHidden/>
               </w:rPr>
-              <w:t>19</w:t>
+              <w:t>18</w:t>
             </w:r>
             <w:r>
               <w:rPr>
@@ -4833,7 +4802,7 @@
               <w:szCs w:val="22"/>
             </w:rPr>
           </w:pPr>
-          <w:hyperlink w:anchor="_Toc484397112" w:history="1">
+          <w:hyperlink w:anchor="_Toc486201367" w:history="1">
             <w:r>
               <w:rPr>
                 <w:rStyle w:val="Hipervnculo"/>
@@ -4877,7 +4846,7 @@
                 <w:noProof/>
                 <w:webHidden/>
               </w:rPr>
-              <w:instrText xml:space="preserve"> PAGEREF _Toc484397112 \h </w:instrText>
+              <w:instrText xml:space="preserve"> PAGEREF _Toc486201367 \h </w:instrText>
             </w:r>
             <w:r>
               <w:rPr>
@@ -4897,7 +4866,7 @@
                 <w:noProof/>
                 <w:webHidden/>
               </w:rPr>
-              <w:t>20</w:t>
+              <w:t>19</w:t>
             </w:r>
             <w:r>
               <w:rPr>
@@ -4923,7 +4892,7 @@
               <w:szCs w:val="22"/>
             </w:rPr>
           </w:pPr>
-          <w:hyperlink w:anchor="_Toc484397113" w:history="1">
+          <w:hyperlink w:anchor="_Toc486201368" w:history="1">
             <w:r>
               <w:rPr>
                 <w:rStyle w:val="Hipervnculo"/>
@@ -4967,7 +4936,7 @@
                 <w:noProof/>
                 <w:webHidden/>
               </w:rPr>
-              <w:instrText xml:space="preserve"> PAGEREF _Toc484397113 \h </w:instrText>
+              <w:instrText xml:space="preserve"> PAGEREF _Toc486201368 \h </w:instrText>
             </w:r>
             <w:r>
               <w:rPr>
@@ -4987,7 +4956,72 @@
                 <w:noProof/>
                 <w:webHidden/>
               </w:rPr>
-              <w:t>20</w:t>
+              <w:t>19</w:t>
+            </w:r>
+            <w:r>
+              <w:rPr>
+                <w:noProof/>
+                <w:webHidden/>
+              </w:rPr>
+              <w:fldChar w:fldCharType="end"/>
+            </w:r>
+          </w:hyperlink>
+        </w:p>
+        <w:p>
+          <w:pPr>
+            <w:pStyle w:val="TDC1"/>
+            <w:tabs>
+              <w:tab w:val="right" w:pos="8828"/>
+            </w:tabs>
+            <w:rPr>
+              <w:rFonts w:asciiTheme="minorHAnsi" w:eastAsiaTheme="minorEastAsia" w:hAnsiTheme="minorHAnsi" w:cstheme="minorBidi"/>
+              <w:noProof/>
+              <w:color w:val="auto"/>
+              <w:sz w:val="22"/>
+              <w:szCs w:val="22"/>
+            </w:rPr>
+          </w:pPr>
+          <w:hyperlink w:anchor="_Toc486201369" w:history="1">
+            <w:r>
+              <w:rPr>
+                <w:noProof/>
+                <w:webHidden/>
+              </w:rPr>
+              <w:tab/>
+            </w:r>
+            <w:r>
+              <w:rPr>
+                <w:noProof/>
+                <w:webHidden/>
+              </w:rPr>
+              <w:fldChar w:fldCharType="begin"/>
+            </w:r>
+            <w:r>
+              <w:rPr>
+                <w:noProof/>
+                <w:webHidden/>
+              </w:rPr>
+              <w:instrText xml:space="preserve"> PAGEREF _Toc486201369 \h </w:instrText>
+            </w:r>
+            <w:r>
+              <w:rPr>
+                <w:noProof/>
+                <w:webHidden/>
+              </w:rPr>
+            </w:r>
+            <w:r>
+              <w:rPr>
+                <w:noProof/>
+                <w:webHidden/>
+              </w:rPr>
+              <w:fldChar w:fldCharType="separate"/>
+            </w:r>
+            <w:r>
+              <w:rPr>
+                <w:noProof/>
+                <w:webHidden/>
+              </w:rPr>
+              <w:t>19</w:t>
             </w:r>
             <w:r>
               <w:rPr>
@@ -5013,7 +5047,7 @@
               <w:szCs w:val="22"/>
             </w:rPr>
           </w:pPr>
-          <w:hyperlink w:anchor="_Toc484397115" w:history="1">
+          <w:hyperlink w:anchor="_Toc486201370" w:history="1">
             <w:r>
               <w:rPr>
                 <w:rStyle w:val="Hipervnculo"/>
@@ -5057,7 +5091,7 @@
                 <w:noProof/>
                 <w:webHidden/>
               </w:rPr>
-              <w:instrText xml:space="preserve"> PAGEREF _Toc484397115 \h </w:instrText>
+              <w:instrText xml:space="preserve"> PAGEREF _Toc486201370 \h </w:instrText>
             </w:r>
             <w:r>
               <w:rPr>
@@ -5077,7 +5111,7 @@
                 <w:noProof/>
                 <w:webHidden/>
               </w:rPr>
-              <w:t>21</w:t>
+              <w:t>20</w:t>
             </w:r>
             <w:r>
               <w:rPr>
@@ -5103,7 +5137,7 @@
               <w:szCs w:val="22"/>
             </w:rPr>
           </w:pPr>
-          <w:hyperlink w:anchor="_Toc484397116" w:history="1">
+          <w:hyperlink w:anchor="_Toc486201371" w:history="1">
             <w:r>
               <w:rPr>
                 <w:rStyle w:val="Hipervnculo"/>
@@ -5147,7 +5181,7 @@
                 <w:noProof/>
                 <w:webHidden/>
               </w:rPr>
-              <w:instrText xml:space="preserve"> PAGEREF _Toc484397116 \h </w:instrText>
+              <w:instrText xml:space="preserve"> PAGEREF _Toc486201371 \h </w:instrText>
             </w:r>
             <w:r>
               <w:rPr>
@@ -5167,7 +5201,7 @@
                 <w:noProof/>
                 <w:webHidden/>
               </w:rPr>
-              <w:t>22</w:t>
+              <w:t>21</w:t>
             </w:r>
             <w:r>
               <w:rPr>
@@ -5193,7 +5227,7 @@
               <w:szCs w:val="22"/>
             </w:rPr>
           </w:pPr>
-          <w:hyperlink w:anchor="_Toc484397117" w:history="1">
+          <w:hyperlink w:anchor="_Toc486201372" w:history="1">
             <w:r>
               <w:rPr>
                 <w:rStyle w:val="Hipervnculo"/>
@@ -5237,7 +5271,7 @@
                 <w:noProof/>
                 <w:webHidden/>
               </w:rPr>
-              <w:instrText xml:space="preserve"> PAGEREF _Toc484397117 \h </w:instrText>
+              <w:instrText xml:space="preserve"> PAGEREF _Toc486201372 \h </w:instrText>
             </w:r>
             <w:r>
               <w:rPr>
@@ -5257,7 +5291,7 @@
                 <w:noProof/>
                 <w:webHidden/>
               </w:rPr>
-              <w:t>23</w:t>
+              <w:t>22</w:t>
             </w:r>
             <w:r>
               <w:rPr>
@@ -5283,7 +5317,7 @@
               <w:szCs w:val="22"/>
             </w:rPr>
           </w:pPr>
-          <w:hyperlink w:anchor="_Toc484397118" w:history="1">
+          <w:hyperlink w:anchor="_Toc486201373" w:history="1">
             <w:r>
               <w:rPr>
                 <w:rStyle w:val="Hipervnculo"/>
@@ -5327,7 +5361,7 @@
                 <w:noProof/>
                 <w:webHidden/>
               </w:rPr>
-              <w:instrText xml:space="preserve"> PAGEREF _Toc484397118 \h </w:instrText>
+              <w:instrText xml:space="preserve"> PAGEREF _Toc486201373 \h </w:instrText>
             </w:r>
             <w:r>
               <w:rPr>
@@ -5347,7 +5381,7 @@
                 <w:noProof/>
                 <w:webHidden/>
               </w:rPr>
-              <w:t>24</w:t>
+              <w:t>23</w:t>
             </w:r>
             <w:r>
               <w:rPr>
@@ -5373,7 +5407,7 @@
               <w:szCs w:val="22"/>
             </w:rPr>
           </w:pPr>
-          <w:hyperlink w:anchor="_Toc484397119" w:history="1">
+          <w:hyperlink w:anchor="_Toc486201374" w:history="1">
             <w:r>
               <w:rPr>
                 <w:rStyle w:val="Hipervnculo"/>
@@ -5417,7 +5451,7 @@
                 <w:noProof/>
                 <w:webHidden/>
               </w:rPr>
-              <w:instrText xml:space="preserve"> PAGEREF _Toc484397119 \h </w:instrText>
+              <w:instrText xml:space="preserve"> PAGEREF _Toc486201374 \h </w:instrText>
             </w:r>
             <w:r>
               <w:rPr>
@@ -5437,7 +5471,7 @@
                 <w:noProof/>
                 <w:webHidden/>
               </w:rPr>
-              <w:t>25</w:t>
+              <w:t>24</w:t>
             </w:r>
             <w:r>
               <w:rPr>
@@ -5463,7 +5497,7 @@
               <w:szCs w:val="22"/>
             </w:rPr>
           </w:pPr>
-          <w:hyperlink w:anchor="_Toc484397120" w:history="1">
+          <w:hyperlink w:anchor="_Toc486201375" w:history="1">
             <w:r>
               <w:rPr>
                 <w:rStyle w:val="Hipervnculo"/>
@@ -5507,7 +5541,7 @@
                 <w:noProof/>
                 <w:webHidden/>
               </w:rPr>
-              <w:instrText xml:space="preserve"> PAGEREF _Toc484397120 \h </w:instrText>
+              <w:instrText xml:space="preserve"> PAGEREF _Toc486201375 \h </w:instrText>
             </w:r>
             <w:r>
               <w:rPr>
@@ -5527,7 +5561,7 @@
                 <w:noProof/>
                 <w:webHidden/>
               </w:rPr>
-              <w:t>25</w:t>
+              <w:t>24</w:t>
             </w:r>
             <w:r>
               <w:rPr>
@@ -5553,7 +5587,7 @@
               <w:szCs w:val="22"/>
             </w:rPr>
           </w:pPr>
-          <w:hyperlink w:anchor="_Toc484397121" w:history="1">
+          <w:hyperlink w:anchor="_Toc486201376" w:history="1">
             <w:r>
               <w:rPr>
                 <w:rStyle w:val="Hipervnculo"/>
@@ -5597,7 +5631,7 @@
                 <w:noProof/>
                 <w:webHidden/>
               </w:rPr>
-              <w:instrText xml:space="preserve"> PAGEREF _Toc484397121 \h </w:instrText>
+              <w:instrText xml:space="preserve"> PAGEREF _Toc486201376 \h </w:instrText>
             </w:r>
             <w:r>
               <w:rPr>
@@ -5617,7 +5651,7 @@
                 <w:noProof/>
                 <w:webHidden/>
               </w:rPr>
-              <w:t>25</w:t>
+              <w:t>24</w:t>
             </w:r>
             <w:r>
               <w:rPr>
@@ -5643,7 +5677,7 @@
               <w:szCs w:val="22"/>
             </w:rPr>
           </w:pPr>
-          <w:hyperlink w:anchor="_Toc484397122" w:history="1">
+          <w:hyperlink w:anchor="_Toc486201377" w:history="1">
             <w:r>
               <w:rPr>
                 <w:rStyle w:val="Hipervnculo"/>
@@ -5687,7 +5721,7 @@
                 <w:noProof/>
                 <w:webHidden/>
               </w:rPr>
-              <w:instrText xml:space="preserve"> PAGEREF _Toc484397122 \h </w:instrText>
+              <w:instrText xml:space="preserve"> PAGEREF _Toc486201377 \h </w:instrText>
             </w:r>
             <w:r>
               <w:rPr>
@@ -5707,7 +5741,7 @@
                 <w:noProof/>
                 <w:webHidden/>
               </w:rPr>
-              <w:t>26</w:t>
+              <w:t>25</w:t>
             </w:r>
             <w:r>
               <w:rPr>
@@ -5733,7 +5767,7 @@
               <w:szCs w:val="22"/>
             </w:rPr>
           </w:pPr>
-          <w:hyperlink w:anchor="_Toc484397123" w:history="1">
+          <w:hyperlink w:anchor="_Toc486201378" w:history="1">
             <w:r>
               <w:rPr>
                 <w:rStyle w:val="Hipervnculo"/>
@@ -5777,7 +5811,7 @@
                 <w:noProof/>
                 <w:webHidden/>
               </w:rPr>
-              <w:instrText xml:space="preserve"> PAGEREF _Toc484397123 \h </w:instrText>
+              <w:instrText xml:space="preserve"> PAGEREF _Toc486201378 \h </w:instrText>
             </w:r>
             <w:r>
               <w:rPr>
@@ -5797,7 +5831,7 @@
                 <w:noProof/>
                 <w:webHidden/>
               </w:rPr>
-              <w:t>27</w:t>
+              <w:t>26</w:t>
             </w:r>
             <w:r>
               <w:rPr>
@@ -5823,7 +5857,7 @@
               <w:szCs w:val="22"/>
             </w:rPr>
           </w:pPr>
-          <w:hyperlink w:anchor="_Toc484397124" w:history="1">
+          <w:hyperlink w:anchor="_Toc486201379" w:history="1">
             <w:r>
               <w:rPr>
                 <w:rStyle w:val="Hipervnculo"/>
@@ -5867,7 +5901,7 @@
                 <w:noProof/>
                 <w:webHidden/>
               </w:rPr>
-              <w:instrText xml:space="preserve"> PAGEREF _Toc484397124 \h </w:instrText>
+              <w:instrText xml:space="preserve"> PAGEREF _Toc486201379 \h </w:instrText>
             </w:r>
             <w:r>
               <w:rPr>
@@ -5887,7 +5921,7 @@
                 <w:noProof/>
                 <w:webHidden/>
               </w:rPr>
-              <w:t>27</w:t>
+              <w:t>26</w:t>
             </w:r>
             <w:r>
               <w:rPr>
@@ -5913,7 +5947,7 @@
               <w:szCs w:val="22"/>
             </w:rPr>
           </w:pPr>
-          <w:hyperlink w:anchor="_Toc484397125" w:history="1">
+          <w:hyperlink w:anchor="_Toc486201380" w:history="1">
             <w:r>
               <w:rPr>
                 <w:rStyle w:val="Hipervnculo"/>
@@ -5957,7 +5991,7 @@
                 <w:noProof/>
                 <w:webHidden/>
               </w:rPr>
-              <w:instrText xml:space="preserve"> PAGEREF _Toc484397125 \h </w:instrText>
+              <w:instrText xml:space="preserve"> PAGEREF _Toc486201380 \h </w:instrText>
             </w:r>
             <w:r>
               <w:rPr>
@@ -5977,7 +6011,7 @@
                 <w:noProof/>
                 <w:webHidden/>
               </w:rPr>
-              <w:t>28</w:t>
+              <w:t>27</w:t>
             </w:r>
             <w:r>
               <w:rPr>
@@ -6003,7 +6037,7 @@
               <w:szCs w:val="22"/>
             </w:rPr>
           </w:pPr>
-          <w:hyperlink w:anchor="_Toc484397126" w:history="1">
+          <w:hyperlink w:anchor="_Toc486201381" w:history="1">
             <w:r>
               <w:rPr>
                 <w:rStyle w:val="Hipervnculo"/>
@@ -6047,7 +6081,7 @@
                 <w:noProof/>
                 <w:webHidden/>
               </w:rPr>
-              <w:instrText xml:space="preserve"> PAGEREF _Toc484397126 \h </w:instrText>
+              <w:instrText xml:space="preserve"> PAGEREF _Toc486201381 \h </w:instrText>
             </w:r>
             <w:r>
               <w:rPr>
@@ -6067,7 +6101,7 @@
                 <w:noProof/>
                 <w:webHidden/>
               </w:rPr>
-              <w:t>28</w:t>
+              <w:t>27</w:t>
             </w:r>
             <w:r>
               <w:rPr>
@@ -6093,7 +6127,7 @@
               <w:szCs w:val="22"/>
             </w:rPr>
           </w:pPr>
-          <w:hyperlink w:anchor="_Toc484397127" w:history="1">
+          <w:hyperlink w:anchor="_Toc486201382" w:history="1">
             <w:r>
               <w:rPr>
                 <w:rStyle w:val="Hipervnculo"/>
@@ -6137,7 +6171,7 @@
                 <w:noProof/>
                 <w:webHidden/>
               </w:rPr>
-              <w:instrText xml:space="preserve"> PAGEREF _Toc484397127 \h </w:instrText>
+              <w:instrText xml:space="preserve"> PAGEREF _Toc486201382 \h </w:instrText>
             </w:r>
             <w:r>
               <w:rPr>
@@ -6157,7 +6191,7 @@
                 <w:noProof/>
                 <w:webHidden/>
               </w:rPr>
-              <w:t>29</w:t>
+              <w:t>28</w:t>
             </w:r>
             <w:r>
               <w:rPr>
@@ -6183,7 +6217,7 @@
               <w:szCs w:val="22"/>
             </w:rPr>
           </w:pPr>
-          <w:hyperlink w:anchor="_Toc484397128" w:history="1">
+          <w:hyperlink w:anchor="_Toc486201383" w:history="1">
             <w:r>
               <w:rPr>
                 <w:rStyle w:val="Hipervnculo"/>
@@ -6227,7 +6261,7 @@
                 <w:noProof/>
                 <w:webHidden/>
               </w:rPr>
-              <w:instrText xml:space="preserve"> PAGEREF _Toc484397128 \h </w:instrText>
+              <w:instrText xml:space="preserve"> PAGEREF _Toc486201383 \h </w:instrText>
             </w:r>
             <w:r>
               <w:rPr>
@@ -6247,7 +6281,7 @@
                 <w:noProof/>
                 <w:webHidden/>
               </w:rPr>
-              <w:t>30</w:t>
+              <w:t>29</w:t>
             </w:r>
             <w:r>
               <w:rPr>
@@ -6272,7 +6306,7 @@
               <w:szCs w:val="22"/>
             </w:rPr>
           </w:pPr>
-          <w:hyperlink w:anchor="_Toc484397129" w:history="1">
+          <w:hyperlink w:anchor="_Toc486201384" w:history="1">
             <w:r>
               <w:rPr>
                 <w:rStyle w:val="Hipervnculo"/>
@@ -6299,7 +6333,7 @@
                 <w:noProof/>
                 <w:webHidden/>
               </w:rPr>
-              <w:instrText xml:space="preserve"> PAGEREF _Toc484397129 \h </w:instrText>
+              <w:instrText xml:space="preserve"> PAGEREF _Toc486201384 \h </w:instrText>
             </w:r>
             <w:r>
               <w:rPr>
@@ -6319,7 +6353,7 @@
                 <w:noProof/>
                 <w:webHidden/>
               </w:rPr>
-              <w:t>30</w:t>
+              <w:t>29</w:t>
             </w:r>
             <w:r>
               <w:rPr>
@@ -6344,7 +6378,7 @@
               <w:szCs w:val="22"/>
             </w:rPr>
           </w:pPr>
-          <w:hyperlink w:anchor="_Toc484397130" w:history="1">
+          <w:hyperlink w:anchor="_Toc486201385" w:history="1">
             <w:r>
               <w:rPr>
                 <w:rStyle w:val="Hipervnculo"/>
@@ -6371,7 +6405,7 @@
                 <w:noProof/>
                 <w:webHidden/>
               </w:rPr>
-              <w:instrText xml:space="preserve"> PAGEREF _Toc484397130 \h </w:instrText>
+              <w:instrText xml:space="preserve"> PAGEREF _Toc486201385 \h </w:instrText>
             </w:r>
             <w:r>
               <w:rPr>
@@ -6391,7 +6425,7 @@
                 <w:noProof/>
                 <w:webHidden/>
               </w:rPr>
-              <w:t>30</w:t>
+              <w:t>29</w:t>
             </w:r>
             <w:r>
               <w:rPr>
@@ -6416,7 +6450,7 @@
               <w:szCs w:val="22"/>
             </w:rPr>
           </w:pPr>
-          <w:hyperlink w:anchor="_Toc484397131" w:history="1">
+          <w:hyperlink w:anchor="_Toc486201386" w:history="1">
             <w:r>
               <w:rPr>
                 <w:rStyle w:val="Hipervnculo"/>
@@ -6443,7 +6477,7 @@
                 <w:noProof/>
                 <w:webHidden/>
               </w:rPr>
-              <w:instrText xml:space="preserve"> PAGEREF _Toc484397131 \h </w:instrText>
+              <w:instrText xml:space="preserve"> PAGEREF _Toc486201386 \h </w:instrText>
             </w:r>
             <w:r>
               <w:rPr>
@@ -6463,7 +6497,7 @@
                 <w:noProof/>
                 <w:webHidden/>
               </w:rPr>
-              <w:t>31</w:t>
+              <w:t>30</w:t>
             </w:r>
             <w:r>
               <w:rPr>
@@ -6488,7 +6522,7 @@
               <w:szCs w:val="22"/>
             </w:rPr>
           </w:pPr>
-          <w:hyperlink w:anchor="_Toc484397132" w:history="1">
+          <w:hyperlink w:anchor="_Toc486201387" w:history="1">
             <w:r>
               <w:rPr>
                 <w:rStyle w:val="Hipervnculo"/>
@@ -6515,7 +6549,7 @@
                 <w:noProof/>
                 <w:webHidden/>
               </w:rPr>
-              <w:instrText xml:space="preserve"> PAGEREF _Toc484397132 \h </w:instrText>
+              <w:instrText xml:space="preserve"> PAGEREF _Toc486201387 \h </w:instrText>
             </w:r>
             <w:r>
               <w:rPr>
@@ -6535,7 +6569,7 @@
                 <w:noProof/>
                 <w:webHidden/>
               </w:rPr>
-              <w:t>32</w:t>
+              <w:t>31</w:t>
             </w:r>
             <w:r>
               <w:rPr>
@@ -6560,7 +6594,7 @@
               <w:szCs w:val="22"/>
             </w:rPr>
           </w:pPr>
-          <w:hyperlink w:anchor="_Toc484397133" w:history="1">
+          <w:hyperlink w:anchor="_Toc486201388" w:history="1">
             <w:r>
               <w:rPr>
                 <w:rStyle w:val="Hipervnculo"/>
@@ -6587,7 +6621,7 @@
                 <w:noProof/>
                 <w:webHidden/>
               </w:rPr>
-              <w:instrText xml:space="preserve"> PAGEREF _Toc484397133 \h </w:instrText>
+              <w:instrText xml:space="preserve"> PAGEREF _Toc486201388 \h </w:instrText>
             </w:r>
             <w:r>
               <w:rPr>
@@ -6607,7 +6641,7 @@
                 <w:noProof/>
                 <w:webHidden/>
               </w:rPr>
-              <w:t>32</w:t>
+              <w:t>31</w:t>
             </w:r>
             <w:r>
               <w:rPr>
@@ -6632,7 +6666,7 @@
               <w:szCs w:val="22"/>
             </w:rPr>
           </w:pPr>
-          <w:hyperlink w:anchor="_Toc484397134" w:history="1">
+          <w:hyperlink w:anchor="_Toc486201389" w:history="1">
             <w:r>
               <w:rPr>
                 <w:rStyle w:val="Hipervnculo"/>
@@ -6659,7 +6693,7 @@
                 <w:noProof/>
                 <w:webHidden/>
               </w:rPr>
-              <w:instrText xml:space="preserve"> PAGEREF _Toc484397134 \h </w:instrText>
+              <w:instrText xml:space="preserve"> PAGEREF _Toc486201389 \h </w:instrText>
             </w:r>
             <w:r>
               <w:rPr>
@@ -6679,7 +6713,7 @@
                 <w:noProof/>
                 <w:webHidden/>
               </w:rPr>
-              <w:t>32</w:t>
+              <w:t>31</w:t>
             </w:r>
             <w:r>
               <w:rPr>
@@ -6704,7 +6738,7 @@
               <w:szCs w:val="22"/>
             </w:rPr>
           </w:pPr>
-          <w:hyperlink w:anchor="_Toc484397135" w:history="1">
+          <w:hyperlink w:anchor="_Toc486201390" w:history="1">
             <w:r>
               <w:rPr>
                 <w:rStyle w:val="Hipervnculo"/>
@@ -6731,7 +6765,7 @@
                 <w:noProof/>
                 <w:webHidden/>
               </w:rPr>
-              <w:instrText xml:space="preserve"> PAGEREF _Toc484397135 \h </w:instrText>
+              <w:instrText xml:space="preserve"> PAGEREF _Toc486201390 \h </w:instrText>
             </w:r>
             <w:r>
               <w:rPr>
@@ -6751,7 +6785,7 @@
                 <w:noProof/>
                 <w:webHidden/>
               </w:rPr>
-              <w:t>33</w:t>
+              <w:t>32</w:t>
             </w:r>
             <w:r>
               <w:rPr>
@@ -6777,7 +6811,7 @@
               <w:szCs w:val="22"/>
             </w:rPr>
           </w:pPr>
-          <w:hyperlink w:anchor="_Toc484397136" w:history="1">
+          <w:hyperlink w:anchor="_Toc486201391" w:history="1">
             <w:r>
               <w:rPr>
                 <w:rStyle w:val="Hipervnculo"/>
@@ -6821,7 +6855,7 @@
                 <w:noProof/>
                 <w:webHidden/>
               </w:rPr>
-              <w:instrText xml:space="preserve"> PAGEREF _Toc484397136 \h </w:instrText>
+              <w:instrText xml:space="preserve"> PAGEREF _Toc486201391 \h </w:instrText>
             </w:r>
             <w:r>
               <w:rPr>
@@ -6841,7 +6875,7 @@
                 <w:noProof/>
                 <w:webHidden/>
               </w:rPr>
-              <w:t>33</w:t>
+              <w:t>32</w:t>
             </w:r>
             <w:r>
               <w:rPr>
@@ -6867,7 +6901,7 @@
               <w:szCs w:val="22"/>
             </w:rPr>
           </w:pPr>
-          <w:hyperlink w:anchor="_Toc484397137" w:history="1">
+          <w:hyperlink w:anchor="_Toc486201392" w:history="1">
             <w:r>
               <w:rPr>
                 <w:rStyle w:val="Hipervnculo"/>
@@ -6911,7 +6945,7 @@
                 <w:noProof/>
                 <w:webHidden/>
               </w:rPr>
-              <w:instrText xml:space="preserve"> PAGEREF _Toc484397137 \h </w:instrText>
+              <w:instrText xml:space="preserve"> PAGEREF _Toc486201392 \h </w:instrText>
             </w:r>
             <w:r>
               <w:rPr>
@@ -6931,7 +6965,7 @@
                 <w:noProof/>
                 <w:webHidden/>
               </w:rPr>
-              <w:t>34</w:t>
+              <w:t>33</w:t>
             </w:r>
             <w:r>
               <w:rPr>
@@ -6957,7 +6991,7 @@
               <w:szCs w:val="22"/>
             </w:rPr>
           </w:pPr>
-          <w:hyperlink w:anchor="_Toc484397138" w:history="1">
+          <w:hyperlink w:anchor="_Toc486201393" w:history="1">
             <w:r>
               <w:rPr>
                 <w:rStyle w:val="Hipervnculo"/>
@@ -7001,7 +7035,7 @@
                 <w:noProof/>
                 <w:webHidden/>
               </w:rPr>
-              <w:instrText xml:space="preserve"> PAGEREF _Toc484397138 \h </w:instrText>
+              <w:instrText xml:space="preserve"> PAGEREF _Toc486201393 \h </w:instrText>
             </w:r>
             <w:r>
               <w:rPr>
@@ -7021,7 +7055,7 @@
                 <w:noProof/>
                 <w:webHidden/>
               </w:rPr>
-              <w:t>34</w:t>
+              <w:t>33</w:t>
             </w:r>
             <w:r>
               <w:rPr>
@@ -7047,7 +7081,7 @@
               <w:szCs w:val="22"/>
             </w:rPr>
           </w:pPr>
-          <w:hyperlink w:anchor="_Toc484397139" w:history="1">
+          <w:hyperlink w:anchor="_Toc486201394" w:history="1">
             <w:r>
               <w:rPr>
                 <w:rStyle w:val="Hipervnculo"/>
@@ -7091,7 +7125,7 @@
                 <w:noProof/>
                 <w:webHidden/>
               </w:rPr>
-              <w:instrText xml:space="preserve"> PAGEREF _Toc484397139 \h </w:instrText>
+              <w:instrText xml:space="preserve"> PAGEREF _Toc486201394 \h </w:instrText>
             </w:r>
             <w:r>
               <w:rPr>
@@ -7111,7 +7145,7 @@
                 <w:noProof/>
                 <w:webHidden/>
               </w:rPr>
-              <w:t>35</w:t>
+              <w:t>34</w:t>
             </w:r>
             <w:r>
               <w:rPr>
@@ -7137,7 +7171,7 @@
               <w:szCs w:val="22"/>
             </w:rPr>
           </w:pPr>
-          <w:hyperlink w:anchor="_Toc484397140" w:history="1">
+          <w:hyperlink w:anchor="_Toc486201395" w:history="1">
             <w:r>
               <w:rPr>
                 <w:rStyle w:val="Hipervnculo"/>
@@ -7181,7 +7215,7 @@
                 <w:noProof/>
                 <w:webHidden/>
               </w:rPr>
-              <w:instrText xml:space="preserve"> PAGEREF _Toc484397140 \h </w:instrText>
+              <w:instrText xml:space="preserve"> PAGEREF _Toc486201395 \h </w:instrText>
             </w:r>
             <w:r>
               <w:rPr>
@@ -7201,7 +7235,97 @@
                 <w:noProof/>
                 <w:webHidden/>
               </w:rPr>
-              <w:t>36</w:t>
+              <w:t>34</w:t>
+            </w:r>
+            <w:r>
+              <w:rPr>
+                <w:noProof/>
+                <w:webHidden/>
+              </w:rPr>
+              <w:fldChar w:fldCharType="end"/>
+            </w:r>
+          </w:hyperlink>
+        </w:p>
+        <w:p>
+          <w:pPr>
+            <w:pStyle w:val="TDC2"/>
+            <w:tabs>
+              <w:tab w:val="left" w:pos="1320"/>
+              <w:tab w:val="right" w:pos="8828"/>
+            </w:tabs>
+            <w:rPr>
+              <w:rFonts w:asciiTheme="minorHAnsi" w:eastAsiaTheme="minorEastAsia" w:hAnsiTheme="minorHAnsi" w:cstheme="minorBidi"/>
+              <w:noProof/>
+              <w:color w:val="auto"/>
+              <w:sz w:val="22"/>
+              <w:szCs w:val="22"/>
+            </w:rPr>
+          </w:pPr>
+          <w:hyperlink w:anchor="_Toc486201396" w:history="1">
+            <w:r>
+              <w:rPr>
+                <w:rStyle w:val="Hipervnculo"/>
+                <w:noProof/>
+              </w:rPr>
+              <w:t>10.</w:t>
+            </w:r>
+            <w:r>
+              <w:rPr>
+                <w:rFonts w:asciiTheme="minorHAnsi" w:eastAsiaTheme="minorEastAsia" w:hAnsiTheme="minorHAnsi" w:cstheme="minorBidi"/>
+                <w:noProof/>
+                <w:color w:val="auto"/>
+                <w:sz w:val="22"/>
+                <w:szCs w:val="22"/>
+              </w:rPr>
+              <w:tab/>
+            </w:r>
+            <w:r>
+              <w:rPr>
+                <w:rStyle w:val="Hipervnculo"/>
+                <w:noProof/>
+              </w:rPr>
+              <w:t>DIAGRAMA DE ARQUITECTURA PRELIMINAR</w:t>
+            </w:r>
+            <w:r>
+              <w:rPr>
+                <w:noProof/>
+                <w:webHidden/>
+              </w:rPr>
+              <w:tab/>
+            </w:r>
+            <w:r>
+              <w:rPr>
+                <w:noProof/>
+                <w:webHidden/>
+              </w:rPr>
+              <w:fldChar w:fldCharType="begin"/>
+            </w:r>
+            <w:r>
+              <w:rPr>
+                <w:noProof/>
+                <w:webHidden/>
+              </w:rPr>
+              <w:instrText xml:space="preserve"> PAGEREF _Toc486201396 \h </w:instrText>
+            </w:r>
+            <w:r>
+              <w:rPr>
+                <w:noProof/>
+                <w:webHidden/>
+              </w:rPr>
+            </w:r>
+            <w:r>
+              <w:rPr>
+                <w:noProof/>
+                <w:webHidden/>
+              </w:rPr>
+              <w:fldChar w:fldCharType="separate"/>
+            </w:r>
+            <w:r>
+              <w:rPr>
+                <w:noProof/>
+                <w:webHidden/>
+              </w:rPr>
+              <w:t>35</w:t>
             </w:r>
             <w:r>
               <w:rPr>
@@ -7312,12 +7436,12 @@
         <w:pStyle w:val="Ttulo"/>
         <w:contextualSpacing w:val="0"/>
       </w:pPr>
-      <w:bookmarkStart w:id="2" w:name="_ukju9ptciizk" w:colFirst="0" w:colLast="0"/>
-      <w:bookmarkStart w:id="3" w:name="_6d267biqcxp9" w:colFirst="0" w:colLast="0"/>
-      <w:bookmarkStart w:id="4" w:name="_gjdgxs" w:colFirst="0" w:colLast="0"/>
+      <w:bookmarkStart w:id="1" w:name="_ukju9ptciizk" w:colFirst="0" w:colLast="0"/>
+      <w:bookmarkStart w:id="2" w:name="_6d267biqcxp9" w:colFirst="0" w:colLast="0"/>
+      <w:bookmarkStart w:id="3" w:name="_gjdgxs" w:colFirst="0" w:colLast="0"/>
+      <w:bookmarkEnd w:id="1"/>
       <w:bookmarkEnd w:id="2"/>
       <w:bookmarkEnd w:id="3"/>
-      <w:bookmarkEnd w:id="4"/>
       <w:r>
         <w:t>SYSTEM REQUIREMENTS SPECIFICATIONS</w:t>
       </w:r>
@@ -7336,11 +7460,11 @@
         </w:numPr>
         <w:ind w:hanging="360"/>
       </w:pPr>
-      <w:bookmarkStart w:id="5" w:name="_Toc484397070"/>
+      <w:bookmarkStart w:id="4" w:name="_Toc486201325"/>
       <w:r>
         <w:t>INTRODUCCIÓN</w:t>
       </w:r>
-      <w:bookmarkEnd w:id="5"/>
+      <w:bookmarkEnd w:id="4"/>
     </w:p>
     <w:p>
       <w:pPr>
@@ -7386,11 +7510,11 @@
         </w:numPr>
         <w:ind w:hanging="360"/>
       </w:pPr>
-      <w:bookmarkStart w:id="6" w:name="_Toc484397071"/>
+      <w:bookmarkStart w:id="5" w:name="_Toc486201326"/>
       <w:r>
         <w:t>PROPÓSITO</w:t>
       </w:r>
-      <w:bookmarkEnd w:id="6"/>
+      <w:bookmarkEnd w:id="5"/>
     </w:p>
     <w:p>
       <w:pPr>
@@ -7416,11 +7540,11 @@
         </w:numPr>
         <w:ind w:hanging="360"/>
       </w:pPr>
-      <w:bookmarkStart w:id="7" w:name="_Toc484397072"/>
+      <w:bookmarkStart w:id="6" w:name="_Toc486201327"/>
       <w:r>
         <w:t>ALCANCE</w:t>
       </w:r>
-      <w:bookmarkEnd w:id="7"/>
+      <w:bookmarkEnd w:id="6"/>
     </w:p>
     <w:p>
       <w:pPr>
@@ -7453,11 +7577,11 @@
         </w:numPr>
         <w:ind w:hanging="360"/>
       </w:pPr>
-      <w:bookmarkStart w:id="8" w:name="_Toc484397073"/>
+      <w:bookmarkStart w:id="7" w:name="_Toc486201328"/>
       <w:r>
         <w:t>GLOSARIO</w:t>
       </w:r>
-      <w:bookmarkEnd w:id="8"/>
+      <w:bookmarkEnd w:id="7"/>
     </w:p>
     <w:p>
       <w:r>
@@ -7645,12 +7769,12 @@
           <w:numId w:val="14"/>
         </w:numPr>
       </w:pPr>
-      <w:bookmarkStart w:id="9" w:name="_Toc484397074"/>
+      <w:bookmarkStart w:id="8" w:name="_Toc486201329"/>
       <w:r>
         <w:lastRenderedPageBreak/>
         <w:t>REQUERIMIENTOS DE USUARIO</w:t>
       </w:r>
-      <w:bookmarkEnd w:id="9"/>
+      <w:bookmarkEnd w:id="8"/>
     </w:p>
     <w:p>
       <w:pPr>
@@ -7681,11 +7805,11 @@
         </w:numPr>
         <w:ind w:hanging="360"/>
       </w:pPr>
-      <w:bookmarkStart w:id="10" w:name="_Toc484397075"/>
+      <w:bookmarkStart w:id="9" w:name="_Toc486201330"/>
       <w:r>
         <w:t>TIPOS DE USUARIOS</w:t>
       </w:r>
-      <w:bookmarkEnd w:id="10"/>
+      <w:bookmarkEnd w:id="9"/>
     </w:p>
     <w:p>
       <w:pPr>
@@ -7763,11 +7887,11 @@
         </w:numPr>
         <w:ind w:hanging="360"/>
       </w:pPr>
-      <w:bookmarkStart w:id="11" w:name="_Toc484397076"/>
+      <w:bookmarkStart w:id="10" w:name="_Toc486201331"/>
       <w:r>
         <w:t>FUNCIONES DEL SISTEMA</w:t>
       </w:r>
-      <w:bookmarkEnd w:id="11"/>
+      <w:bookmarkEnd w:id="10"/>
     </w:p>
     <w:p>
       <w:pPr>
@@ -7802,7 +7926,7 @@
         </w:numPr>
         <w:ind w:hanging="720"/>
       </w:pPr>
-      <w:bookmarkStart w:id="12" w:name="_Toc484397077"/>
+      <w:bookmarkStart w:id="11" w:name="_Toc486201332"/>
       <w:r>
         <w:lastRenderedPageBreak/>
         <w:t xml:space="preserve">MENÚ DE LA </w:t>
@@ -7811,7 +7935,7 @@
       <w:r>
         <w:t>FCEFyNApp</w:t>
       </w:r>
-      <w:bookmarkEnd w:id="12"/>
+      <w:bookmarkEnd w:id="11"/>
       <w:proofErr w:type="spellEnd"/>
     </w:p>
     <w:p>
@@ -9038,11 +9162,11 @@
         </w:numPr>
         <w:ind w:hanging="360"/>
       </w:pPr>
-      <w:bookmarkStart w:id="13" w:name="_Toc484397078"/>
+      <w:bookmarkStart w:id="12" w:name="_Toc486201333"/>
       <w:r>
         <w:t>VISUALIZACIÓN DE LA INFORMACIÓN</w:t>
       </w:r>
-      <w:bookmarkEnd w:id="13"/>
+      <w:bookmarkEnd w:id="12"/>
     </w:p>
     <w:p>
       <w:pPr>
@@ -9073,11 +9197,11 @@
         </w:numPr>
         <w:ind w:hanging="360"/>
       </w:pPr>
-      <w:bookmarkStart w:id="14" w:name="_Toc484397079"/>
+      <w:bookmarkStart w:id="13" w:name="_Toc486201334"/>
       <w:r>
         <w:t>AGREGADO, MODIFICACIÓN Y ELIMINACIÓN DE LA INFORMACIÓN</w:t>
       </w:r>
-      <w:bookmarkEnd w:id="14"/>
+      <w:bookmarkEnd w:id="13"/>
     </w:p>
     <w:p>
       <w:pPr>
@@ -9107,11 +9231,11 @@
           <w:numId w:val="14"/>
         </w:numPr>
       </w:pPr>
-      <w:bookmarkStart w:id="15" w:name="_Toc484397080"/>
+      <w:bookmarkStart w:id="14" w:name="_Toc486201335"/>
       <w:r>
         <w:t>RESUMEN DE REQUERIMIENTOS FUNCIONALES</w:t>
       </w:r>
-      <w:bookmarkEnd w:id="15"/>
+      <w:bookmarkEnd w:id="14"/>
       <w:r>
         <w:t xml:space="preserve"> </w:t>
       </w:r>
@@ -9258,11 +9382,11 @@
           <w:numId w:val="14"/>
         </w:numPr>
       </w:pPr>
-      <w:bookmarkStart w:id="16" w:name="_Toc484397081"/>
+      <w:bookmarkStart w:id="15" w:name="_Toc486201336"/>
       <w:r>
         <w:t>RESUMEN DE LOS REQUERIMIENTOS NO FUNCIONALES</w:t>
       </w:r>
-      <w:bookmarkEnd w:id="16"/>
+      <w:bookmarkEnd w:id="15"/>
       <w:r>
         <w:t xml:space="preserve"> </w:t>
       </w:r>
@@ -9331,11 +9455,11 @@
           <w:numId w:val="14"/>
         </w:numPr>
       </w:pPr>
-      <w:bookmarkStart w:id="17" w:name="_Toc484397082"/>
+      <w:bookmarkStart w:id="16" w:name="_Toc486201337"/>
       <w:r>
         <w:t>RESTRICCIONES</w:t>
       </w:r>
-      <w:bookmarkEnd w:id="17"/>
+      <w:bookmarkEnd w:id="16"/>
     </w:p>
     <w:p>
       <w:pPr>
@@ -9441,12 +9565,12 @@
         </w:numPr>
         <w:ind w:hanging="360"/>
       </w:pPr>
-      <w:bookmarkStart w:id="18" w:name="_Toc484397083"/>
+      <w:bookmarkStart w:id="17" w:name="_Toc486201338"/>
       <w:r>
         <w:lastRenderedPageBreak/>
         <w:t>ESPECIFICACIONES DE LOS REQUERIMIENTOS.</w:t>
       </w:r>
-      <w:bookmarkEnd w:id="18"/>
+      <w:bookmarkEnd w:id="17"/>
     </w:p>
     <w:p>
       <w:pPr>
@@ -9460,7 +9584,7 @@
           <w:sz w:val="32"/>
         </w:rPr>
       </w:pPr>
-      <w:bookmarkStart w:id="19" w:name="_Toc484397084"/>
+      <w:bookmarkStart w:id="18" w:name="_Toc486201339"/>
       <w:r>
         <w:rPr>
           <w:sz w:val="32"/>
@@ -9479,7 +9603,7 @@
         </w:rPr>
         <w:t>.</w:t>
       </w:r>
-      <w:bookmarkEnd w:id="19"/>
+      <w:bookmarkEnd w:id="18"/>
     </w:p>
     <w:p>
       <w:pPr>
@@ -9501,11 +9625,11 @@
           <w:sz w:val="32"/>
         </w:rPr>
       </w:pPr>
-      <w:bookmarkStart w:id="20" w:name="_Toc484397085"/>
+      <w:bookmarkStart w:id="19" w:name="_Toc486201340"/>
       <w:r>
         <w:t>REQUERIMIENTO 1</w:t>
       </w:r>
-      <w:bookmarkEnd w:id="20"/>
+      <w:bookmarkEnd w:id="19"/>
     </w:p>
     <w:p>
       <w:r>
@@ -9525,11 +9649,11 @@
           <w:numId w:val="43"/>
         </w:numPr>
       </w:pPr>
-      <w:bookmarkStart w:id="21" w:name="_Toc484397086"/>
+      <w:bookmarkStart w:id="20" w:name="_Toc486201341"/>
       <w:r>
         <w:t>REQUERIMIENTO 2.</w:t>
       </w:r>
-      <w:bookmarkEnd w:id="21"/>
+      <w:bookmarkEnd w:id="20"/>
     </w:p>
     <w:p>
       <w:pPr>
@@ -9539,18 +9663,18 @@
           <w:numId w:val="43"/>
         </w:numPr>
       </w:pPr>
-      <w:bookmarkStart w:id="22" w:name="_Toc484397087"/>
+      <w:bookmarkStart w:id="21" w:name="_Toc486201342"/>
       <w:r>
         <w:t>PUBLICACIÓN.</w:t>
       </w:r>
-      <w:bookmarkEnd w:id="22"/>
+      <w:bookmarkEnd w:id="21"/>
     </w:p>
     <w:p>
       <w:pPr>
         <w:pStyle w:val="Ttulo4"/>
         <w:ind w:left="675" w:firstLine="318"/>
       </w:pPr>
-      <w:bookmarkStart w:id="23" w:name="_Toc484397088"/>
+      <w:bookmarkStart w:id="22" w:name="_Toc486201343"/>
       <w:r>
         <w:rPr>
           <w:sz w:val="20"/>
@@ -9561,7 +9685,7 @@
         <w:tab/>
         <w:t>TÍTULO.</w:t>
       </w:r>
-      <w:bookmarkEnd w:id="23"/>
+      <w:bookmarkEnd w:id="22"/>
     </w:p>
     <w:p>
       <w:pPr>
@@ -9582,11 +9706,11 @@
         </w:numPr>
         <w:ind w:left="2127" w:hanging="1134"/>
       </w:pPr>
-      <w:bookmarkStart w:id="24" w:name="_Toc484397089"/>
+      <w:bookmarkStart w:id="23" w:name="_Toc486201344"/>
       <w:r>
         <w:t>CUERPO.</w:t>
       </w:r>
-      <w:bookmarkEnd w:id="24"/>
+      <w:bookmarkEnd w:id="23"/>
     </w:p>
     <w:p>
       <w:r>
@@ -9604,14 +9728,14 @@
           <w:sz w:val="28"/>
         </w:rPr>
       </w:pPr>
-      <w:bookmarkStart w:id="25" w:name="_Toc484397090"/>
+      <w:bookmarkStart w:id="24" w:name="_Toc486201345"/>
       <w:r>
         <w:rPr>
           <w:sz w:val="28"/>
         </w:rPr>
         <w:t>IMÁGENES</w:t>
       </w:r>
-      <w:bookmarkEnd w:id="25"/>
+      <w:bookmarkEnd w:id="24"/>
     </w:p>
     <w:p>
       <w:r>
@@ -9661,14 +9785,14 @@
           <w:sz w:val="28"/>
         </w:rPr>
       </w:pPr>
-      <w:bookmarkStart w:id="26" w:name="_Toc484397091"/>
+      <w:bookmarkStart w:id="25" w:name="_Toc486201346"/>
       <w:r>
         <w:rPr>
           <w:sz w:val="28"/>
         </w:rPr>
         <w:t>OTROS ARCHIVOS</w:t>
       </w:r>
-      <w:bookmarkEnd w:id="26"/>
+      <w:bookmarkEnd w:id="25"/>
     </w:p>
     <w:p>
       <w:r>
@@ -9766,11 +9890,11 @@
           <w:sz w:val="32"/>
         </w:rPr>
       </w:pPr>
-      <w:bookmarkStart w:id="27" w:name="_Toc484397092"/>
+      <w:bookmarkStart w:id="26" w:name="_Toc486201347"/>
       <w:r>
         <w:t>VISUALIZACIÓN</w:t>
       </w:r>
-      <w:bookmarkEnd w:id="27"/>
+      <w:bookmarkEnd w:id="26"/>
     </w:p>
     <w:p>
       <w:r>
@@ -9789,11 +9913,11 @@
           <w:numId w:val="44"/>
         </w:numPr>
       </w:pPr>
-      <w:bookmarkStart w:id="28" w:name="_Toc484397093"/>
+      <w:bookmarkStart w:id="27" w:name="_Toc486201348"/>
       <w:r>
         <w:t>REQUERIMIENTO 3.</w:t>
       </w:r>
-      <w:bookmarkEnd w:id="28"/>
+      <w:bookmarkEnd w:id="27"/>
     </w:p>
     <w:p>
       <w:pPr>
@@ -9803,11 +9927,11 @@
           <w:numId w:val="44"/>
         </w:numPr>
       </w:pPr>
-      <w:bookmarkStart w:id="29" w:name="_Toc484397094"/>
+      <w:bookmarkStart w:id="28" w:name="_Toc486201349"/>
       <w:r>
         <w:t>ADMINISTRADORES</w:t>
       </w:r>
-      <w:bookmarkEnd w:id="29"/>
+      <w:bookmarkEnd w:id="28"/>
     </w:p>
     <w:p>
       <w:r>
@@ -9822,11 +9946,11 @@
           <w:numId w:val="44"/>
         </w:numPr>
       </w:pPr>
-      <w:bookmarkStart w:id="30" w:name="_Toc484397095"/>
+      <w:bookmarkStart w:id="29" w:name="_Toc486201350"/>
       <w:r>
         <w:t>PRIMER ADMINISTRADOR</w:t>
       </w:r>
-      <w:bookmarkEnd w:id="30"/>
+      <w:bookmarkEnd w:id="29"/>
     </w:p>
     <w:p>
       <w:r>
@@ -9841,11 +9965,11 @@
           <w:numId w:val="44"/>
         </w:numPr>
       </w:pPr>
-      <w:bookmarkStart w:id="31" w:name="_Toc484397096"/>
+      <w:bookmarkStart w:id="30" w:name="_Toc486201351"/>
       <w:r>
         <w:t>REGISTRO DE USUARIO.</w:t>
       </w:r>
-      <w:bookmarkEnd w:id="31"/>
+      <w:bookmarkEnd w:id="30"/>
     </w:p>
     <w:p>
       <w:r>
@@ -9944,18 +10068,18 @@
         </w:rPr>
         <w:t xml:space="preserve"> </w:t>
       </w:r>
-      <w:bookmarkStart w:id="32" w:name="_Toc484397097"/>
+      <w:bookmarkStart w:id="31" w:name="_Toc486201352"/>
       <w:r>
         <w:rPr>
           <w:sz w:val="28"/>
         </w:rPr>
         <w:t>NOMBRE DE USUARIO.</w:t>
       </w:r>
+      <w:bookmarkEnd w:id="31"/>
+    </w:p>
+    <w:p>
+      <w:bookmarkStart w:id="32" w:name="_2et92p0" w:colFirst="0" w:colLast="0"/>
       <w:bookmarkEnd w:id="32"/>
-    </w:p>
-    <w:p>
-      <w:bookmarkStart w:id="33" w:name="_2et92p0" w:colFirst="0" w:colLast="0"/>
-      <w:bookmarkEnd w:id="33"/>
       <w:r>
         <w:t xml:space="preserve">El nombre de usuario debe tener un mínimo de 4 y un máximo de 25 caracteres. Los caracteres permitidos deben ser alfanuméricos, el punto ‘.’, el </w:t>
       </w:r>
@@ -9984,7 +10108,7 @@
           <w:sz w:val="28"/>
         </w:rPr>
       </w:pPr>
-      <w:bookmarkStart w:id="34" w:name="_Toc484397098"/>
+      <w:bookmarkStart w:id="33" w:name="_Toc486201353"/>
       <w:r>
         <w:rPr>
           <w:sz w:val="28"/>
@@ -10003,7 +10127,7 @@
         </w:rPr>
         <w:t>NOMBRE REAL.</w:t>
       </w:r>
-      <w:bookmarkEnd w:id="34"/>
+      <w:bookmarkEnd w:id="33"/>
     </w:p>
     <w:p>
       <w:r>
@@ -10021,14 +10145,14 @@
           <w:sz w:val="28"/>
         </w:rPr>
       </w:pPr>
-      <w:bookmarkStart w:id="35" w:name="_Toc484397099"/>
+      <w:bookmarkStart w:id="34" w:name="_Toc486201354"/>
       <w:r>
         <w:rPr>
           <w:sz w:val="28"/>
         </w:rPr>
         <w:t>EMAIL.</w:t>
       </w:r>
-      <w:bookmarkEnd w:id="35"/>
+      <w:bookmarkEnd w:id="34"/>
     </w:p>
     <w:p>
       <w:r>
@@ -10046,7 +10170,7 @@
           <w:sz w:val="28"/>
         </w:rPr>
       </w:pPr>
-      <w:bookmarkStart w:id="36" w:name="_Toc484397100"/>
+      <w:bookmarkStart w:id="35" w:name="_Toc486201355"/>
       <w:r>
         <w:rPr>
           <w:sz w:val="28"/>
@@ -10054,7 +10178,7 @@
         <w:lastRenderedPageBreak/>
         <w:t>CONTRASEÑA.</w:t>
       </w:r>
-      <w:bookmarkEnd w:id="36"/>
+      <w:bookmarkEnd w:id="35"/>
     </w:p>
     <w:p>
       <w:r>
@@ -10072,14 +10196,14 @@
           <w:sz w:val="28"/>
         </w:rPr>
       </w:pPr>
-      <w:bookmarkStart w:id="37" w:name="_Toc484397101"/>
+      <w:bookmarkStart w:id="36" w:name="_Toc486201356"/>
       <w:r>
         <w:rPr>
           <w:sz w:val="28"/>
         </w:rPr>
         <w:t>REPETIR CONTRASEÑA.</w:t>
       </w:r>
-      <w:bookmarkEnd w:id="37"/>
+      <w:bookmarkEnd w:id="36"/>
     </w:p>
     <w:p>
       <w:r>
@@ -10097,14 +10221,14 @@
           <w:sz w:val="28"/>
         </w:rPr>
       </w:pPr>
-      <w:bookmarkStart w:id="38" w:name="_Toc484397102"/>
+      <w:bookmarkStart w:id="37" w:name="_Toc486201357"/>
       <w:r>
         <w:rPr>
           <w:sz w:val="28"/>
         </w:rPr>
         <w:t>INCUMPLIMIENTO DE LAS CONDICIONES.</w:t>
       </w:r>
-      <w:bookmarkEnd w:id="38"/>
+      <w:bookmarkEnd w:id="37"/>
     </w:p>
     <w:p>
       <w:r>
@@ -10120,11 +10244,11 @@
           <w:numId w:val="47"/>
         </w:numPr>
       </w:pPr>
-      <w:bookmarkStart w:id="39" w:name="_Toc484397103"/>
+      <w:bookmarkStart w:id="38" w:name="_Toc486201358"/>
       <w:r>
         <w:t>ADQUISICIÓN DE PERMISOS</w:t>
       </w:r>
-      <w:bookmarkEnd w:id="39"/>
+      <w:bookmarkEnd w:id="38"/>
     </w:p>
     <w:p>
       <w:pPr>
@@ -10194,11 +10318,11 @@
           <w:numId w:val="47"/>
         </w:numPr>
       </w:pPr>
-      <w:bookmarkStart w:id="40" w:name="_Toc484397104"/>
+      <w:bookmarkStart w:id="39" w:name="_Toc486201359"/>
       <w:r>
         <w:t>LOGS</w:t>
       </w:r>
-      <w:bookmarkEnd w:id="40"/>
+      <w:bookmarkEnd w:id="39"/>
     </w:p>
     <w:p>
       <w:r>
@@ -10334,7 +10458,7 @@
       <w:pPr>
         <w:pStyle w:val="Ttulo2"/>
       </w:pPr>
-      <w:bookmarkStart w:id="41" w:name="_Toc484397105"/>
+      <w:bookmarkStart w:id="40" w:name="_Toc486201360"/>
       <w:r>
         <w:t>3.1.4</w:t>
       </w:r>
@@ -10348,7 +10472,7 @@
       <w:r>
         <w:t>.</w:t>
       </w:r>
-      <w:bookmarkEnd w:id="41"/>
+      <w:bookmarkEnd w:id="40"/>
     </w:p>
     <w:p>
       <w:r>
@@ -10396,7 +10520,7 @@
       <w:pPr>
         <w:pStyle w:val="Ttulo2"/>
       </w:pPr>
-      <w:bookmarkStart w:id="42" w:name="_Toc484397106"/>
+      <w:bookmarkStart w:id="41" w:name="_Toc486201361"/>
       <w:r>
         <w:t>3.1.5</w:t>
       </w:r>
@@ -10410,7 +10534,7 @@
       <w:r>
         <w:t>.</w:t>
       </w:r>
-      <w:bookmarkEnd w:id="42"/>
+      <w:bookmarkEnd w:id="41"/>
     </w:p>
     <w:p>
       <w:pPr>
@@ -10476,7 +10600,7 @@
         </w:rPr>
         <w:t xml:space="preserve"> </w:t>
       </w:r>
-      <w:bookmarkStart w:id="43" w:name="_Toc484397107"/>
+      <w:bookmarkStart w:id="42" w:name="_Toc486201362"/>
       <w:r>
         <w:rPr>
           <w:sz w:val="32"/>
@@ -10495,7 +10619,7 @@
         </w:rPr>
         <w:t>.</w:t>
       </w:r>
-      <w:bookmarkEnd w:id="43"/>
+      <w:bookmarkEnd w:id="42"/>
     </w:p>
     <w:p>
       <w:pPr>
@@ -10508,7 +10632,7 @@
       <w:r>
         <w:tab/>
       </w:r>
-      <w:bookmarkStart w:id="44" w:name="_Toc484397108"/>
+      <w:bookmarkStart w:id="43" w:name="_Toc486201363"/>
       <w:r>
         <w:t>3.2.1</w:t>
       </w:r>
@@ -10524,7 +10648,7 @@
       <w:r>
         <w:t>.</w:t>
       </w:r>
-      <w:bookmarkEnd w:id="44"/>
+      <w:bookmarkEnd w:id="43"/>
     </w:p>
     <w:p>
       <w:r>
@@ -10548,14 +10672,14 @@
         </w:numPr>
         <w:ind w:left="1843" w:hanging="1133"/>
       </w:pPr>
-      <w:bookmarkStart w:id="45" w:name="_Toc484397109"/>
+      <w:bookmarkStart w:id="44" w:name="_Toc486201364"/>
       <w:r>
         <w:t>REQUERIMIENTO 7</w:t>
       </w:r>
       <w:r>
         <w:t>.</w:t>
       </w:r>
-      <w:bookmarkEnd w:id="45"/>
+      <w:bookmarkEnd w:id="44"/>
     </w:p>
     <w:p>
       <w:r>
@@ -10583,7 +10707,7 @@
           <w:szCs w:val="32"/>
         </w:rPr>
       </w:pPr>
-      <w:bookmarkStart w:id="46" w:name="_Toc484397110"/>
+      <w:bookmarkStart w:id="45" w:name="_Toc486201365"/>
       <w:r>
         <w:rPr>
           <w:sz w:val="32"/>
@@ -10598,7 +10722,7 @@
         </w:rPr>
         <w:t>.</w:t>
       </w:r>
-      <w:bookmarkEnd w:id="46"/>
+      <w:bookmarkEnd w:id="45"/>
     </w:p>
     <w:p>
       <w:pPr>
@@ -10856,14 +10980,14 @@
       <w:r>
         <w:tab/>
       </w:r>
-      <w:bookmarkStart w:id="47" w:name="_Toc484397111"/>
+      <w:bookmarkStart w:id="46" w:name="_Toc486201366"/>
       <w:r>
         <w:t>RESTRICCIÓN 3</w:t>
       </w:r>
       <w:r>
         <w:t>.</w:t>
       </w:r>
-      <w:bookmarkEnd w:id="47"/>
+      <w:bookmarkEnd w:id="46"/>
     </w:p>
     <w:p>
       <w:r>
@@ -10893,11 +11017,11 @@
         </w:numPr>
         <w:ind w:hanging="360"/>
       </w:pPr>
-      <w:bookmarkStart w:id="48" w:name="_Toc484397112"/>
+      <w:bookmarkStart w:id="47" w:name="_Toc486201367"/>
       <w:r>
         <w:t>MODELOS DEL SISTEMA</w:t>
       </w:r>
-      <w:bookmarkEnd w:id="48"/>
+      <w:bookmarkEnd w:id="47"/>
     </w:p>
     <w:p>
       <w:pPr>
@@ -10913,11 +11037,11 @@
         </w:numPr>
         <w:ind w:left="-5" w:firstLine="0"/>
       </w:pPr>
-      <w:bookmarkStart w:id="49" w:name="_Toc484397113"/>
+      <w:bookmarkStart w:id="48" w:name="_Toc486201368"/>
       <w:r>
         <w:t>CASOS DE USO</w:t>
       </w:r>
-      <w:bookmarkEnd w:id="49"/>
+      <w:bookmarkEnd w:id="48"/>
     </w:p>
     <w:p>
       <w:pPr>
@@ -10925,9 +11049,10 @@
         <w:ind w:left="0"/>
         <w:contextualSpacing w:val="0"/>
       </w:pPr>
-      <w:bookmarkStart w:id="50" w:name="_by8o76u7szcv" w:colFirst="0" w:colLast="0"/>
-      <w:bookmarkStart w:id="51" w:name="_Toc484397114"/>
-      <w:bookmarkEnd w:id="50"/>
+      <w:bookmarkStart w:id="49" w:name="_by8o76u7szcv" w:colFirst="0" w:colLast="0"/>
+      <w:bookmarkStart w:id="50" w:name="_Toc484397114"/>
+      <w:bookmarkStart w:id="51" w:name="_Toc486201369"/>
+      <w:bookmarkEnd w:id="49"/>
       <w:r>
         <w:rPr>
           <w:noProof/>
@@ -10976,6 +11101,7 @@
           </wp:anchor>
         </w:drawing>
       </w:r>
+      <w:bookmarkEnd w:id="50"/>
       <w:bookmarkEnd w:id="51"/>
     </w:p>
     <w:p>
@@ -10987,7 +11113,7 @@
         </w:numPr>
         <w:ind w:left="-5" w:firstLine="0"/>
       </w:pPr>
-      <w:bookmarkStart w:id="52" w:name="_Toc484397115"/>
+      <w:bookmarkStart w:id="52" w:name="_Toc486201370"/>
       <w:r>
         <w:lastRenderedPageBreak/>
         <w:t>DIAGRAMA DE ACTIVIDAD CU1</w:t>
@@ -11058,7 +11184,7 @@
         </w:numPr>
         <w:ind w:left="-5" w:firstLine="0"/>
       </w:pPr>
-      <w:bookmarkStart w:id="53" w:name="_Toc484397116"/>
+      <w:bookmarkStart w:id="53" w:name="_Toc486201371"/>
       <w:r>
         <w:lastRenderedPageBreak/>
         <w:t>DIAGRAMA DE ACTIVIDAD CU2</w:t>
@@ -11119,7 +11245,7 @@
         </w:numPr>
         <w:ind w:left="-5" w:firstLine="0"/>
       </w:pPr>
-      <w:bookmarkStart w:id="54" w:name="_Toc484397117"/>
+      <w:bookmarkStart w:id="54" w:name="_Toc486201372"/>
       <w:r>
         <w:lastRenderedPageBreak/>
         <w:t>DIAGRAMA DE ACTIVIDAD DE CU3, CU4 Y CU5</w:t>
@@ -11211,7 +11337,7 @@
         </w:numPr>
         <w:ind w:left="-5" w:firstLine="0"/>
       </w:pPr>
-      <w:bookmarkStart w:id="57" w:name="_Toc484397118"/>
+      <w:bookmarkStart w:id="57" w:name="_Toc486201373"/>
       <w:r>
         <w:t>DIAGRAMA DE ACTIVIDAD DE CU6, CU7 Y CU8</w:t>
       </w:r>
@@ -11300,7 +11426,7 @@
           <w:numId w:val="32"/>
         </w:numPr>
       </w:pPr>
-      <w:bookmarkStart w:id="58" w:name="_Toc484397119"/>
+      <w:bookmarkStart w:id="58" w:name="_Toc486201374"/>
       <w:r>
         <w:t>CASOS DE USO.</w:t>
       </w:r>
@@ -11321,7 +11447,7 @@
         <w:ind w:left="-5" w:firstLine="0"/>
         <w:jc w:val="left"/>
       </w:pPr>
-      <w:bookmarkStart w:id="59" w:name="_Toc484397120"/>
+      <w:bookmarkStart w:id="59" w:name="_Toc486201375"/>
       <w:r>
         <w:t>CU1: REGISTRAR CUENTA DE ADMINISTRADOR.</w:t>
       </w:r>
@@ -11924,7 +12050,7 @@
         <w:ind w:left="-5" w:firstLine="0"/>
         <w:jc w:val="left"/>
       </w:pPr>
-      <w:bookmarkStart w:id="61" w:name="_Toc484397121"/>
+      <w:bookmarkStart w:id="61" w:name="_Toc486201376"/>
       <w:r>
         <w:t>CU2: REALIZAR INICIO DE SESIÓN.</w:t>
       </w:r>
@@ -12490,7 +12616,7 @@
         </w:numPr>
         <w:ind w:left="-5" w:hanging="15"/>
       </w:pPr>
-      <w:bookmarkStart w:id="62" w:name="_Toc484397122"/>
+      <w:bookmarkStart w:id="62" w:name="_Toc486201377"/>
       <w:r>
         <w:t>CU3: SUBIR, MODIFICAR O ELIMINAR PUBLICACIÓN.</w:t>
       </w:r>
@@ -13183,7 +13309,7 @@
         </w:tabs>
         <w:ind w:left="0" w:hanging="15"/>
       </w:pPr>
-      <w:bookmarkStart w:id="64" w:name="_Toc484397123"/>
+      <w:bookmarkStart w:id="64" w:name="_Toc486201378"/>
       <w:r>
         <w:lastRenderedPageBreak/>
         <w:t>CU4: COLOCAR FORMULARIO EN PUBLICACIÓN.</w:t>
@@ -13721,7 +13847,7 @@
         </w:numPr>
         <w:ind w:left="-5" w:hanging="15"/>
       </w:pPr>
-      <w:bookmarkStart w:id="67" w:name="_Toc484397124"/>
+      <w:bookmarkStart w:id="67" w:name="_Toc486201379"/>
       <w:r>
         <w:t>CU5: SUBIR APUNTES Y DEMÁS DOCUMENTOS EN LA PUBLICACIÓN.</w:t>
       </w:r>
@@ -14297,7 +14423,7 @@
         </w:numPr>
         <w:ind w:left="-5" w:hanging="15"/>
       </w:pPr>
-      <w:bookmarkStart w:id="70" w:name="_Toc484397125"/>
+      <w:bookmarkStart w:id="70" w:name="_Toc486201380"/>
       <w:r>
         <w:t>CU6: VER PUBLICACIONES, NOTICIAS, AVISOS, DATOS.</w:t>
       </w:r>
@@ -14884,7 +15010,7 @@
         </w:numPr>
         <w:ind w:left="-5" w:hanging="15"/>
       </w:pPr>
-      <w:bookmarkStart w:id="73" w:name="_Toc484397126"/>
+      <w:bookmarkStart w:id="73" w:name="_Toc486201381"/>
       <w:r>
         <w:t>CU7: DESCARGAR DOCUMENTOS Y APUNTES.</w:t>
       </w:r>
@@ -15396,7 +15522,7 @@
         </w:numPr>
         <w:ind w:left="-5" w:hanging="15"/>
       </w:pPr>
-      <w:bookmarkStart w:id="74" w:name="_Toc484397127"/>
+      <w:bookmarkStart w:id="74" w:name="_Toc486201382"/>
       <w:r>
         <w:t>CU8: RELLENAR FORMULARIOS Y CONSULTAS.</w:t>
       </w:r>
@@ -15935,7 +16061,7 @@
         <w:spacing w:after="140" w:line="288" w:lineRule="auto"/>
         <w:ind w:hanging="360"/>
       </w:pPr>
-      <w:bookmarkStart w:id="75" w:name="_Toc484397128"/>
+      <w:bookmarkStart w:id="75" w:name="_Toc486201383"/>
       <w:r>
         <w:t>CASOS DE PRUEBA DEL SISTEMA.</w:t>
       </w:r>
@@ -15946,7 +16072,7 @@
         <w:pStyle w:val="Ttulo2"/>
         <w:contextualSpacing w:val="0"/>
       </w:pPr>
-      <w:bookmarkStart w:id="76" w:name="_Toc484397129"/>
+      <w:bookmarkStart w:id="76" w:name="_Toc486201384"/>
       <w:r>
         <w:t>6.1</w:t>
       </w:r>
@@ -16010,7 +16136,7 @@
         <w:pStyle w:val="Ttulo2"/>
         <w:contextualSpacing w:val="0"/>
       </w:pPr>
-      <w:bookmarkStart w:id="77" w:name="_Toc484397130"/>
+      <w:bookmarkStart w:id="77" w:name="_Toc486201385"/>
       <w:r>
         <w:t>6.2</w:t>
       </w:r>
@@ -16377,7 +16503,7 @@
         <w:pStyle w:val="Ttulo2"/>
         <w:contextualSpacing w:val="0"/>
       </w:pPr>
-      <w:bookmarkStart w:id="78" w:name="_Toc484397131"/>
+      <w:bookmarkStart w:id="78" w:name="_Toc486201386"/>
       <w:r>
         <w:t>6.3 REQUERIMIENTO 3.</w:t>
       </w:r>
@@ -16461,7 +16587,7 @@
         <w:pStyle w:val="Ttulo2"/>
         <w:contextualSpacing w:val="0"/>
       </w:pPr>
-      <w:bookmarkStart w:id="79" w:name="_Toc484397132"/>
+      <w:bookmarkStart w:id="79" w:name="_Toc486201387"/>
       <w:r>
         <w:lastRenderedPageBreak/>
         <w:t>6.4</w:t>
@@ -16571,7 +16697,7 @@
         <w:pStyle w:val="Ttulo2"/>
         <w:contextualSpacing w:val="0"/>
       </w:pPr>
-      <w:bookmarkStart w:id="80" w:name="_Toc484397133"/>
+      <w:bookmarkStart w:id="80" w:name="_Toc486201388"/>
       <w:r>
         <w:t>6.5 REQUERIMIENTO 5.</w:t>
       </w:r>
@@ -16654,7 +16780,7 @@
         <w:pStyle w:val="Ttulo2"/>
         <w:contextualSpacing w:val="0"/>
       </w:pPr>
-      <w:bookmarkStart w:id="81" w:name="_Toc484397134"/>
+      <w:bookmarkStart w:id="81" w:name="_Toc486201389"/>
       <w:r>
         <w:t>6.6 REQUERIMIENTO 6</w:t>
       </w:r>
@@ -16769,7 +16895,7 @@
         <w:pStyle w:val="Ttulo2"/>
         <w:contextualSpacing w:val="0"/>
       </w:pPr>
-      <w:bookmarkStart w:id="82" w:name="_Toc484397135"/>
+      <w:bookmarkStart w:id="82" w:name="_Toc486201390"/>
       <w:r>
         <w:t>6.7</w:t>
       </w:r>
@@ -17019,7 +17145,7 @@
         </w:numPr>
         <w:ind w:hanging="360"/>
       </w:pPr>
-      <w:bookmarkStart w:id="83" w:name="_Toc484397136"/>
+      <w:bookmarkStart w:id="83" w:name="_Toc486201391"/>
       <w:r>
         <w:t>SET DE PRUEBAS DE SISTEMA PARA LA ACEPTACIÓN POR PARTE DEL CLIENTE.</w:t>
       </w:r>
@@ -17165,7 +17291,7 @@
       </w:pPr>
       <w:bookmarkStart w:id="84" w:name="_p1sxpkr2v9ma" w:colFirst="0" w:colLast="0"/>
       <w:bookmarkStart w:id="85" w:name="_8h581it2c3gc" w:colFirst="0" w:colLast="0"/>
-      <w:bookmarkStart w:id="86" w:name="_Toc484397137"/>
+      <w:bookmarkStart w:id="86" w:name="_Toc486201392"/>
       <w:bookmarkEnd w:id="84"/>
       <w:bookmarkEnd w:id="85"/>
       <w:r>
@@ -17186,7 +17312,7 @@
         </w:numPr>
         <w:ind w:hanging="360"/>
       </w:pPr>
-      <w:bookmarkStart w:id="87" w:name="_Toc484397138"/>
+      <w:bookmarkStart w:id="87" w:name="_Toc486201393"/>
       <w:r>
         <w:t>MATRIZ DE TRAZABILIDAD EN FUNCIÓN DE LOS CASOS DE USO.</w:t>
       </w:r>
@@ -19575,7 +19701,7 @@
         </w:numPr>
         <w:ind w:hanging="360"/>
       </w:pPr>
-      <w:bookmarkStart w:id="88" w:name="_Toc484397139"/>
+      <w:bookmarkStart w:id="88" w:name="_Toc486201394"/>
       <w:r>
         <w:lastRenderedPageBreak/>
         <w:t>MATRIZ DE TRAZABILIDAD EN FUNCIÓN DE LOS CASOS DE PRUEBA.</w:t>
@@ -24491,13 +24617,6 @@
       </w:tr>
     </w:tbl>
     <w:p/>
-    <w:p/>
-    <w:p>
-      <w:r>
-        <w:br w:type="page"/>
-      </w:r>
-    </w:p>
-    <w:p/>
     <w:p>
       <w:pPr>
         <w:pStyle w:val="Ttulo1"/>
@@ -24505,9 +24624,8 @@
           <w:ilvl w:val="0"/>
           <w:numId w:val="35"/>
         </w:numPr>
-        <w:ind w:hanging="360"/>
-      </w:pPr>
-      <w:bookmarkStart w:id="89" w:name="_Toc484397140"/>
+      </w:pPr>
+      <w:bookmarkStart w:id="89" w:name="_Toc486201395"/>
       <w:r>
         <w:t>EVOLUCIÓN DEL SISTEMA.</w:t>
       </w:r>
@@ -24535,13 +24653,97 @@
     </w:p>
     <w:p>
       <w:pPr>
+        <w:rPr>
+          <w:b/>
+          <w:sz w:val="36"/>
+          <w:szCs w:val="30"/>
+        </w:rPr>
+      </w:pPr>
+      <w:r>
+        <w:rPr>
+          <w:sz w:val="36"/>
+        </w:rPr>
+        <w:br w:type="page"/>
+      </w:r>
+    </w:p>
+    <w:p>
+      <w:pPr>
+        <w:pStyle w:val="Ttulo2"/>
+        <w:numPr>
+          <w:ilvl w:val="0"/>
+          <w:numId w:val="35"/>
+        </w:numPr>
+        <w:rPr>
+          <w:sz w:val="36"/>
+        </w:rPr>
+      </w:pPr>
+      <w:bookmarkStart w:id="90" w:name="_Toc486201396"/>
+      <w:r>
+        <w:rPr>
+          <w:sz w:val="36"/>
+        </w:rPr>
+        <w:lastRenderedPageBreak/>
+        <w:t>DIAGRAMA DE ARQUITECTURA PRELIMINAR</w:t>
+      </w:r>
+      <w:bookmarkEnd w:id="90"/>
+    </w:p>
+    <w:p>
+      <w:pPr>
         <w:ind w:firstLine="0"/>
       </w:pPr>
+      <w:bookmarkStart w:id="91" w:name="_GoBack"/>
+      <w:r>
+        <w:rPr>
+          <w:noProof/>
+        </w:rPr>
+        <w:drawing>
+          <wp:inline distT="0" distB="0" distL="0" distR="0">
+            <wp:extent cx="5612130" cy="2952115"/>
+            <wp:effectExtent l="0" t="0" r="7620" b="635"/>
+            <wp:docPr id="7" name="Imagen 7"/>
+            <wp:cNvGraphicFramePr>
+              <a:graphicFrameLocks xmlns:a="http://schemas.openxmlformats.org/drawingml/2006/main" noChangeAspect="1"/>
+            </wp:cNvGraphicFramePr>
+            <a:graphic xmlns:a="http://schemas.openxmlformats.org/drawingml/2006/main">
+              <a:graphicData uri="http://schemas.openxmlformats.org/drawingml/2006/picture">
+                <pic:pic xmlns:pic="http://schemas.openxmlformats.org/drawingml/2006/picture">
+                  <pic:nvPicPr>
+                    <pic:cNvPr id="7" name="Diagrama preliminar.jpg"/>
+                    <pic:cNvPicPr/>
+                  </pic:nvPicPr>
+                  <pic:blipFill>
+                    <a:blip r:embed="rId16">
+                      <a:extLst>
+                        <a:ext uri="{28A0092B-C50C-407E-A947-70E740481C1C}">
+                          <a14:useLocalDpi xmlns:a14="http://schemas.microsoft.com/office/drawing/2010/main" val="0"/>
+                        </a:ext>
+                      </a:extLst>
+                    </a:blip>
+                    <a:stretch>
+                      <a:fillRect/>
+                    </a:stretch>
+                  </pic:blipFill>
+                  <pic:spPr>
+                    <a:xfrm>
+                      <a:off x="0" y="0"/>
+                      <a:ext cx="5612130" cy="2952115"/>
+                    </a:xfrm>
+                    <a:prstGeom prst="rect">
+                      <a:avLst/>
+                    </a:prstGeom>
+                  </pic:spPr>
+                </pic:pic>
+              </a:graphicData>
+            </a:graphic>
+          </wp:inline>
+        </w:drawing>
+      </w:r>
+      <w:bookmarkEnd w:id="91"/>
     </w:p>
     <w:sectPr>
-      <w:headerReference w:type="default" r:id="rId16"/>
-      <w:footerReference w:type="default" r:id="rId17"/>
-      <w:footerReference w:type="first" r:id="rId18"/>
+      <w:headerReference w:type="default" r:id="rId17"/>
+      <w:footerReference w:type="default" r:id="rId18"/>
+      <w:footerReference w:type="first" r:id="rId19"/>
       <w:pgSz w:w="12240" w:h="15840"/>
       <w:pgMar w:top="1417" w:right="1701" w:bottom="1417" w:left="1701" w:header="0" w:footer="720" w:gutter="0"/>
       <w:pgNumType w:start="1"/>
@@ -24625,7 +24827,7 @@
         <w:sz w:val="22"/>
         <w:szCs w:val="22"/>
       </w:rPr>
-      <w:t>12</w:t>
+      <w:t>35</w:t>
     </w:r>
     <w:r>
       <w:rPr>
@@ -25047,6 +25249,95 @@
     </w:lvl>
   </w:abstractNum>
   <w:abstractNum w:abstractNumId="2" w15:restartNumberingAfterBreak="0">
+    <w:nsid w:val="01596780"/>
+    <w:multiLevelType w:val="hybridMultilevel"/>
+    <w:tmpl w:val="3EFEF47E"/>
+    <w:lvl w:ilvl="0" w:tplc="723258AC">
+      <w:start w:val="9"/>
+      <w:numFmt w:val="decimal"/>
+      <w:lvlText w:val="%1."/>
+      <w:lvlJc w:val="left"/>
+      <w:pPr>
+        <w:ind w:left="1440" w:hanging="360"/>
+      </w:pPr>
+      <w:rPr>
+        <w:rFonts w:hint="default"/>
+      </w:rPr>
+    </w:lvl>
+    <w:lvl w:ilvl="1" w:tplc="2C0A0019" w:tentative="1">
+      <w:start w:val="1"/>
+      <w:numFmt w:val="lowerLetter"/>
+      <w:lvlText w:val="%2."/>
+      <w:lvlJc w:val="left"/>
+      <w:pPr>
+        <w:ind w:left="2160" w:hanging="360"/>
+      </w:pPr>
+    </w:lvl>
+    <w:lvl w:ilvl="2" w:tplc="2C0A001B" w:tentative="1">
+      <w:start w:val="1"/>
+      <w:numFmt w:val="lowerRoman"/>
+      <w:lvlText w:val="%3."/>
+      <w:lvlJc w:val="right"/>
+      <w:pPr>
+        <w:ind w:left="2880" w:hanging="180"/>
+      </w:pPr>
+    </w:lvl>
+    <w:lvl w:ilvl="3" w:tplc="2C0A000F" w:tentative="1">
+      <w:start w:val="1"/>
+      <w:numFmt w:val="decimal"/>
+      <w:lvlText w:val="%4."/>
+      <w:lvlJc w:val="left"/>
+      <w:pPr>
+        <w:ind w:left="3600" w:hanging="360"/>
+      </w:pPr>
+    </w:lvl>
+    <w:lvl w:ilvl="4" w:tplc="2C0A0019" w:tentative="1">
+      <w:start w:val="1"/>
+      <w:numFmt w:val="lowerLetter"/>
+      <w:lvlText w:val="%5."/>
+      <w:lvlJc w:val="left"/>
+      <w:pPr>
+        <w:ind w:left="4320" w:hanging="360"/>
+      </w:pPr>
+    </w:lvl>
+    <w:lvl w:ilvl="5" w:tplc="2C0A001B" w:tentative="1">
+      <w:start w:val="1"/>
+      <w:numFmt w:val="lowerRoman"/>
+      <w:lvlText w:val="%6."/>
+      <w:lvlJc w:val="right"/>
+      <w:pPr>
+        <w:ind w:left="5040" w:hanging="180"/>
+      </w:pPr>
+    </w:lvl>
+    <w:lvl w:ilvl="6" w:tplc="2C0A000F" w:tentative="1">
+      <w:start w:val="1"/>
+      <w:numFmt w:val="decimal"/>
+      <w:lvlText w:val="%7."/>
+      <w:lvlJc w:val="left"/>
+      <w:pPr>
+        <w:ind w:left="5760" w:hanging="360"/>
+      </w:pPr>
+    </w:lvl>
+    <w:lvl w:ilvl="7" w:tplc="2C0A0019" w:tentative="1">
+      <w:start w:val="1"/>
+      <w:numFmt w:val="lowerLetter"/>
+      <w:lvlText w:val="%8."/>
+      <w:lvlJc w:val="left"/>
+      <w:pPr>
+        <w:ind w:left="6480" w:hanging="360"/>
+      </w:pPr>
+    </w:lvl>
+    <w:lvl w:ilvl="8" w:tplc="2C0A001B" w:tentative="1">
+      <w:start w:val="1"/>
+      <w:numFmt w:val="lowerRoman"/>
+      <w:lvlText w:val="%9."/>
+      <w:lvlJc w:val="right"/>
+      <w:pPr>
+        <w:ind w:left="7200" w:hanging="180"/>
+      </w:pPr>
+    </w:lvl>
+  </w:abstractNum>
+  <w:abstractNum w:abstractNumId="3" w15:restartNumberingAfterBreak="0">
     <w:nsid w:val="01973993"/>
     <w:multiLevelType w:val="multilevel"/>
     <w:tmpl w:val="114E5884"/>
@@ -25159,7 +25450,7 @@
       </w:rPr>
     </w:lvl>
   </w:abstractNum>
-  <w:abstractNum w:abstractNumId="3" w15:restartNumberingAfterBreak="0">
+  <w:abstractNum w:abstractNumId="4" w15:restartNumberingAfterBreak="0">
     <w:nsid w:val="03D40624"/>
     <w:multiLevelType w:val="multilevel"/>
     <w:tmpl w:val="7E68D35E"/>
@@ -25272,7 +25563,7 @@
       </w:rPr>
     </w:lvl>
   </w:abstractNum>
-  <w:abstractNum w:abstractNumId="4" w15:restartNumberingAfterBreak="0">
+  <w:abstractNum w:abstractNumId="5" w15:restartNumberingAfterBreak="0">
     <w:nsid w:val="078B024D"/>
     <w:multiLevelType w:val="multilevel"/>
     <w:tmpl w:val="FCBC5FB2"/>
@@ -25385,7 +25676,7 @@
       </w:rPr>
     </w:lvl>
   </w:abstractNum>
-  <w:abstractNum w:abstractNumId="5" w15:restartNumberingAfterBreak="0">
+  <w:abstractNum w:abstractNumId="6" w15:restartNumberingAfterBreak="0">
     <w:nsid w:val="1582403C"/>
     <w:multiLevelType w:val="multilevel"/>
     <w:tmpl w:val="0AA4BAAA"/>
@@ -25498,7 +25789,96 @@
       </w:rPr>
     </w:lvl>
   </w:abstractNum>
-  <w:abstractNum w:abstractNumId="6" w15:restartNumberingAfterBreak="0">
+  <w:abstractNum w:abstractNumId="7" w15:restartNumberingAfterBreak="0">
+    <w:nsid w:val="15AA58BA"/>
+    <w:multiLevelType w:val="hybridMultilevel"/>
+    <w:tmpl w:val="A8CAF5C4"/>
+    <w:lvl w:ilvl="0" w:tplc="6B5C065E">
+      <w:start w:val="9"/>
+      <w:numFmt w:val="decimal"/>
+      <w:lvlText w:val="%1"/>
+      <w:lvlJc w:val="left"/>
+      <w:pPr>
+        <w:ind w:left="2880" w:hanging="360"/>
+      </w:pPr>
+      <w:rPr>
+        <w:rFonts w:hint="default"/>
+      </w:rPr>
+    </w:lvl>
+    <w:lvl w:ilvl="1" w:tplc="2C0A0019" w:tentative="1">
+      <w:start w:val="1"/>
+      <w:numFmt w:val="lowerLetter"/>
+      <w:lvlText w:val="%2."/>
+      <w:lvlJc w:val="left"/>
+      <w:pPr>
+        <w:ind w:left="3600" w:hanging="360"/>
+      </w:pPr>
+    </w:lvl>
+    <w:lvl w:ilvl="2" w:tplc="2C0A001B" w:tentative="1">
+      <w:start w:val="1"/>
+      <w:numFmt w:val="lowerRoman"/>
+      <w:lvlText w:val="%3."/>
+      <w:lvlJc w:val="right"/>
+      <w:pPr>
+        <w:ind w:left="4320" w:hanging="180"/>
+      </w:pPr>
+    </w:lvl>
+    <w:lvl w:ilvl="3" w:tplc="2C0A000F" w:tentative="1">
+      <w:start w:val="1"/>
+      <w:numFmt w:val="decimal"/>
+      <w:lvlText w:val="%4."/>
+      <w:lvlJc w:val="left"/>
+      <w:pPr>
+        <w:ind w:left="5040" w:hanging="360"/>
+      </w:pPr>
+    </w:lvl>
+    <w:lvl w:ilvl="4" w:tplc="2C0A0019" w:tentative="1">
+      <w:start w:val="1"/>
+      <w:numFmt w:val="lowerLetter"/>
+      <w:lvlText w:val="%5."/>
+      <w:lvlJc w:val="left"/>
+      <w:pPr>
+        <w:ind w:left="5760" w:hanging="360"/>
+      </w:pPr>
+    </w:lvl>
+    <w:lvl w:ilvl="5" w:tplc="2C0A001B" w:tentative="1">
+      <w:start w:val="1"/>
+      <w:numFmt w:val="lowerRoman"/>
+      <w:lvlText w:val="%6."/>
+      <w:lvlJc w:val="right"/>
+      <w:pPr>
+        <w:ind w:left="6480" w:hanging="180"/>
+      </w:pPr>
+    </w:lvl>
+    <w:lvl w:ilvl="6" w:tplc="2C0A000F" w:tentative="1">
+      <w:start w:val="1"/>
+      <w:numFmt w:val="decimal"/>
+      <w:lvlText w:val="%7."/>
+      <w:lvlJc w:val="left"/>
+      <w:pPr>
+        <w:ind w:left="7200" w:hanging="360"/>
+      </w:pPr>
+    </w:lvl>
+    <w:lvl w:ilvl="7" w:tplc="2C0A0019" w:tentative="1">
+      <w:start w:val="1"/>
+      <w:numFmt w:val="lowerLetter"/>
+      <w:lvlText w:val="%8."/>
+      <w:lvlJc w:val="left"/>
+      <w:pPr>
+        <w:ind w:left="7920" w:hanging="360"/>
+      </w:pPr>
+    </w:lvl>
+    <w:lvl w:ilvl="8" w:tplc="2C0A001B" w:tentative="1">
+      <w:start w:val="1"/>
+      <w:numFmt w:val="lowerRoman"/>
+      <w:lvlText w:val="%9."/>
+      <w:lvlJc w:val="right"/>
+      <w:pPr>
+        <w:ind w:left="8640" w:hanging="180"/>
+      </w:pPr>
+    </w:lvl>
+  </w:abstractNum>
+  <w:abstractNum w:abstractNumId="8" w15:restartNumberingAfterBreak="0">
     <w:nsid w:val="15EA6877"/>
     <w:multiLevelType w:val="multilevel"/>
     <w:tmpl w:val="C6F64B32"/>
@@ -25611,7 +25991,7 @@
       </w:rPr>
     </w:lvl>
   </w:abstractNum>
-  <w:abstractNum w:abstractNumId="7" w15:restartNumberingAfterBreak="0">
+  <w:abstractNum w:abstractNumId="9" w15:restartNumberingAfterBreak="0">
     <w:nsid w:val="167C42BC"/>
     <w:multiLevelType w:val="multilevel"/>
     <w:tmpl w:val="BEAEAAD4"/>
@@ -25726,7 +26106,120 @@
       </w:rPr>
     </w:lvl>
   </w:abstractNum>
-  <w:abstractNum w:abstractNumId="8" w15:restartNumberingAfterBreak="0">
+  <w:abstractNum w:abstractNumId="10" w15:restartNumberingAfterBreak="0">
+    <w:nsid w:val="17A53CE6"/>
+    <w:multiLevelType w:val="multilevel"/>
+    <w:tmpl w:val="FA32F3C4"/>
+    <w:lvl w:ilvl="0">
+      <w:start w:val="9"/>
+      <w:numFmt w:val="decimal"/>
+      <w:lvlText w:val="%1.0"/>
+      <w:lvlJc w:val="left"/>
+      <w:pPr>
+        <w:ind w:left="3240" w:hanging="720"/>
+      </w:pPr>
+      <w:rPr>
+        <w:rFonts w:hint="default"/>
+      </w:rPr>
+    </w:lvl>
+    <w:lvl w:ilvl="1">
+      <w:start w:val="1"/>
+      <w:numFmt w:val="decimal"/>
+      <w:lvlText w:val="%1.%2"/>
+      <w:lvlJc w:val="left"/>
+      <w:pPr>
+        <w:ind w:left="3960" w:hanging="720"/>
+      </w:pPr>
+      <w:rPr>
+        <w:rFonts w:hint="default"/>
+      </w:rPr>
+    </w:lvl>
+    <w:lvl w:ilvl="2">
+      <w:start w:val="1"/>
+      <w:numFmt w:val="decimal"/>
+      <w:lvlText w:val="%1.%2.%3"/>
+      <w:lvlJc w:val="left"/>
+      <w:pPr>
+        <w:ind w:left="4680" w:hanging="720"/>
+      </w:pPr>
+      <w:rPr>
+        <w:rFonts w:hint="default"/>
+      </w:rPr>
+    </w:lvl>
+    <w:lvl w:ilvl="3">
+      <w:start w:val="1"/>
+      <w:numFmt w:val="decimal"/>
+      <w:lvlText w:val="%1.%2.%3.%4"/>
+      <w:lvlJc w:val="left"/>
+      <w:pPr>
+        <w:ind w:left="5760" w:hanging="1080"/>
+      </w:pPr>
+      <w:rPr>
+        <w:rFonts w:hint="default"/>
+      </w:rPr>
+    </w:lvl>
+    <w:lvl w:ilvl="4">
+      <w:start w:val="1"/>
+      <w:numFmt w:val="decimal"/>
+      <w:lvlText w:val="%1.%2.%3.%4.%5"/>
+      <w:lvlJc w:val="left"/>
+      <w:pPr>
+        <w:ind w:left="6840" w:hanging="1440"/>
+      </w:pPr>
+      <w:rPr>
+        <w:rFonts w:hint="default"/>
+      </w:rPr>
+    </w:lvl>
+    <w:lvl w:ilvl="5">
+      <w:start w:val="1"/>
+      <w:numFmt w:val="decimal"/>
+      <w:lvlText w:val="%1.%2.%3.%4.%5.%6"/>
+      <w:lvlJc w:val="left"/>
+      <w:pPr>
+        <w:ind w:left="7560" w:hanging="1440"/>
+      </w:pPr>
+      <w:rPr>
+        <w:rFonts w:hint="default"/>
+      </w:rPr>
+    </w:lvl>
+    <w:lvl w:ilvl="6">
+      <w:start w:val="1"/>
+      <w:numFmt w:val="decimal"/>
+      <w:lvlText w:val="%1.%2.%3.%4.%5.%6.%7"/>
+      <w:lvlJc w:val="left"/>
+      <w:pPr>
+        <w:ind w:left="8640" w:hanging="1800"/>
+      </w:pPr>
+      <w:rPr>
+        <w:rFonts w:hint="default"/>
+      </w:rPr>
+    </w:lvl>
+    <w:lvl w:ilvl="7">
+      <w:start w:val="1"/>
+      <w:numFmt w:val="decimal"/>
+      <w:lvlText w:val="%1.%2.%3.%4.%5.%6.%7.%8"/>
+      <w:lvlJc w:val="left"/>
+      <w:pPr>
+        <w:ind w:left="9720" w:hanging="2160"/>
+      </w:pPr>
+      <w:rPr>
+        <w:rFonts w:hint="default"/>
+      </w:rPr>
+    </w:lvl>
+    <w:lvl w:ilvl="8">
+      <w:start w:val="1"/>
+      <w:numFmt w:val="decimal"/>
+      <w:lvlText w:val="%1.%2.%3.%4.%5.%6.%7.%8.%9"/>
+      <w:lvlJc w:val="left"/>
+      <w:pPr>
+        <w:ind w:left="10800" w:hanging="2520"/>
+      </w:pPr>
+      <w:rPr>
+        <w:rFonts w:hint="default"/>
+      </w:rPr>
+    </w:lvl>
+  </w:abstractNum>
+  <w:abstractNum w:abstractNumId="11" w15:restartNumberingAfterBreak="0">
     <w:nsid w:val="18330E24"/>
     <w:multiLevelType w:val="multilevel"/>
     <w:tmpl w:val="744608EC"/>
@@ -25839,7 +26332,7 @@
       </w:rPr>
     </w:lvl>
   </w:abstractNum>
-  <w:abstractNum w:abstractNumId="9" w15:restartNumberingAfterBreak="0">
+  <w:abstractNum w:abstractNumId="12" w15:restartNumberingAfterBreak="0">
     <w:nsid w:val="188025AF"/>
     <w:multiLevelType w:val="multilevel"/>
     <w:tmpl w:val="A45CE48A"/>
@@ -25952,7 +26445,7 @@
       </w:rPr>
     </w:lvl>
   </w:abstractNum>
-  <w:abstractNum w:abstractNumId="10" w15:restartNumberingAfterBreak="0">
+  <w:abstractNum w:abstractNumId="13" w15:restartNumberingAfterBreak="0">
     <w:nsid w:val="1975581B"/>
     <w:multiLevelType w:val="multilevel"/>
     <w:tmpl w:val="AEEE72C4"/>
@@ -26065,7 +26558,7 @@
       </w:rPr>
     </w:lvl>
   </w:abstractNum>
-  <w:abstractNum w:abstractNumId="11" w15:restartNumberingAfterBreak="0">
+  <w:abstractNum w:abstractNumId="14" w15:restartNumberingAfterBreak="0">
     <w:nsid w:val="1A567DB4"/>
     <w:multiLevelType w:val="multilevel"/>
     <w:tmpl w:val="780ABD62"/>
@@ -26178,7 +26671,7 @@
       </w:rPr>
     </w:lvl>
   </w:abstractNum>
-  <w:abstractNum w:abstractNumId="12" w15:restartNumberingAfterBreak="0">
+  <w:abstractNum w:abstractNumId="15" w15:restartNumberingAfterBreak="0">
     <w:nsid w:val="1A641F7B"/>
     <w:multiLevelType w:val="multilevel"/>
     <w:tmpl w:val="96887878"/>
@@ -26268,7 +26761,7 @@
       </w:pPr>
     </w:lvl>
   </w:abstractNum>
-  <w:abstractNum w:abstractNumId="13" w15:restartNumberingAfterBreak="0">
+  <w:abstractNum w:abstractNumId="16" w15:restartNumberingAfterBreak="0">
     <w:nsid w:val="1AC36318"/>
     <w:multiLevelType w:val="multilevel"/>
     <w:tmpl w:val="A3046C80"/>
@@ -26381,7 +26874,7 @@
       </w:rPr>
     </w:lvl>
   </w:abstractNum>
-  <w:abstractNum w:abstractNumId="14" w15:restartNumberingAfterBreak="0">
+  <w:abstractNum w:abstractNumId="17" w15:restartNumberingAfterBreak="0">
     <w:nsid w:val="1AF96D12"/>
     <w:multiLevelType w:val="multilevel"/>
     <w:tmpl w:val="3E3E3CA4"/>
@@ -26494,7 +26987,7 @@
       </w:rPr>
     </w:lvl>
   </w:abstractNum>
-  <w:abstractNum w:abstractNumId="15" w15:restartNumberingAfterBreak="0">
+  <w:abstractNum w:abstractNumId="18" w15:restartNumberingAfterBreak="0">
     <w:nsid w:val="1D045DEA"/>
     <w:multiLevelType w:val="multilevel"/>
     <w:tmpl w:val="47EECBBA"/>
@@ -26607,7 +27100,7 @@
       </w:rPr>
     </w:lvl>
   </w:abstractNum>
-  <w:abstractNum w:abstractNumId="16" w15:restartNumberingAfterBreak="0">
+  <w:abstractNum w:abstractNumId="19" w15:restartNumberingAfterBreak="0">
     <w:nsid w:val="1D20198B"/>
     <w:multiLevelType w:val="multilevel"/>
     <w:tmpl w:val="3D1A7C2C"/>
@@ -26720,7 +27213,120 @@
       </w:rPr>
     </w:lvl>
   </w:abstractNum>
-  <w:abstractNum w:abstractNumId="17" w15:restartNumberingAfterBreak="0">
+  <w:abstractNum w:abstractNumId="20" w15:restartNumberingAfterBreak="0">
+    <w:nsid w:val="1DCA732C"/>
+    <w:multiLevelType w:val="multilevel"/>
+    <w:tmpl w:val="47EECBBA"/>
+    <w:lvl w:ilvl="0">
+      <w:start w:val="7"/>
+      <w:numFmt w:val="decimal"/>
+      <w:lvlText w:val="%1."/>
+      <w:lvlJc w:val="right"/>
+      <w:pPr>
+        <w:ind w:left="720" w:firstLine="360"/>
+      </w:pPr>
+      <w:rPr>
+        <w:u w:val="none"/>
+      </w:rPr>
+    </w:lvl>
+    <w:lvl w:ilvl="1">
+      <w:start w:val="1"/>
+      <w:numFmt w:val="decimal"/>
+      <w:lvlText w:val="%1.%2."/>
+      <w:lvlJc w:val="right"/>
+      <w:pPr>
+        <w:ind w:left="1440" w:firstLine="1080"/>
+      </w:pPr>
+      <w:rPr>
+        <w:u w:val="none"/>
+      </w:rPr>
+    </w:lvl>
+    <w:lvl w:ilvl="2">
+      <w:start w:val="1"/>
+      <w:numFmt w:val="decimal"/>
+      <w:lvlText w:val="%1.%2.%3."/>
+      <w:lvlJc w:val="right"/>
+      <w:pPr>
+        <w:ind w:left="2160" w:firstLine="1800"/>
+      </w:pPr>
+      <w:rPr>
+        <w:u w:val="none"/>
+      </w:rPr>
+    </w:lvl>
+    <w:lvl w:ilvl="3">
+      <w:start w:val="1"/>
+      <w:numFmt w:val="decimal"/>
+      <w:lvlText w:val="%1.%2.%3.%4."/>
+      <w:lvlJc w:val="right"/>
+      <w:pPr>
+        <w:ind w:left="2880" w:firstLine="2520"/>
+      </w:pPr>
+      <w:rPr>
+        <w:u w:val="none"/>
+      </w:rPr>
+    </w:lvl>
+    <w:lvl w:ilvl="4">
+      <w:start w:val="1"/>
+      <w:numFmt w:val="decimal"/>
+      <w:lvlText w:val="%1.%2.%3.%4.%5."/>
+      <w:lvlJc w:val="right"/>
+      <w:pPr>
+        <w:ind w:left="3600" w:firstLine="3240"/>
+      </w:pPr>
+      <w:rPr>
+        <w:u w:val="none"/>
+      </w:rPr>
+    </w:lvl>
+    <w:lvl w:ilvl="5">
+      <w:start w:val="1"/>
+      <w:numFmt w:val="decimal"/>
+      <w:lvlText w:val="%1.%2.%3.%4.%5.%6."/>
+      <w:lvlJc w:val="right"/>
+      <w:pPr>
+        <w:ind w:left="4320" w:firstLine="3960"/>
+      </w:pPr>
+      <w:rPr>
+        <w:u w:val="none"/>
+      </w:rPr>
+    </w:lvl>
+    <w:lvl w:ilvl="6">
+      <w:start w:val="1"/>
+      <w:numFmt w:val="decimal"/>
+      <w:lvlText w:val="%1.%2.%3.%4.%5.%6.%7."/>
+      <w:lvlJc w:val="right"/>
+      <w:pPr>
+        <w:ind w:left="5040" w:firstLine="4680"/>
+      </w:pPr>
+      <w:rPr>
+        <w:u w:val="none"/>
+      </w:rPr>
+    </w:lvl>
+    <w:lvl w:ilvl="7">
+      <w:start w:val="1"/>
+      <w:numFmt w:val="decimal"/>
+      <w:lvlText w:val="%1.%2.%3.%4.%5.%6.%7.%8."/>
+      <w:lvlJc w:val="right"/>
+      <w:pPr>
+        <w:ind w:left="5760" w:firstLine="5400"/>
+      </w:pPr>
+      <w:rPr>
+        <w:u w:val="none"/>
+      </w:rPr>
+    </w:lvl>
+    <w:lvl w:ilvl="8">
+      <w:start w:val="1"/>
+      <w:numFmt w:val="decimal"/>
+      <w:lvlText w:val="%1.%2.%3.%4.%5.%6.%7.%8.%9."/>
+      <w:lvlJc w:val="right"/>
+      <w:pPr>
+        <w:ind w:left="6480" w:firstLine="6120"/>
+      </w:pPr>
+      <w:rPr>
+        <w:u w:val="none"/>
+      </w:rPr>
+    </w:lvl>
+  </w:abstractNum>
+  <w:abstractNum w:abstractNumId="21" w15:restartNumberingAfterBreak="0">
     <w:nsid w:val="1F0B2C64"/>
     <w:multiLevelType w:val="multilevel"/>
     <w:tmpl w:val="758E68FC"/>
@@ -26833,7 +27439,7 @@
       </w:rPr>
     </w:lvl>
   </w:abstractNum>
-  <w:abstractNum w:abstractNumId="18" w15:restartNumberingAfterBreak="0">
+  <w:abstractNum w:abstractNumId="22" w15:restartNumberingAfterBreak="0">
     <w:nsid w:val="26973029"/>
     <w:multiLevelType w:val="multilevel"/>
     <w:tmpl w:val="B900CFAE"/>
@@ -26946,7 +27552,7 @@
       </w:rPr>
     </w:lvl>
   </w:abstractNum>
-  <w:abstractNum w:abstractNumId="19" w15:restartNumberingAfterBreak="0">
+  <w:abstractNum w:abstractNumId="23" w15:restartNumberingAfterBreak="0">
     <w:nsid w:val="28B71BD2"/>
     <w:multiLevelType w:val="multilevel"/>
     <w:tmpl w:val="E0E08728"/>
@@ -27059,7 +27665,7 @@
       </w:rPr>
     </w:lvl>
   </w:abstractNum>
-  <w:abstractNum w:abstractNumId="20" w15:restartNumberingAfterBreak="0">
+  <w:abstractNum w:abstractNumId="24" w15:restartNumberingAfterBreak="0">
     <w:nsid w:val="2915498F"/>
     <w:multiLevelType w:val="multilevel"/>
     <w:tmpl w:val="62AC0088"/>
@@ -27172,7 +27778,7 @@
       </w:rPr>
     </w:lvl>
   </w:abstractNum>
-  <w:abstractNum w:abstractNumId="21" w15:restartNumberingAfterBreak="0">
+  <w:abstractNum w:abstractNumId="25" w15:restartNumberingAfterBreak="0">
     <w:nsid w:val="2E484B7D"/>
     <w:multiLevelType w:val="multilevel"/>
     <w:tmpl w:val="79ECE2E8"/>
@@ -27285,7 +27891,7 @@
       </w:rPr>
     </w:lvl>
   </w:abstractNum>
-  <w:abstractNum w:abstractNumId="22" w15:restartNumberingAfterBreak="0">
+  <w:abstractNum w:abstractNumId="26" w15:restartNumberingAfterBreak="0">
     <w:nsid w:val="32A34BF2"/>
     <w:multiLevelType w:val="multilevel"/>
     <w:tmpl w:val="93247202"/>
@@ -27398,7 +28004,7 @@
       </w:rPr>
     </w:lvl>
   </w:abstractNum>
-  <w:abstractNum w:abstractNumId="23" w15:restartNumberingAfterBreak="0">
+  <w:abstractNum w:abstractNumId="27" w15:restartNumberingAfterBreak="0">
     <w:nsid w:val="35007BA8"/>
     <w:multiLevelType w:val="multilevel"/>
     <w:tmpl w:val="5402308A"/>
@@ -27511,7 +28117,7 @@
       </w:rPr>
     </w:lvl>
   </w:abstractNum>
-  <w:abstractNum w:abstractNumId="24" w15:restartNumberingAfterBreak="0">
+  <w:abstractNum w:abstractNumId="28" w15:restartNumberingAfterBreak="0">
     <w:nsid w:val="359F5602"/>
     <w:multiLevelType w:val="multilevel"/>
     <w:tmpl w:val="8B6672B6"/>
@@ -27624,7 +28230,7 @@
       </w:rPr>
     </w:lvl>
   </w:abstractNum>
-  <w:abstractNum w:abstractNumId="25" w15:restartNumberingAfterBreak="0">
+  <w:abstractNum w:abstractNumId="29" w15:restartNumberingAfterBreak="0">
     <w:nsid w:val="38F82F95"/>
     <w:multiLevelType w:val="multilevel"/>
     <w:tmpl w:val="5AAE2932"/>
@@ -27737,7 +28343,7 @@
       </w:rPr>
     </w:lvl>
   </w:abstractNum>
-  <w:abstractNum w:abstractNumId="26" w15:restartNumberingAfterBreak="0">
+  <w:abstractNum w:abstractNumId="30" w15:restartNumberingAfterBreak="0">
     <w:nsid w:val="396A6260"/>
     <w:multiLevelType w:val="multilevel"/>
     <w:tmpl w:val="6BC2561C"/>
@@ -27850,7 +28456,7 @@
       </w:rPr>
     </w:lvl>
   </w:abstractNum>
-  <w:abstractNum w:abstractNumId="27" w15:restartNumberingAfterBreak="0">
+  <w:abstractNum w:abstractNumId="31" w15:restartNumberingAfterBreak="0">
     <w:nsid w:val="482736B8"/>
     <w:multiLevelType w:val="multilevel"/>
     <w:tmpl w:val="B96C1504"/>
@@ -27963,7 +28569,7 @@
       </w:rPr>
     </w:lvl>
   </w:abstractNum>
-  <w:abstractNum w:abstractNumId="28" w15:restartNumberingAfterBreak="0">
+  <w:abstractNum w:abstractNumId="32" w15:restartNumberingAfterBreak="0">
     <w:nsid w:val="498E0494"/>
     <w:multiLevelType w:val="multilevel"/>
     <w:tmpl w:val="8EA48EEE"/>
@@ -28076,7 +28682,7 @@
       </w:rPr>
     </w:lvl>
   </w:abstractNum>
-  <w:abstractNum w:abstractNumId="29" w15:restartNumberingAfterBreak="0">
+  <w:abstractNum w:abstractNumId="33" w15:restartNumberingAfterBreak="0">
     <w:nsid w:val="4E8C1BB4"/>
     <w:multiLevelType w:val="multilevel"/>
     <w:tmpl w:val="0A70D3D6"/>
@@ -28189,7 +28795,7 @@
       </w:rPr>
     </w:lvl>
   </w:abstractNum>
-  <w:abstractNum w:abstractNumId="30" w15:restartNumberingAfterBreak="0">
+  <w:abstractNum w:abstractNumId="34" w15:restartNumberingAfterBreak="0">
     <w:nsid w:val="50755D40"/>
     <w:multiLevelType w:val="multilevel"/>
     <w:tmpl w:val="42785FA0"/>
@@ -28302,7 +28908,7 @@
       </w:rPr>
     </w:lvl>
   </w:abstractNum>
-  <w:abstractNum w:abstractNumId="31" w15:restartNumberingAfterBreak="0">
+  <w:abstractNum w:abstractNumId="35" w15:restartNumberingAfterBreak="0">
     <w:nsid w:val="519A3FAA"/>
     <w:multiLevelType w:val="multilevel"/>
     <w:tmpl w:val="3EA82DEA"/>
@@ -28415,7 +29021,7 @@
       </w:rPr>
     </w:lvl>
   </w:abstractNum>
-  <w:abstractNum w:abstractNumId="32" w15:restartNumberingAfterBreak="0">
+  <w:abstractNum w:abstractNumId="36" w15:restartNumberingAfterBreak="0">
     <w:nsid w:val="527B6FF1"/>
     <w:multiLevelType w:val="multilevel"/>
     <w:tmpl w:val="9000F7E2"/>
@@ -28528,7 +29134,7 @@
       </w:rPr>
     </w:lvl>
   </w:abstractNum>
-  <w:abstractNum w:abstractNumId="33" w15:restartNumberingAfterBreak="0">
+  <w:abstractNum w:abstractNumId="37" w15:restartNumberingAfterBreak="0">
     <w:nsid w:val="57A93F02"/>
     <w:multiLevelType w:val="multilevel"/>
     <w:tmpl w:val="C9D8D9EA"/>
@@ -28641,7 +29247,120 @@
       </w:rPr>
     </w:lvl>
   </w:abstractNum>
-  <w:abstractNum w:abstractNumId="34" w15:restartNumberingAfterBreak="0">
+  <w:abstractNum w:abstractNumId="38" w15:restartNumberingAfterBreak="0">
+    <w:nsid w:val="587D7202"/>
+    <w:multiLevelType w:val="multilevel"/>
+    <w:tmpl w:val="47EECBBA"/>
+    <w:lvl w:ilvl="0">
+      <w:start w:val="7"/>
+      <w:numFmt w:val="decimal"/>
+      <w:lvlText w:val="%1."/>
+      <w:lvlJc w:val="right"/>
+      <w:pPr>
+        <w:ind w:left="720" w:firstLine="360"/>
+      </w:pPr>
+      <w:rPr>
+        <w:u w:val="none"/>
+      </w:rPr>
+    </w:lvl>
+    <w:lvl w:ilvl="1">
+      <w:start w:val="1"/>
+      <w:numFmt w:val="decimal"/>
+      <w:lvlText w:val="%1.%2."/>
+      <w:lvlJc w:val="right"/>
+      <w:pPr>
+        <w:ind w:left="1440" w:firstLine="1080"/>
+      </w:pPr>
+      <w:rPr>
+        <w:u w:val="none"/>
+      </w:rPr>
+    </w:lvl>
+    <w:lvl w:ilvl="2">
+      <w:start w:val="1"/>
+      <w:numFmt w:val="decimal"/>
+      <w:lvlText w:val="%1.%2.%3."/>
+      <w:lvlJc w:val="right"/>
+      <w:pPr>
+        <w:ind w:left="2160" w:firstLine="1800"/>
+      </w:pPr>
+      <w:rPr>
+        <w:u w:val="none"/>
+      </w:rPr>
+    </w:lvl>
+    <w:lvl w:ilvl="3">
+      <w:start w:val="1"/>
+      <w:numFmt w:val="decimal"/>
+      <w:lvlText w:val="%1.%2.%3.%4."/>
+      <w:lvlJc w:val="right"/>
+      <w:pPr>
+        <w:ind w:left="2880" w:firstLine="2520"/>
+      </w:pPr>
+      <w:rPr>
+        <w:u w:val="none"/>
+      </w:rPr>
+    </w:lvl>
+    <w:lvl w:ilvl="4">
+      <w:start w:val="1"/>
+      <w:numFmt w:val="decimal"/>
+      <w:lvlText w:val="%1.%2.%3.%4.%5."/>
+      <w:lvlJc w:val="right"/>
+      <w:pPr>
+        <w:ind w:left="3600" w:firstLine="3240"/>
+      </w:pPr>
+      <w:rPr>
+        <w:u w:val="none"/>
+      </w:rPr>
+    </w:lvl>
+    <w:lvl w:ilvl="5">
+      <w:start w:val="1"/>
+      <w:numFmt w:val="decimal"/>
+      <w:lvlText w:val="%1.%2.%3.%4.%5.%6."/>
+      <w:lvlJc w:val="right"/>
+      <w:pPr>
+        <w:ind w:left="4320" w:firstLine="3960"/>
+      </w:pPr>
+      <w:rPr>
+        <w:u w:val="none"/>
+      </w:rPr>
+    </w:lvl>
+    <w:lvl w:ilvl="6">
+      <w:start w:val="1"/>
+      <w:numFmt w:val="decimal"/>
+      <w:lvlText w:val="%1.%2.%3.%4.%5.%6.%7."/>
+      <w:lvlJc w:val="right"/>
+      <w:pPr>
+        <w:ind w:left="5040" w:firstLine="4680"/>
+      </w:pPr>
+      <w:rPr>
+        <w:u w:val="none"/>
+      </w:rPr>
+    </w:lvl>
+    <w:lvl w:ilvl="7">
+      <w:start w:val="1"/>
+      <w:numFmt w:val="decimal"/>
+      <w:lvlText w:val="%1.%2.%3.%4.%5.%6.%7.%8."/>
+      <w:lvlJc w:val="right"/>
+      <w:pPr>
+        <w:ind w:left="5760" w:firstLine="5400"/>
+      </w:pPr>
+      <w:rPr>
+        <w:u w:val="none"/>
+      </w:rPr>
+    </w:lvl>
+    <w:lvl w:ilvl="8">
+      <w:start w:val="1"/>
+      <w:numFmt w:val="decimal"/>
+      <w:lvlText w:val="%1.%2.%3.%4.%5.%6.%7.%8.%9."/>
+      <w:lvlJc w:val="right"/>
+      <w:pPr>
+        <w:ind w:left="6480" w:firstLine="6120"/>
+      </w:pPr>
+      <w:rPr>
+        <w:u w:val="none"/>
+      </w:rPr>
+    </w:lvl>
+  </w:abstractNum>
+  <w:abstractNum w:abstractNumId="39" w15:restartNumberingAfterBreak="0">
     <w:nsid w:val="5AEA7EF7"/>
     <w:multiLevelType w:val="multilevel"/>
     <w:tmpl w:val="529EF9D6"/>
@@ -28754,7 +29473,7 @@
       </w:rPr>
     </w:lvl>
   </w:abstractNum>
-  <w:abstractNum w:abstractNumId="35" w15:restartNumberingAfterBreak="0">
+  <w:abstractNum w:abstractNumId="40" w15:restartNumberingAfterBreak="0">
     <w:nsid w:val="5BD3007A"/>
     <w:multiLevelType w:val="multilevel"/>
     <w:tmpl w:val="CD608AFC"/>
@@ -28867,7 +29586,7 @@
       </w:rPr>
     </w:lvl>
   </w:abstractNum>
-  <w:abstractNum w:abstractNumId="36" w15:restartNumberingAfterBreak="0">
+  <w:abstractNum w:abstractNumId="41" w15:restartNumberingAfterBreak="0">
     <w:nsid w:val="5F6D14C4"/>
     <w:multiLevelType w:val="multilevel"/>
     <w:tmpl w:val="C7A6AC8E"/>
@@ -28957,7 +29676,7 @@
       </w:pPr>
     </w:lvl>
   </w:abstractNum>
-  <w:abstractNum w:abstractNumId="37" w15:restartNumberingAfterBreak="0">
+  <w:abstractNum w:abstractNumId="42" w15:restartNumberingAfterBreak="0">
     <w:nsid w:val="63C2652C"/>
     <w:multiLevelType w:val="multilevel"/>
     <w:tmpl w:val="11F67134"/>
@@ -29070,7 +29789,7 @@
       </w:rPr>
     </w:lvl>
   </w:abstractNum>
-  <w:abstractNum w:abstractNumId="38" w15:restartNumberingAfterBreak="0">
+  <w:abstractNum w:abstractNumId="43" w15:restartNumberingAfterBreak="0">
     <w:nsid w:val="6A2D0D05"/>
     <w:multiLevelType w:val="multilevel"/>
     <w:tmpl w:val="4596E7C6"/>
@@ -29183,7 +29902,7 @@
       </w:rPr>
     </w:lvl>
   </w:abstractNum>
-  <w:abstractNum w:abstractNumId="39" w15:restartNumberingAfterBreak="0">
+  <w:abstractNum w:abstractNumId="44" w15:restartNumberingAfterBreak="0">
     <w:nsid w:val="6A6C0851"/>
     <w:multiLevelType w:val="multilevel"/>
     <w:tmpl w:val="877AF8AC"/>
@@ -29305,7 +30024,7 @@
       </w:rPr>
     </w:lvl>
   </w:abstractNum>
-  <w:abstractNum w:abstractNumId="40" w15:restartNumberingAfterBreak="0">
+  <w:abstractNum w:abstractNumId="45" w15:restartNumberingAfterBreak="0">
     <w:nsid w:val="6BA32D2B"/>
     <w:multiLevelType w:val="multilevel"/>
     <w:tmpl w:val="04581524"/>
@@ -29418,7 +30137,7 @@
       </w:rPr>
     </w:lvl>
   </w:abstractNum>
-  <w:abstractNum w:abstractNumId="41" w15:restartNumberingAfterBreak="0">
+  <w:abstractNum w:abstractNumId="46" w15:restartNumberingAfterBreak="0">
     <w:nsid w:val="6F9D1990"/>
     <w:multiLevelType w:val="multilevel"/>
     <w:tmpl w:val="E1309042"/>
@@ -29504,7 +30223,7 @@
       </w:pPr>
     </w:lvl>
   </w:abstractNum>
-  <w:abstractNum w:abstractNumId="42" w15:restartNumberingAfterBreak="0">
+  <w:abstractNum w:abstractNumId="47" w15:restartNumberingAfterBreak="0">
     <w:nsid w:val="6FDA605E"/>
     <w:multiLevelType w:val="multilevel"/>
     <w:tmpl w:val="61A20634"/>
@@ -29617,7 +30336,7 @@
       </w:rPr>
     </w:lvl>
   </w:abstractNum>
-  <w:abstractNum w:abstractNumId="43" w15:restartNumberingAfterBreak="0">
+  <w:abstractNum w:abstractNumId="48" w15:restartNumberingAfterBreak="0">
     <w:nsid w:val="772E648F"/>
     <w:multiLevelType w:val="multilevel"/>
     <w:tmpl w:val="226CD1B4"/>
@@ -29730,7 +30449,7 @@
       </w:rPr>
     </w:lvl>
   </w:abstractNum>
-  <w:abstractNum w:abstractNumId="44" w15:restartNumberingAfterBreak="0">
+  <w:abstractNum w:abstractNumId="49" w15:restartNumberingAfterBreak="0">
     <w:nsid w:val="787454D7"/>
     <w:multiLevelType w:val="multilevel"/>
     <w:tmpl w:val="0F720640"/>
@@ -29843,7 +30562,7 @@
       </w:rPr>
     </w:lvl>
   </w:abstractNum>
-  <w:abstractNum w:abstractNumId="45" w15:restartNumberingAfterBreak="0">
+  <w:abstractNum w:abstractNumId="50" w15:restartNumberingAfterBreak="0">
     <w:nsid w:val="78843C47"/>
     <w:multiLevelType w:val="multilevel"/>
     <w:tmpl w:val="82EE691C"/>
@@ -29956,7 +30675,7 @@
       </w:rPr>
     </w:lvl>
   </w:abstractNum>
-  <w:abstractNum w:abstractNumId="46" w15:restartNumberingAfterBreak="0">
+  <w:abstractNum w:abstractNumId="51" w15:restartNumberingAfterBreak="0">
     <w:nsid w:val="795B6440"/>
     <w:multiLevelType w:val="multilevel"/>
     <w:tmpl w:val="5D447EA0"/>
@@ -30073,142 +30792,157 @@
     <w:abstractNumId w:val="1"/>
   </w:num>
   <w:num w:numId="2">
+    <w:abstractNumId w:val="4"/>
+  </w:num>
+  <w:num w:numId="3">
+    <w:abstractNumId w:val="28"/>
+  </w:num>
+  <w:num w:numId="4">
+    <w:abstractNumId w:val="24"/>
+  </w:num>
+  <w:num w:numId="5">
+    <w:abstractNumId w:val="42"/>
+  </w:num>
+  <w:num w:numId="6">
+    <w:abstractNumId w:val="29"/>
+  </w:num>
+  <w:num w:numId="7">
+    <w:abstractNumId w:val="45"/>
+  </w:num>
+  <w:num w:numId="8">
+    <w:abstractNumId w:val="25"/>
+  </w:num>
+  <w:num w:numId="9">
+    <w:abstractNumId w:val="36"/>
+  </w:num>
+  <w:num w:numId="10">
+    <w:abstractNumId w:val="17"/>
+  </w:num>
+  <w:num w:numId="11">
+    <w:abstractNumId w:val="39"/>
+  </w:num>
+  <w:num w:numId="12">
+    <w:abstractNumId w:val="19"/>
+  </w:num>
+  <w:num w:numId="13">
     <w:abstractNumId w:val="3"/>
   </w:num>
-  <w:num w:numId="3">
-    <w:abstractNumId w:val="24"/>
+  <w:num w:numId="14">
+    <w:abstractNumId w:val="15"/>
   </w:num>
-  <w:num w:numId="4">
-    <w:abstractNumId w:val="20"/>
+  <w:num w:numId="15">
+    <w:abstractNumId w:val="8"/>
   </w:num>
-  <w:num w:numId="5">
+  <w:num w:numId="16">
+    <w:abstractNumId w:val="22"/>
+  </w:num>
+  <w:num w:numId="17">
+    <w:abstractNumId w:val="43"/>
+  </w:num>
+  <w:num w:numId="18">
+    <w:abstractNumId w:val="23"/>
+  </w:num>
+  <w:num w:numId="19">
+    <w:abstractNumId w:val="33"/>
+  </w:num>
+  <w:num w:numId="20">
+    <w:abstractNumId w:val="21"/>
+  </w:num>
+  <w:num w:numId="21">
+    <w:abstractNumId w:val="48"/>
+  </w:num>
+  <w:num w:numId="22">
+    <w:abstractNumId w:val="32"/>
+  </w:num>
+  <w:num w:numId="23">
+    <w:abstractNumId w:val="40"/>
+  </w:num>
+  <w:num w:numId="24">
+    <w:abstractNumId w:val="31"/>
+  </w:num>
+  <w:num w:numId="25">
     <w:abstractNumId w:val="37"/>
   </w:num>
-  <w:num w:numId="6">
-    <w:abstractNumId w:val="25"/>
+  <w:num w:numId="26">
+    <w:abstractNumId w:val="26"/>
   </w:num>
-  <w:num w:numId="7">
-    <w:abstractNumId w:val="40"/>
-  </w:num>
-  <w:num w:numId="8">
-    <w:abstractNumId w:val="21"/>
-  </w:num>
-  <w:num w:numId="9">
-    <w:abstractNumId w:val="32"/>
-  </w:num>
-  <w:num w:numId="10">
+  <w:num w:numId="27">
     <w:abstractNumId w:val="14"/>
   </w:num>
-  <w:num w:numId="11">
-    <w:abstractNumId w:val="34"/>
+  <w:num w:numId="28">
+    <w:abstractNumId w:val="50"/>
   </w:num>
-  <w:num w:numId="12">
-    <w:abstractNumId w:val="16"/>
+  <w:num w:numId="29">
+    <w:abstractNumId w:val="51"/>
   </w:num>
-  <w:num w:numId="13">
-    <w:abstractNumId w:val="2"/>
-  </w:num>
-  <w:num w:numId="14">
-    <w:abstractNumId w:val="12"/>
-  </w:num>
-  <w:num w:numId="15">
+  <w:num w:numId="30">
     <w:abstractNumId w:val="6"/>
   </w:num>
-  <w:num w:numId="16">
+  <w:num w:numId="31">
+    <w:abstractNumId w:val="41"/>
+  </w:num>
+  <w:num w:numId="32">
+    <w:abstractNumId w:val="46"/>
+  </w:num>
+  <w:num w:numId="33">
+    <w:abstractNumId w:val="35"/>
+  </w:num>
+  <w:num w:numId="34">
+    <w:abstractNumId w:val="13"/>
+  </w:num>
+  <w:num w:numId="35">
     <w:abstractNumId w:val="18"/>
   </w:num>
-  <w:num w:numId="17">
-    <w:abstractNumId w:val="38"/>
-  </w:num>
-  <w:num w:numId="18">
-    <w:abstractNumId w:val="19"/>
-  </w:num>
-  <w:num w:numId="19">
-    <w:abstractNumId w:val="29"/>
-  </w:num>
-  <w:num w:numId="20">
-    <w:abstractNumId w:val="17"/>
-  </w:num>
-  <w:num w:numId="21">
-    <w:abstractNumId w:val="43"/>
-  </w:num>
-  <w:num w:numId="22">
-    <w:abstractNumId w:val="28"/>
-  </w:num>
-  <w:num w:numId="23">
-    <w:abstractNumId w:val="35"/>
-  </w:num>
-  <w:num w:numId="24">
-    <w:abstractNumId w:val="27"/>
-  </w:num>
-  <w:num w:numId="25">
-    <w:abstractNumId w:val="33"/>
-  </w:num>
-  <w:num w:numId="26">
-    <w:abstractNumId w:val="22"/>
-  </w:num>
-  <w:num w:numId="27">
-    <w:abstractNumId w:val="11"/>
-  </w:num>
-  <w:num w:numId="28">
-    <w:abstractNumId w:val="45"/>
-  </w:num>
-  <w:num w:numId="29">
-    <w:abstractNumId w:val="46"/>
-  </w:num>
-  <w:num w:numId="30">
-    <w:abstractNumId w:val="5"/>
-  </w:num>
-  <w:num w:numId="31">
-    <w:abstractNumId w:val="36"/>
-  </w:num>
-  <w:num w:numId="32">
-    <w:abstractNumId w:val="41"/>
-  </w:num>
-  <w:num w:numId="33">
-    <w:abstractNumId w:val="31"/>
-  </w:num>
-  <w:num w:numId="34">
-    <w:abstractNumId w:val="10"/>
-  </w:num>
-  <w:num w:numId="35">
-    <w:abstractNumId w:val="15"/>
-  </w:num>
   <w:num w:numId="36">
-    <w:abstractNumId w:val="13"/>
+    <w:abstractNumId w:val="16"/>
   </w:num>
   <w:num w:numId="37">
     <w:abstractNumId w:val="0"/>
   </w:num>
   <w:num w:numId="38">
+    <w:abstractNumId w:val="34"/>
+  </w:num>
+  <w:num w:numId="39">
+    <w:abstractNumId w:val="49"/>
+  </w:num>
+  <w:num w:numId="40">
+    <w:abstractNumId w:val="12"/>
+  </w:num>
+  <w:num w:numId="41">
+    <w:abstractNumId w:val="11"/>
+  </w:num>
+  <w:num w:numId="42">
+    <w:abstractNumId w:val="47"/>
+  </w:num>
+  <w:num w:numId="43">
+    <w:abstractNumId w:val="27"/>
+  </w:num>
+  <w:num w:numId="44">
+    <w:abstractNumId w:val="9"/>
+  </w:num>
+  <w:num w:numId="45">
+    <w:abstractNumId w:val="5"/>
+  </w:num>
+  <w:num w:numId="46">
+    <w:abstractNumId w:val="44"/>
+  </w:num>
+  <w:num w:numId="47">
     <w:abstractNumId w:val="30"/>
   </w:num>
-  <w:num w:numId="39">
-    <w:abstractNumId w:val="44"/>
+  <w:num w:numId="48">
+    <w:abstractNumId w:val="20"/>
   </w:num>
-  <w:num w:numId="40">
-    <w:abstractNumId w:val="9"/>
+  <w:num w:numId="49">
+    <w:abstractNumId w:val="10"/>
   </w:num>
-  <w:num w:numId="41">
-    <w:abstractNumId w:val="8"/>
-  </w:num>
-  <w:num w:numId="42">
-    <w:abstractNumId w:val="42"/>
-  </w:num>
-  <w:num w:numId="43">
-    <w:abstractNumId w:val="23"/>
-  </w:num>
-  <w:num w:numId="44">
+  <w:num w:numId="50">
     <w:abstractNumId w:val="7"/>
   </w:num>
-  <w:num w:numId="45">
-    <w:abstractNumId w:val="4"/>
+  <w:num w:numId="51">
+    <w:abstractNumId w:val="2"/>
   </w:num>
-  <w:num w:numId="46">
-    <w:abstractNumId w:val="39"/>
-  </w:num>
-  <w:num w:numId="47">
-    <w:abstractNumId w:val="26"/>
+  <w:num w:numId="52">
+    <w:abstractNumId w:val="38"/>
   </w:num>
   <w:numIdMacAtCleanup w:val="47"/>
 </w:numbering>
@@ -31223,7 +31957,7 @@
 </file>
 
 <file path=customXml/itemProps1.xml><?xml version="1.0" encoding="utf-8"?>
-<ds:datastoreItem xmlns:ds="http://schemas.openxmlformats.org/officeDocument/2006/customXml" ds:itemID="{85207F9B-C18B-4252-97E2-3228708CB9AF}">
+<ds:datastoreItem xmlns:ds="http://schemas.openxmlformats.org/officeDocument/2006/customXml" ds:itemID="{DE7018CD-5CD3-4C77-A674-F63DDBD5C37F}">
   <ds:schemaRefs>
     <ds:schemaRef ds:uri="http://schemas.openxmlformats.org/officeDocument/2006/bibliography"/>
   </ds:schemaRefs>

</xml_diff>